<commit_message>
Standards - Automation - 12/19/2025
</commit_message>
<xml_diff>
--- a/6-Automation/Python/6-CopyNumberHeadings - Ver 1.0 - id 10/CopyNumberHeadings - Code Source.docx
+++ b/6-Automation/Python/6-CopyNumberHeadings - Ver 1.0 - id 10/CopyNumberHeadings - Code Source.docx
@@ -2995,12 +2995,12 @@
     </w:p>
     <w:p>
       <w:r>
-        <w:t>    # Remove emojis and icons</w:t>
-      </w:r>
-    </w:p>
-    <w:p>
-      <w:r>
-        <w:t>    text = re.sub(r'[^\w\s\-:()]', '', text)</w:t>
+        <w:t>    # Remove emojis and icons but KEEP ?, :, (), -</w:t>
+      </w:r>
+    </w:p>
+    <w:p>
+      <w:r>
+        <w:t>    text = re.sub(r'[^\w\s\-:\?\(\)]', '', text)</w:t>
       </w:r>
     </w:p>
     <w:p/>
@@ -3017,7 +3017,7 @@
     <w:p/>
     <w:p>
       <w:r>
-        <w:t>    # Remove trailing colon ONLY</w:t>
+        <w:t>    # Remove trailing colon ONLY (keep ?)</w:t>
       </w:r>
     </w:p>
     <w:p>
@@ -3729,6 +3729,7 @@
     </w:p>
     <w:p/>
     <w:p/>
+    <w:p/>
     <w:p>
       <w:pPr>
         <w:rPr>
@@ -3813,6 +3814,7 @@
     </w:p>
     <w:p>
       <w:r>
+        <w:lastRenderedPageBreak/>
         <w:t>)</w:t>
       </w:r>
     </w:p>
@@ -3911,196 +3913,476 @@
     <w:p/>
     <w:p>
       <w:r>
+        <w:lastRenderedPageBreak/>
         <w:t>        # Main pane: file list on left, headings preview on right</w:t>
       </w:r>
     </w:p>
     <w:p>
       <w:r>
+        <w:t>        paned = ttk.Panedwindow(self, orient=tk.HORIZONTAL)</w:t>
+      </w:r>
+    </w:p>
+    <w:p>
+      <w:r>
+        <w:t>        paned.pack(fill="both", expand=True, padx=8, pady=(0, 8))</w:t>
+      </w:r>
+    </w:p>
+    <w:p/>
+    <w:p>
+      <w:r>
+        <w:t>        left_frame = ttk.Frame(paned)</w:t>
+      </w:r>
+    </w:p>
+    <w:p>
+      <w:r>
+        <w:t>        right_frame = ttk.Frame(paned)</w:t>
+      </w:r>
+    </w:p>
+    <w:p>
+      <w:r>
+        <w:t>        paned.add(left_frame, weight=1)</w:t>
+      </w:r>
+    </w:p>
+    <w:p>
+      <w:r>
+        <w:t>        paned.add(right_frame, weight=3)</w:t>
+      </w:r>
+    </w:p>
+    <w:p/>
+    <w:p>
+      <w:r>
+        <w:t>        lbl_files = ttk.Label(left_frame, text=".docx files")</w:t>
+      </w:r>
+    </w:p>
+    <w:p>
+      <w:r>
+        <w:t>        lbl_files.pack(anchor="w")</w:t>
+      </w:r>
+    </w:p>
+    <w:p/>
+    <w:p>
+      <w:r>
+        <w:t>        self.lst_files = tk.Listbox(left_frame, exportselection=False)</w:t>
+      </w:r>
+    </w:p>
+    <w:p>
+      <w:r>
+        <w:t>        self.lst_files.pack(fill="both", expand=True)</w:t>
+      </w:r>
+    </w:p>
+    <w:p>
+      <w:r>
+        <w:t>        self.lst_files.bind("&lt;&lt;ListboxSelect&gt;&gt;", self.on_file_select)</w:t>
+      </w:r>
+    </w:p>
+    <w:p/>
+    <w:p>
+      <w:r>
+        <w:t>        # Buttons under file list</w:t>
+      </w:r>
+    </w:p>
+    <w:p>
+      <w:r>
+        <w:t>        frm_left_buttons = ttk.Frame(left_frame)</w:t>
+      </w:r>
+    </w:p>
+    <w:p>
+      <w:r>
+        <w:t>        frm_left_buttons.pack(fill="x")</w:t>
+      </w:r>
+    </w:p>
+    <w:p>
+      <w:r>
+        <w:t>        btn_copy_all = ttk.Button(frm_left_buttons, text="Copy All Headings", command=self.copy_all)</w:t>
+      </w:r>
+    </w:p>
+    <w:p>
+      <w:r>
+        <w:t>        btn_copy_all.pack(side="left", padx=4, pady=4)</w:t>
+      </w:r>
+    </w:p>
+    <w:p/>
+    <w:p>
+      <w:r>
+        <w:t>        btn_export = ttk.Button(frm_left_buttons, text="Export All to File", command=self.export_all)</w:t>
+      </w:r>
+    </w:p>
+    <w:p>
+      <w:r>
+        <w:t>        btn_export.pack(side="left", padx=4, pady=4)</w:t>
+      </w:r>
+    </w:p>
+    <w:p/>
+    <w:p>
+      <w:r>
         <w:lastRenderedPageBreak/>
-        <w:t>        paned = ttk.Panedwindow(self, orient=tk.HORIZONTAL)</w:t>
-      </w:r>
-    </w:p>
-    <w:p>
-      <w:r>
-        <w:t>        paned.pack(fill="both", expand=True, padx=8, pady=(0, 8))</w:t>
+        <w:t>        # Right: headings preview</w:t>
+      </w:r>
+    </w:p>
+    <w:p>
+      <w:r>
+        <w:t>        lbl_preview = ttk.Label(right_frame, text="Headings Preview")</w:t>
+      </w:r>
+    </w:p>
+    <w:p>
+      <w:r>
+        <w:t>        lbl_preview.pack(anchor="w")</w:t>
       </w:r>
     </w:p>
     <w:p/>
     <w:p>
       <w:r>
-        <w:t>        left_frame = ttk.Frame(paned)</w:t>
-      </w:r>
-    </w:p>
-    <w:p>
-      <w:r>
-        <w:t>        right_frame = ttk.Frame(paned)</w:t>
-      </w:r>
-    </w:p>
-    <w:p>
-      <w:r>
-        <w:t>        paned.add(left_frame, weight=1)</w:t>
-      </w:r>
-    </w:p>
-    <w:p>
-      <w:r>
-        <w:t>        paned.add(right_frame, weight=3)</w:t>
+        <w:t>        self.txt_preview = tk.Text(right_frame, wrap="word")</w:t>
+      </w:r>
+    </w:p>
+    <w:p>
+      <w:r>
+        <w:t>        self.txt_preview.pack(fill="both", expand=True)</w:t>
       </w:r>
     </w:p>
     <w:p/>
     <w:p>
       <w:r>
-        <w:t>        lbl_files = ttk.Label(left_frame, text=".docx files")</w:t>
-      </w:r>
-    </w:p>
-    <w:p>
-      <w:r>
-        <w:t>        lbl_files.pack(anchor="w")</w:t>
+        <w:t>        frm_right_buttons = ttk.Frame(right_frame)</w:t>
+      </w:r>
+    </w:p>
+    <w:p>
+      <w:r>
+        <w:t>        frm_right_buttons.pack(fill="x")</w:t>
       </w:r>
     </w:p>
     <w:p/>
     <w:p>
       <w:r>
-        <w:t>        self.lst_files = tk.Listbox(left_frame, exportselection=False)</w:t>
-      </w:r>
-    </w:p>
-    <w:p>
-      <w:r>
-        <w:t>        self.lst_files.pack(fill="both", expand=True)</w:t>
-      </w:r>
-    </w:p>
-    <w:p>
-      <w:r>
-        <w:t>        self.lst_files.bind("&lt;&lt;ListboxSelect&gt;&gt;", self.on_file_select)</w:t>
+        <w:t>        btn_copy_selected = ttk.Button(frm_right_buttons, text="Copy Selected", command=self.copy_selected)</w:t>
+      </w:r>
+    </w:p>
+    <w:p>
+      <w:r>
+        <w:t>        btn_copy_selected.pack(side="left", padx=4, pady=4)</w:t>
       </w:r>
     </w:p>
     <w:p/>
     <w:p>
       <w:r>
-        <w:t>        # Buttons under file list</w:t>
-      </w:r>
-    </w:p>
-    <w:p>
-      <w:r>
-        <w:t>        frm_left_buttons = ttk.Frame(left_frame)</w:t>
-      </w:r>
-    </w:p>
-    <w:p>
-      <w:r>
-        <w:t>        frm_left_buttons.pack(fill="x")</w:t>
-      </w:r>
-    </w:p>
-    <w:p>
-      <w:r>
-        <w:t>        btn_copy_all = ttk.Button(frm_left_buttons, text="Copy All Headings", command=self.copy_all)</w:t>
-      </w:r>
-    </w:p>
-    <w:p>
-      <w:r>
-        <w:t>        btn_copy_all.pack(side="left", padx=4, pady=4)</w:t>
+        <w:t>        self.chk_write_docx_var = tk.BooleanVar(value=False)</w:t>
+      </w:r>
+    </w:p>
+    <w:p>
+      <w:r>
+        <w:t>        chk_write = ttk.Checkbutton(frm_right_buttons, text="Write numbered .docx when exporting", variable=self.chk_write_docx_var)</w:t>
+      </w:r>
+    </w:p>
+    <w:p>
+      <w:r>
+        <w:t>        chk_write.pack(side="left", padx=8)</w:t>
       </w:r>
     </w:p>
     <w:p/>
     <w:p>
       <w:r>
-        <w:t>        btn_export = ttk.Button(frm_left_buttons, text="Export All to File", command=self.export_all)</w:t>
-      </w:r>
-    </w:p>
-    <w:p>
-      <w:r>
-        <w:t>        btn_export.pack(side="left", padx=4, pady=4)</w:t>
+        <w:t>        btn_write_numbered = ttk.Button(frm_right_buttons, text="Write Numbered Docx", command=self.write_numbered_for_current)</w:t>
+      </w:r>
+    </w:p>
+    <w:p>
+      <w:r>
+        <w:t>        btn_write_numbered.pack(side="right", padx=4, pady=4)</w:t>
       </w:r>
     </w:p>
     <w:p/>
     <w:p>
       <w:r>
-        <w:t>        # Right: headings preview</w:t>
+        <w:t>    def select_folder(self):</w:t>
+      </w:r>
+    </w:p>
+    <w:p>
+      <w:r>
+        <w:t>        folder = filedialog.askdirectory()</w:t>
+      </w:r>
+    </w:p>
+    <w:p>
+      <w:r>
+        <w:t>        if not folder:</w:t>
+      </w:r>
+    </w:p>
+    <w:p>
+      <w:r>
+        <w:t>            return</w:t>
       </w:r>
     </w:p>
     <w:p>
       <w:r>
         <w:lastRenderedPageBreak/>
-        <w:t>        lbl_preview = ttk.Label(right_frame, text="Headings Preview")</w:t>
-      </w:r>
-    </w:p>
-    <w:p>
-      <w:r>
-        <w:t>        lbl_preview.pack(anchor="w")</w:t>
+        <w:t>        self.folder_path = Path(folder)</w:t>
+      </w:r>
+    </w:p>
+    <w:p>
+      <w:r>
+        <w:t>        self.lbl_folder.config(text=str(self.folder_path))</w:t>
+      </w:r>
+    </w:p>
+    <w:p>
+      <w:r>
+        <w:t>        self.refresh_file_list()</w:t>
       </w:r>
     </w:p>
     <w:p/>
     <w:p>
       <w:r>
-        <w:t>        self.txt_preview = tk.Text(right_frame, wrap="word")</w:t>
-      </w:r>
-    </w:p>
-    <w:p>
-      <w:r>
-        <w:t>        self.txt_preview.pack(fill="both", expand=True)</w:t>
+        <w:t>    def refresh_file_list(self):</w:t>
+      </w:r>
+    </w:p>
+    <w:p>
+      <w:r>
+        <w:t>        self.lst_files.delete(0, tk.END)</w:t>
+      </w:r>
+    </w:p>
+    <w:p>
+      <w:r>
+        <w:t>        self.files = []</w:t>
+      </w:r>
+    </w:p>
+    <w:p>
+      <w:r>
+        <w:t>        if not self.folder_path:</w:t>
+      </w:r>
+    </w:p>
+    <w:p>
+      <w:r>
+        <w:t>            return</w:t>
+      </w:r>
+    </w:p>
+    <w:p>
+      <w:r>
+        <w:t>        for p in sorted(self.folder_path.glob("*.docx")):</w:t>
+      </w:r>
+    </w:p>
+    <w:p>
+      <w:r>
+        <w:t>            if p.name.startswith("~$"):</w:t>
+      </w:r>
+    </w:p>
+    <w:p>
+      <w:r>
+        <w:t>                continue  # skip temporary Word files</w:t>
+      </w:r>
+    </w:p>
+    <w:p>
+      <w:r>
+        <w:t>            self.files.append(p)</w:t>
+      </w:r>
+    </w:p>
+    <w:p>
+      <w:r>
+        <w:t>            self.lst_files.insert(tk.END, p.name)</w:t>
       </w:r>
     </w:p>
     <w:p/>
     <w:p>
       <w:r>
-        <w:t>        frm_right_buttons = ttk.Frame(right_frame)</w:t>
-      </w:r>
-    </w:p>
-    <w:p>
-      <w:r>
-        <w:t>        frm_right_buttons.pack(fill="x")</w:t>
+        <w:t>    def on_file_select(self, event=None):</w:t>
+      </w:r>
+    </w:p>
+    <w:p>
+      <w:r>
+        <w:t>        sel = self.lst_files.curselection()</w:t>
+      </w:r>
+    </w:p>
+    <w:p>
+      <w:r>
+        <w:t>        if not sel:</w:t>
+      </w:r>
+    </w:p>
+    <w:p>
+      <w:r>
+        <w:t>            return</w:t>
+      </w:r>
+    </w:p>
+    <w:p>
+      <w:r>
+        <w:t>        idx = sel[0]</w:t>
+      </w:r>
+    </w:p>
+    <w:p>
+      <w:r>
+        <w:t>        path = self.files[idx]</w:t>
+      </w:r>
+    </w:p>
+    <w:p>
+      <w:r>
+        <w:t>        try:</w:t>
+      </w:r>
+    </w:p>
+    <w:p>
+      <w:r>
+        <w:t>            headings = extract_headings_from_docx(path)</w:t>
+      </w:r>
+    </w:p>
+    <w:p>
+      <w:r>
+        <w:t>            numbered = number_headings(headings)</w:t>
+      </w:r>
+    </w:p>
+    <w:p>
+      <w:r>
+        <w:t>            self.current_numbered = numbered</w:t>
       </w:r>
     </w:p>
     <w:p/>
     <w:p>
       <w:r>
-        <w:t>        btn_copy_selected = ttk.Button(frm_right_buttons, text="Copy Selected", command=self.copy_selected)</w:t>
-      </w:r>
-    </w:p>
-    <w:p>
-      <w:r>
-        <w:t>        btn_copy_selected.pack(side="left", padx=4, pady=4)</w:t>
+        <w:lastRenderedPageBreak/>
+        <w:t>            # Detect single top-level heading with subheadings</w:t>
+      </w:r>
+    </w:p>
+    <w:p>
+      <w:r>
+        <w:t>            top_level_count = sum(1 for lvl, _, _ in numbered if lvl == 1)</w:t>
+      </w:r>
+    </w:p>
+    <w:p>
+      <w:r>
+        <w:t>            has_level2 = any(lvl == 2 for lvl, _, _ in numbered)</w:t>
+      </w:r>
+    </w:p>
+    <w:p>
+      <w:r>
+        <w:t>            single_top_with_subs = top_level_count == 0 and has_level2</w:t>
       </w:r>
     </w:p>
     <w:p/>
     <w:p>
       <w:r>
-        <w:t>        self.chk_write_docx_var = tk.BooleanVar(value=False)</w:t>
-      </w:r>
-    </w:p>
-    <w:p>
-      <w:r>
-        <w:t>        chk_write = ttk.Checkbutton(frm_right_buttons, text="Write numbered .docx when exporting", variable=self.chk_write_docx_var)</w:t>
-      </w:r>
-    </w:p>
-    <w:p>
-      <w:r>
-        <w:t>        chk_write.pack(side="left", padx=8)</w:t>
+        <w:t>            self.txt_preview.delete("1.0", tk.END)</w:t>
+      </w:r>
+    </w:p>
+    <w:p>
+      <w:r>
+        <w:t>            for level, num, text in numbered:</w:t>
+      </w:r>
+    </w:p>
+    <w:p>
+      <w:r>
+        <w:t>                if single_top_with_subs:</w:t>
+      </w:r>
+    </w:p>
+    <w:p>
+      <w:r>
+        <w:t>                    # Flat numbering, no indentation</w:t>
+      </w:r>
+    </w:p>
+    <w:p>
+      <w:r>
+        <w:t>                    self.txt_preview.insert(tk.END, f"{num}-{text}\n")</w:t>
+      </w:r>
+    </w:p>
+    <w:p>
+      <w:r>
+        <w:t>                else:</w:t>
+      </w:r>
+    </w:p>
+    <w:p>
+      <w:r>
+        <w:t>                    if level == 1:</w:t>
+      </w:r>
+    </w:p>
+    <w:p>
+      <w:r>
+        <w:t>                        self.txt_preview.insert(tk.END, f"{num}-{text}\n")</w:t>
+      </w:r>
+    </w:p>
+    <w:p>
+      <w:r>
+        <w:t>                    else:</w:t>
+      </w:r>
+    </w:p>
+    <w:p>
+      <w:r>
+        <w:t>                        self.txt_preview.insert(tk.END, f"   {num}-{text}\n")</w:t>
       </w:r>
     </w:p>
     <w:p/>
     <w:p>
       <w:r>
-        <w:t>        btn_write_numbered = ttk.Button(frm_right_buttons, text="Write Numbered Docx", command=self.write_numbered_for_current)</w:t>
-      </w:r>
-    </w:p>
-    <w:p>
-      <w:r>
-        <w:t>        btn_write_numbered.pack(side="right", padx=4, pady=4)</w:t>
+        <w:t>        except Exception as e:</w:t>
+      </w:r>
+    </w:p>
+    <w:p>
+      <w:r>
+        <w:t>            messagebox.showerror("Error", f"Failed to extract headings: {e}")</w:t>
       </w:r>
     </w:p>
     <w:p/>
     <w:p>
       <w:r>
-        <w:t>    def select_folder(self):</w:t>
-      </w:r>
-    </w:p>
-    <w:p>
-      <w:r>
-        <w:t>        folder = filedialog.askdirectory()</w:t>
-      </w:r>
-    </w:p>
-    <w:p>
-      <w:r>
-        <w:t>        if not folder:</w:t>
+        <w:t>    def copy_selected(self):</w:t>
+      </w:r>
+    </w:p>
+    <w:p>
+      <w:r>
+        <w:t>        try:</w:t>
+      </w:r>
+    </w:p>
+    <w:p>
+      <w:r>
+        <w:t>            sel = self.txt_preview.get(tk.SEL_FIRST, tk.SEL_LAST)</w:t>
+      </w:r>
+    </w:p>
+    <w:p>
+      <w:r>
+        <w:t>        except tk.TclError:</w:t>
+      </w:r>
+    </w:p>
+    <w:p>
+      <w:r>
+        <w:t>            # no selection: copy current line</w:t>
+      </w:r>
+    </w:p>
+    <w:p>
+      <w:r>
+        <w:t>            idx = self.txt_preview.index("insert linestart")</w:t>
+      </w:r>
+    </w:p>
+    <w:p>
+      <w:r>
+        <w:t>            sel = self.txt_preview.get(idx, f"{idx} lineend")</w:t>
+      </w:r>
+    </w:p>
+    <w:p>
+      <w:r>
+        <w:lastRenderedPageBreak/>
+        <w:t>        self.clipboard_clear()</w:t>
+      </w:r>
+    </w:p>
+    <w:p>
+      <w:r>
+        <w:t>        self.clipboard_append(sel)</w:t>
+      </w:r>
+    </w:p>
+    <w:p>
+      <w:r>
+        <w:t>        messagebox.showinfo("Copied", "Selected heading copied to clipboard")</w:t>
+      </w:r>
+    </w:p>
+    <w:p/>
+    <w:p>
+      <w:r>
+        <w:t>    def copy_all(self):</w:t>
+      </w:r>
+    </w:p>
+    <w:p>
+      <w:r>
+        <w:t>        all_text = self.txt_preview.get("1.0", tk.END).strip()</w:t>
+      </w:r>
+    </w:p>
+    <w:p>
+      <w:r>
+        <w:t>        if not all_text:</w:t>
+      </w:r>
+    </w:p>
+    <w:p>
+      <w:r>
+        <w:t>            messagebox.showinfo("No headings", "No headings to copy")</w:t>
       </w:r>
     </w:p>
     <w:p>
@@ -4110,39 +4392,237 @@
     </w:p>
     <w:p>
       <w:r>
-        <w:t>        self.folder_path = Path(folder)</w:t>
+        <w:t>        self.clipboard_clear()</w:t>
+      </w:r>
+    </w:p>
+    <w:p>
+      <w:r>
+        <w:t>        self.clipboard_append(all_text)</w:t>
+      </w:r>
+    </w:p>
+    <w:p>
+      <w:r>
+        <w:t>        messagebox.showinfo("Copied", "All headings copied to clipboard")</w:t>
+      </w:r>
+    </w:p>
+    <w:p/>
+    <w:p>
+      <w:r>
+        <w:t>    def export_all(self):</w:t>
+      </w:r>
+    </w:p>
+    <w:p>
+      <w:r>
+        <w:t>        if not hasattr(self, "current_numbered") or not self.current_numbered:</w:t>
+      </w:r>
+    </w:p>
+    <w:p>
+      <w:r>
+        <w:t>            messagebox.showinfo("No headings", "No headings to export")</w:t>
+      </w:r>
+    </w:p>
+    <w:p>
+      <w:r>
+        <w:t>            return</w:t>
+      </w:r>
+    </w:p>
+    <w:p/>
+    <w:p>
+      <w:r>
+        <w:t>        # Detect single top-level heading with subheadings</w:t>
+      </w:r>
+    </w:p>
+    <w:p>
+      <w:r>
+        <w:t>        top_level_count = sum(1 for lvl, _, _ in self.current_numbered if lvl == 1)</w:t>
+      </w:r>
+    </w:p>
+    <w:p>
+      <w:r>
+        <w:t>        has_level2 = any(lvl == 2 for lvl, _, _ in self.current_numbered)</w:t>
+      </w:r>
+    </w:p>
+    <w:p>
+      <w:r>
+        <w:t>        single_top_with_subs = top_level_count == 0 and has_level2</w:t>
+      </w:r>
+    </w:p>
+    <w:p/>
+    <w:p>
+      <w:r>
+        <w:t>        out_file = filedialog.asksaveasfilename(</w:t>
+      </w:r>
+    </w:p>
+    <w:p>
+      <w:r>
+        <w:t>            defaultextension=".txt", filetypes=[("Text files", "*.txt")]</w:t>
+      </w:r>
+    </w:p>
+    <w:p>
+      <w:r>
+        <w:t>        )</w:t>
       </w:r>
     </w:p>
     <w:p>
       <w:r>
         <w:lastRenderedPageBreak/>
-        <w:t>        self.lbl_folder.config(text=str(self.folder_path))</w:t>
-      </w:r>
-    </w:p>
-    <w:p>
-      <w:r>
-        <w:t>        self.refresh_file_list()</w:t>
+        <w:t>        if not out_file:</w:t>
+      </w:r>
+    </w:p>
+    <w:p>
+      <w:r>
+        <w:t>            return</w:t>
       </w:r>
     </w:p>
     <w:p/>
     <w:p>
       <w:r>
-        <w:t>    def refresh_file_list(self):</w:t>
-      </w:r>
-    </w:p>
-    <w:p>
-      <w:r>
-        <w:t>        self.lst_files.delete(0, tk.END)</w:t>
-      </w:r>
-    </w:p>
-    <w:p>
-      <w:r>
-        <w:t>        self.files = []</w:t>
-      </w:r>
-    </w:p>
-    <w:p>
-      <w:r>
-        <w:t>        if not self.folder_path:</w:t>
+        <w:t>        out_path = Path(out_file)</w:t>
+      </w:r>
+    </w:p>
+    <w:p>
+      <w:r>
+        <w:t>        out_path.parent.mkdir(parents=True, exist_ok=True)</w:t>
+      </w:r>
+    </w:p>
+    <w:p/>
+    <w:p>
+      <w:r>
+        <w:t>        with out_path.open("w", encoding="utf-8") as f:</w:t>
+      </w:r>
+    </w:p>
+    <w:p>
+      <w:r>
+        <w:t>            for level, num, text in self.current_numbered:</w:t>
+      </w:r>
+    </w:p>
+    <w:p>
+      <w:r>
+        <w:t>                if single_top_with_subs:</w:t>
+      </w:r>
+    </w:p>
+    <w:p>
+      <w:r>
+        <w:t>                    f.write(f"{num}-{text}\n")  # no indentation</w:t>
+      </w:r>
+    </w:p>
+    <w:p>
+      <w:r>
+        <w:t>                else:</w:t>
+      </w:r>
+    </w:p>
+    <w:p>
+      <w:r>
+        <w:t>                    if level == 1:</w:t>
+      </w:r>
+    </w:p>
+    <w:p>
+      <w:r>
+        <w:t>                        f.write(f"{num}-{text}\n")</w:t>
+      </w:r>
+    </w:p>
+    <w:p>
+      <w:r>
+        <w:t>                    else:</w:t>
+      </w:r>
+    </w:p>
+    <w:p>
+      <w:r>
+        <w:t>                        f.write(f"   {num}-{text}\n")</w:t>
+      </w:r>
+    </w:p>
+    <w:p/>
+    <w:p>
+      <w:r>
+        <w:t>        messagebox.showinfo("Exported", f"Headings exported to {out_path}")</w:t>
+      </w:r>
+    </w:p>
+    <w:p/>
+    <w:p>
+      <w:r>
+        <w:t>        # Optionally write numbered DOCX</w:t>
+      </w:r>
+    </w:p>
+    <w:p>
+      <w:r>
+        <w:t>        if self.chk_write_docx_var.get():</w:t>
+      </w:r>
+    </w:p>
+    <w:p>
+      <w:r>
+        <w:t>            try:</w:t>
+      </w:r>
+    </w:p>
+    <w:p>
+      <w:r>
+        <w:t>                sel = self.lst_files.curselection()</w:t>
+      </w:r>
+    </w:p>
+    <w:p>
+      <w:r>
+        <w:t>                if not sel:</w:t>
+      </w:r>
+    </w:p>
+    <w:p>
+      <w:r>
+        <w:t>                    return</w:t>
+      </w:r>
+    </w:p>
+    <w:p>
+      <w:r>
+        <w:t>                idx = sel[0]</w:t>
+      </w:r>
+    </w:p>
+    <w:p>
+      <w:r>
+        <w:t>                path = self.files[idx]</w:t>
+      </w:r>
+    </w:p>
+    <w:p>
+      <w:r>
+        <w:lastRenderedPageBreak/>
+        <w:t>                docx_out = out_path.with_suffix("_numbered.docx")</w:t>
+      </w:r>
+    </w:p>
+    <w:p>
+      <w:r>
+        <w:t>                write_numbered_docx(path, docx_out, self.current_numbered)</w:t>
+      </w:r>
+    </w:p>
+    <w:p>
+      <w:r>
+        <w:t>                messagebox.showinfo("Docx written", f"Numbered docx written to {docx_out}")</w:t>
+      </w:r>
+    </w:p>
+    <w:p>
+      <w:r>
+        <w:t>            except Exception as e:</w:t>
+      </w:r>
+    </w:p>
+    <w:p>
+      <w:r>
+        <w:t>                messagebox.showerror("Error", f"Failed to write numbered docx: {e}")</w:t>
+      </w:r>
+    </w:p>
+    <w:p/>
+    <w:p>
+      <w:r>
+        <w:t>    def write_numbered_for_current(self):</w:t>
+      </w:r>
+    </w:p>
+    <w:p>
+      <w:r>
+        <w:t>        sel = self.lst_files.curselection()</w:t>
+      </w:r>
+    </w:p>
+    <w:p>
+      <w:r>
+        <w:t>        if not sel:</w:t>
+      </w:r>
+    </w:p>
+    <w:p>
+      <w:r>
+        <w:t>            messagebox.showinfo("No file", "Select a .docx file first")</w:t>
       </w:r>
     </w:p>
     <w:p>
@@ -4152,561 +4632,83 @@
     </w:p>
     <w:p>
       <w:r>
-        <w:t>        for p in sorted(self.folder_path.glob("*.docx")):</w:t>
-      </w:r>
-    </w:p>
-    <w:p>
-      <w:r>
-        <w:t>            if p.name.startswith("~$"):</w:t>
-      </w:r>
-    </w:p>
-    <w:p>
-      <w:r>
-        <w:t>                continue  # skip temporary Word files</w:t>
-      </w:r>
-    </w:p>
-    <w:p>
-      <w:r>
-        <w:t>            self.files.append(p)</w:t>
-      </w:r>
-    </w:p>
-    <w:p>
-      <w:r>
-        <w:t>            self.lst_files.insert(tk.END, p.name)</w:t>
+        <w:t>        idx = sel[0]</w:t>
+      </w:r>
+    </w:p>
+    <w:p>
+      <w:r>
+        <w:t>        path = self.files[idx]</w:t>
+      </w:r>
+    </w:p>
+    <w:p>
+      <w:r>
+        <w:t>        if not hasattr(self, "current_numbered") or not self.current_numbered:</w:t>
+      </w:r>
+    </w:p>
+    <w:p>
+      <w:r>
+        <w:t>            messagebox.showinfo("No headings", "No headings for selected file")</w:t>
+      </w:r>
+    </w:p>
+    <w:p>
+      <w:r>
+        <w:t>            return</w:t>
+      </w:r>
+    </w:p>
+    <w:p>
+      <w:r>
+        <w:t>        out_dir = filedialog.askdirectory(title="Select output folder for numbered docx")</w:t>
+      </w:r>
+    </w:p>
+    <w:p>
+      <w:r>
+        <w:t>        if not out_dir:</w:t>
+      </w:r>
+    </w:p>
+    <w:p>
+      <w:r>
+        <w:t>            return</w:t>
+      </w:r>
+    </w:p>
+    <w:p>
+      <w:r>
+        <w:t>        out_path = Path(out_dir) / (path.stem + "_numbered.docx")</w:t>
+      </w:r>
+    </w:p>
+    <w:p>
+      <w:r>
+        <w:t>        try:</w:t>
+      </w:r>
+    </w:p>
+    <w:p>
+      <w:r>
+        <w:t>            write_numbered_docx(path, out_path, self.current_numbered)</w:t>
+      </w:r>
+    </w:p>
+    <w:p>
+      <w:r>
+        <w:t>            messagebox.showinfo("Written", f"Numbered docx written to {out_path}")</w:t>
+      </w:r>
+    </w:p>
+    <w:p>
+      <w:r>
+        <w:t>        except Exception as e:</w:t>
+      </w:r>
+    </w:p>
+    <w:p>
+      <w:r>
+        <w:t>            messagebox.showerror("Error", f"Failed to write numbered docx: {e}")</w:t>
       </w:r>
     </w:p>
     <w:p/>
     <w:p>
       <w:r>
-        <w:t>    def on_file_select(self, event=None):</w:t>
-      </w:r>
-    </w:p>
-    <w:p>
-      <w:r>
-        <w:t>        sel = self.lst_files.curselection()</w:t>
-      </w:r>
-    </w:p>
-    <w:p>
-      <w:r>
-        <w:t>        if not sel:</w:t>
-      </w:r>
-    </w:p>
-    <w:p>
-      <w:r>
-        <w:t>            return</w:t>
-      </w:r>
-    </w:p>
-    <w:p>
-      <w:r>
-        <w:t>        idx = sel[0]</w:t>
-      </w:r>
-    </w:p>
-    <w:p>
-      <w:r>
-        <w:t>        path = self.files[idx]</w:t>
-      </w:r>
-    </w:p>
-    <w:p>
-      <w:r>
-        <w:t>        try:</w:t>
-      </w:r>
-    </w:p>
-    <w:p>
-      <w:r>
-        <w:t>            headings = extract_headings_from_docx(path)</w:t>
-      </w:r>
-    </w:p>
-    <w:p>
-      <w:r>
-        <w:t>            numbered = number_headings(headings)</w:t>
-      </w:r>
-    </w:p>
-    <w:p>
-      <w:r>
-        <w:t>            self.current_numbered = numbered</w:t>
-      </w:r>
-    </w:p>
-    <w:p/>
-    <w:p>
-      <w:r>
-        <w:t>            # Detect single top-level heading with subheadings</w:t>
-      </w:r>
-    </w:p>
-    <w:p>
-      <w:r>
         <w:lastRenderedPageBreak/>
-        <w:t>            top_level_count = sum(1 for lvl, _, _ in numbered if lvl == 1)</w:t>
-      </w:r>
-    </w:p>
-    <w:p>
-      <w:r>
-        <w:t>            has_level2 = any(lvl == 2 for lvl, _, _ in numbered)</w:t>
-      </w:r>
-    </w:p>
-    <w:p>
-      <w:r>
-        <w:t>            single_top_with_subs = top_level_count == 0 and has_level2</w:t>
-      </w:r>
-    </w:p>
-    <w:p/>
-    <w:p>
-      <w:r>
-        <w:t>            self.txt_preview.delete("1.0", tk.END)</w:t>
-      </w:r>
-    </w:p>
-    <w:p>
-      <w:r>
-        <w:t>            for level, num, text in numbered:</w:t>
-      </w:r>
-    </w:p>
-    <w:p>
-      <w:r>
-        <w:t>                if single_top_with_subs:</w:t>
-      </w:r>
-    </w:p>
-    <w:p>
-      <w:r>
-        <w:t>                    # Flat numbering, no indentation</w:t>
-      </w:r>
-    </w:p>
-    <w:p>
-      <w:r>
-        <w:t>                    self.txt_preview.insert(tk.END, f"{num}-{text}\n")</w:t>
-      </w:r>
-    </w:p>
-    <w:p>
-      <w:r>
-        <w:t>                else:</w:t>
-      </w:r>
-    </w:p>
-    <w:p>
-      <w:r>
-        <w:t>                    if level == 1:</w:t>
-      </w:r>
-    </w:p>
-    <w:p>
-      <w:r>
-        <w:t>                        self.txt_preview.insert(tk.END, f"{num}-{text}\n")</w:t>
-      </w:r>
-    </w:p>
-    <w:p>
-      <w:r>
-        <w:t>                    else:</w:t>
-      </w:r>
-    </w:p>
-    <w:p>
-      <w:r>
-        <w:t>                        self.txt_preview.insert(tk.END, f"   {num}-{text}\n")</w:t>
-      </w:r>
-    </w:p>
-    <w:p/>
-    <w:p>
-      <w:r>
-        <w:t>        except Exception as e:</w:t>
-      </w:r>
-    </w:p>
-    <w:p>
-      <w:r>
-        <w:t>            messagebox.showerror("Error", f"Failed to extract headings: {e}")</w:t>
-      </w:r>
-    </w:p>
-    <w:p/>
-    <w:p>
-      <w:r>
-        <w:t>    def copy_selected(self):</w:t>
-      </w:r>
-    </w:p>
-    <w:p>
-      <w:r>
-        <w:t>        try:</w:t>
-      </w:r>
-    </w:p>
-    <w:p>
-      <w:r>
-        <w:t>            sel = self.txt_preview.get(tk.SEL_FIRST, tk.SEL_LAST)</w:t>
-      </w:r>
-    </w:p>
-    <w:p>
-      <w:r>
-        <w:t>        except tk.TclError:</w:t>
-      </w:r>
-    </w:p>
-    <w:p>
-      <w:r>
-        <w:t>            # no selection: copy current line</w:t>
-      </w:r>
-    </w:p>
-    <w:p>
-      <w:r>
-        <w:t>            idx = self.txt_preview.index("insert linestart")</w:t>
-      </w:r>
-    </w:p>
-    <w:p>
-      <w:r>
-        <w:t>            sel = self.txt_preview.get(idx, f"{idx} lineend")</w:t>
-      </w:r>
-    </w:p>
-    <w:p>
-      <w:r>
-        <w:t>        self.clipboard_clear()</w:t>
-      </w:r>
-    </w:p>
-    <w:p>
-      <w:r>
-        <w:lastRenderedPageBreak/>
-        <w:t>        self.clipboard_append(sel)</w:t>
-      </w:r>
-    </w:p>
-    <w:p>
-      <w:r>
-        <w:t>        messagebox.showinfo("Copied", "Selected heading copied to clipboard")</w:t>
-      </w:r>
-    </w:p>
-    <w:p/>
-    <w:p>
-      <w:r>
-        <w:t>    def copy_all(self):</w:t>
-      </w:r>
-    </w:p>
-    <w:p>
-      <w:r>
-        <w:t>        all_text = self.txt_preview.get("1.0", tk.END).strip()</w:t>
-      </w:r>
-    </w:p>
-    <w:p>
-      <w:r>
-        <w:t>        if not all_text:</w:t>
-      </w:r>
-    </w:p>
-    <w:p>
-      <w:r>
-        <w:t>            messagebox.showinfo("No headings", "No headings to copy")</w:t>
-      </w:r>
-    </w:p>
-    <w:p>
-      <w:r>
-        <w:t>            return</w:t>
-      </w:r>
-    </w:p>
-    <w:p>
-      <w:r>
-        <w:t>        self.clipboard_clear()</w:t>
-      </w:r>
-    </w:p>
-    <w:p>
-      <w:r>
-        <w:t>        self.clipboard_append(all_text)</w:t>
-      </w:r>
-    </w:p>
-    <w:p>
-      <w:r>
-        <w:t>        messagebox.showinfo("Copied", "All headings copied to clipboard")</w:t>
-      </w:r>
-    </w:p>
-    <w:p/>
-    <w:p>
-      <w:r>
-        <w:t>    def export_all(self):</w:t>
-      </w:r>
-    </w:p>
-    <w:p>
-      <w:r>
-        <w:t>        if not hasattr(self, "current_numbered") or not self.current_numbered:</w:t>
-      </w:r>
-    </w:p>
-    <w:p>
-      <w:r>
-        <w:t>            messagebox.showinfo("No headings", "No headings to export")</w:t>
-      </w:r>
-    </w:p>
-    <w:p>
-      <w:r>
-        <w:t>            return</w:t>
-      </w:r>
-    </w:p>
-    <w:p/>
-    <w:p>
-      <w:r>
-        <w:t>        # Detect single top-level heading with subheadings</w:t>
-      </w:r>
-    </w:p>
-    <w:p>
-      <w:r>
-        <w:t>        top_level_count = sum(1 for lvl, _, _ in self.current_numbered if lvl == 1)</w:t>
-      </w:r>
-    </w:p>
-    <w:p>
-      <w:r>
-        <w:t>        has_level2 = any(lvl == 2 for lvl, _, _ in self.current_numbered)</w:t>
-      </w:r>
-    </w:p>
-    <w:p>
-      <w:r>
-        <w:t>        single_top_with_subs = top_level_count == 0 and has_level2</w:t>
-      </w:r>
-    </w:p>
-    <w:p/>
-    <w:p>
-      <w:r>
-        <w:t>        out_file = filedialog.asksaveasfilename(</w:t>
-      </w:r>
-    </w:p>
-    <w:p>
-      <w:r>
-        <w:t>            defaultextension=".txt", filetypes=[("Text files", "*.txt")]</w:t>
-      </w:r>
-    </w:p>
-    <w:p>
-      <w:r>
-        <w:t>        )</w:t>
-      </w:r>
-    </w:p>
-    <w:p>
-      <w:r>
-        <w:t>        if not out_file:</w:t>
-      </w:r>
-    </w:p>
-    <w:p>
-      <w:r>
-        <w:lastRenderedPageBreak/>
-        <w:t>            return</w:t>
-      </w:r>
-    </w:p>
-    <w:p/>
-    <w:p>
-      <w:r>
-        <w:t>        out_path = Path(out_file)</w:t>
-      </w:r>
-    </w:p>
-    <w:p>
-      <w:r>
-        <w:t>        out_path.parent.mkdir(parents=True, exist_ok=True)</w:t>
-      </w:r>
-    </w:p>
-    <w:p/>
-    <w:p>
-      <w:r>
-        <w:t>        with out_path.open("w", encoding="utf-8") as f:</w:t>
-      </w:r>
-    </w:p>
-    <w:p>
-      <w:r>
-        <w:t>            for level, num, text in self.current_numbered:</w:t>
-      </w:r>
-    </w:p>
-    <w:p>
-      <w:r>
-        <w:t>                if single_top_with_subs:</w:t>
-      </w:r>
-    </w:p>
-    <w:p>
-      <w:r>
-        <w:t>                    f.write(f"{num}-{text}\n")  # no indentation</w:t>
-      </w:r>
-    </w:p>
-    <w:p>
-      <w:r>
-        <w:t>                else:</w:t>
-      </w:r>
-    </w:p>
-    <w:p>
-      <w:r>
-        <w:t>                    if level == 1:</w:t>
-      </w:r>
-    </w:p>
-    <w:p>
-      <w:r>
-        <w:t>                        f.write(f"{num}-{text}\n")</w:t>
-      </w:r>
-    </w:p>
-    <w:p>
-      <w:r>
-        <w:t>                    else:</w:t>
-      </w:r>
-    </w:p>
-    <w:p>
-      <w:r>
-        <w:t>                        f.write(f"   {num}-{text}\n")</w:t>
-      </w:r>
-    </w:p>
-    <w:p/>
-    <w:p>
-      <w:r>
-        <w:t>        messagebox.showinfo("Exported", f"Headings exported to {out_path}")</w:t>
-      </w:r>
-    </w:p>
-    <w:p/>
-    <w:p>
-      <w:r>
-        <w:t>        # Optionally write numbered DOCX</w:t>
-      </w:r>
-    </w:p>
-    <w:p>
-      <w:r>
-        <w:t>        if self.chk_write_docx_var.get():</w:t>
-      </w:r>
-    </w:p>
-    <w:p>
-      <w:r>
-        <w:t>            try:</w:t>
-      </w:r>
-    </w:p>
-    <w:p>
-      <w:r>
-        <w:t>                sel = self.lst_files.curselection()</w:t>
-      </w:r>
-    </w:p>
-    <w:p>
-      <w:r>
-        <w:t>                if not sel:</w:t>
-      </w:r>
-    </w:p>
-    <w:p>
-      <w:r>
-        <w:t>                    return</w:t>
-      </w:r>
-    </w:p>
-    <w:p>
-      <w:r>
-        <w:t>                idx = sel[0]</w:t>
-      </w:r>
-    </w:p>
-    <w:p>
-      <w:r>
-        <w:t>                path = self.files[idx]</w:t>
-      </w:r>
-    </w:p>
-    <w:p>
-      <w:r>
-        <w:t>                docx_out = out_path.with_suffix("_numbered.docx")</w:t>
-      </w:r>
-    </w:p>
-    <w:p>
-      <w:r>
-        <w:lastRenderedPageBreak/>
-        <w:t>                write_numbered_docx(path, docx_out, self.current_numbered)</w:t>
-      </w:r>
-    </w:p>
-    <w:p>
-      <w:r>
-        <w:t>                messagebox.showinfo("Docx written", f"Numbered docx written to {docx_out}")</w:t>
-      </w:r>
-    </w:p>
-    <w:p>
-      <w:r>
-        <w:t>            except Exception as e:</w:t>
-      </w:r>
-    </w:p>
-    <w:p>
-      <w:r>
-        <w:t>                messagebox.showerror("Error", f"Failed to write numbered docx: {e}")</w:t>
-      </w:r>
-    </w:p>
-    <w:p/>
-    <w:p>
-      <w:r>
-        <w:t>    def write_numbered_for_current(self):</w:t>
-      </w:r>
-    </w:p>
-    <w:p>
-      <w:r>
-        <w:t>        sel = self.lst_files.curselection()</w:t>
-      </w:r>
-    </w:p>
-    <w:p>
-      <w:r>
-        <w:t>        if not sel:</w:t>
-      </w:r>
-    </w:p>
-    <w:p>
-      <w:r>
-        <w:t>            messagebox.showinfo("No file", "Select a .docx file first")</w:t>
-      </w:r>
-    </w:p>
-    <w:p>
-      <w:r>
-        <w:t>            return</w:t>
-      </w:r>
-    </w:p>
-    <w:p>
-      <w:r>
-        <w:t>        idx = sel[0]</w:t>
-      </w:r>
-    </w:p>
-    <w:p>
-      <w:r>
-        <w:t>        path = self.files[idx]</w:t>
-      </w:r>
-    </w:p>
-    <w:p>
-      <w:r>
-        <w:t>        if not hasattr(self, "current_numbered") or not self.current_numbered:</w:t>
-      </w:r>
-    </w:p>
-    <w:p>
-      <w:r>
-        <w:t>            messagebox.showinfo("No headings", "No headings for selected file")</w:t>
-      </w:r>
-    </w:p>
-    <w:p>
-      <w:r>
-        <w:t>            return</w:t>
-      </w:r>
-    </w:p>
-    <w:p>
-      <w:r>
-        <w:t>        out_dir = filedialog.askdirectory(title="Select output folder for numbered docx")</w:t>
-      </w:r>
-    </w:p>
-    <w:p>
-      <w:r>
-        <w:t>        if not out_dir:</w:t>
-      </w:r>
-    </w:p>
-    <w:p>
-      <w:r>
-        <w:t>            return</w:t>
-      </w:r>
-    </w:p>
-    <w:p>
-      <w:r>
-        <w:t>        out_path = Path(out_dir) / (path.stem + "_numbered.docx")</w:t>
-      </w:r>
-    </w:p>
-    <w:p>
-      <w:r>
-        <w:t>        try:</w:t>
-      </w:r>
-    </w:p>
-    <w:p>
-      <w:r>
-        <w:t>            write_numbered_docx(path, out_path, self.current_numbered)</w:t>
-      </w:r>
-    </w:p>
-    <w:p>
-      <w:r>
-        <w:t>            messagebox.showinfo("Written", f"Numbered docx written to {out_path}")</w:t>
-      </w:r>
-    </w:p>
-    <w:p>
-      <w:r>
-        <w:t>        except Exception as e:</w:t>
-      </w:r>
-    </w:p>
-    <w:p>
-      <w:r>
-        <w:t>            messagebox.showerror("Error", f"Failed to write numbered docx: {e}")</w:t>
-      </w:r>
-    </w:p>
-    <w:p/>
-    <w:p>
-      <w:r>
         <w:t>if __name__ == "__main__":</w:t>
       </w:r>
     </w:p>
     <w:p>
       <w:r>
-        <w:lastRenderedPageBreak/>
         <w:t>    # If CLI arguments are provided, run the CLI entrypoint from the core module.</w:t>
       </w:r>
     </w:p>

</xml_diff>

<commit_message>
Standards - Automation - 12/21/2025
</commit_message>
<xml_diff>
--- a/6-Automation/Python/6-CopyNumberHeadings - Ver 1.0 - id 10/CopyNumberHeadings - Code Source.docx
+++ b/6-Automation/Python/6-CopyNumberHeadings - Ver 1.0 - id 10/CopyNumberHeadings - Code Source.docx
@@ -2677,6 +2677,45 @@
         <w:rPr>
           <w:rFonts w:ascii="Roboto Mono" w:hAnsi="Roboto Mono"/>
         </w:rPr>
+        <w:t>Add also 3</w:t>
+      </w:r>
+      <w:r>
+        <w:rPr>
+          <w:rFonts w:ascii="Roboto Mono" w:hAnsi="Roboto Mono"/>
+          <w:vertAlign w:val="superscript"/>
+        </w:rPr>
+        <w:t>rd</w:t>
+      </w:r>
+      <w:r>
+        <w:rPr>
+          <w:rFonts w:ascii="Roboto Mono" w:hAnsi="Roboto Mono"/>
+        </w:rPr>
+        <w:t xml:space="preserve"> and 4</w:t>
+      </w:r>
+      <w:r>
+        <w:rPr>
+          <w:rFonts w:ascii="Roboto Mono" w:hAnsi="Roboto Mono"/>
+          <w:vertAlign w:val="superscript"/>
+        </w:rPr>
+        <w:t>th</w:t>
+      </w:r>
+      <w:r>
+        <w:rPr>
+          <w:rFonts w:ascii="Roboto Mono" w:hAnsi="Roboto Mono"/>
+        </w:rPr>
+        <w:t xml:space="preserve"> heading 1.1.1, 1.1.1.1</w:t>
+      </w:r>
+    </w:p>
+    <w:p>
+      <w:pPr>
+        <w:rPr>
+          <w:rFonts w:ascii="Roboto Mono" w:hAnsi="Roboto Mono"/>
+        </w:rPr>
+      </w:pPr>
+      <w:r>
+        <w:rPr>
+          <w:rFonts w:ascii="Roboto Mono" w:hAnsi="Roboto Mono"/>
+        </w:rPr>
         <w:t xml:space="preserve">- </w:t>
       </w:r>
       <w:r>
@@ -3223,495 +3262,535 @@
     </w:p>
     <w:p>
       <w:r>
-        <w:t>        top_counter = 0</w:t>
-      </w:r>
-    </w:p>
-    <w:p>
-      <w:r>
-        <w:t>        sub_counter = 0</w:t>
+        <w:t>        counters = [0, 0, 0, 0]  # H1–H4, extendable</w:t>
+      </w:r>
+    </w:p>
+    <w:p>
+      <w:r>
+        <w:t>        for lvl, text in cleaned:</w:t>
+      </w:r>
+    </w:p>
+    <w:p>
+      <w:r>
+        <w:t>            if lvl == 1:</w:t>
+      </w:r>
+    </w:p>
+    <w:p>
+      <w:r>
+        <w:t>                continue  # drop original H1</w:t>
+      </w:r>
+    </w:p>
+    <w:p>
+      <w:r>
+        <w:t>            # Promote H2 to top-level</w:t>
+      </w:r>
+    </w:p>
+    <w:p>
+      <w:r>
+        <w:t>            if lvl &gt;= 2:</w:t>
+      </w:r>
+    </w:p>
+    <w:p>
+      <w:r>
+        <w:t>                # new level = lvl - 1</w:t>
+      </w:r>
+    </w:p>
+    <w:p>
+      <w:r>
+        <w:t>                new_lvl = lvl - 1</w:t>
+      </w:r>
+    </w:p>
+    <w:p>
+      <w:r>
+        <w:t>                if new_lvl &gt; len(counters):</w:t>
+      </w:r>
+    </w:p>
+    <w:p>
+      <w:r>
+        <w:t>                    # extend counters if deeper</w:t>
+      </w:r>
+    </w:p>
+    <w:p>
+      <w:r>
+        <w:t>                    counters.extend([0] * (new_lvl - len(counters)))</w:t>
+      </w:r>
+    </w:p>
+    <w:p>
+      <w:r>
+        <w:t>                counters[new_lvl - 1] += 1</w:t>
+      </w:r>
+    </w:p>
+    <w:p>
+      <w:r>
+        <w:t>                # reset deeper counters</w:t>
+      </w:r>
+    </w:p>
+    <w:p>
+      <w:r>
+        <w:t>                for i in range(new_lvl, len(counters)):</w:t>
+      </w:r>
+    </w:p>
+    <w:p>
+      <w:r>
+        <w:lastRenderedPageBreak/>
+        <w:t>                    counters[i] = 0</w:t>
+      </w:r>
+    </w:p>
+    <w:p>
+      <w:r>
+        <w:t>                num = ".".join(str(counters[i]) for i in range(new_lvl))</w:t>
+      </w:r>
+    </w:p>
+    <w:p>
+      <w:r>
+        <w:t>                numbered.append((new_lvl, num, text))</w:t>
+      </w:r>
+    </w:p>
+    <w:p>
+      <w:r>
+        <w:t>        return numbered</w:t>
       </w:r>
     </w:p>
     <w:p/>
     <w:p>
       <w:r>
-        <w:t>        for lvl, text in cleaned:</w:t>
-      </w:r>
-    </w:p>
-    <w:p>
-      <w:r>
-        <w:t>            if lvl == 2:</w:t>
-      </w:r>
-    </w:p>
-    <w:p>
-      <w:r>
-        <w:t>                top_counter += 1</w:t>
-      </w:r>
-    </w:p>
-    <w:p>
-      <w:r>
-        <w:t>                sub_counter = 0</w:t>
-      </w:r>
-    </w:p>
-    <w:p>
-      <w:r>
-        <w:t>                numbered.append((1, str(top_counter), text))</w:t>
-      </w:r>
-    </w:p>
-    <w:p>
-      <w:r>
-        <w:t>            elif lvl == 3:</w:t>
-      </w:r>
-    </w:p>
-    <w:p>
-      <w:r>
-        <w:t>                sub_counter += 1</w:t>
-      </w:r>
-    </w:p>
-    <w:p>
-      <w:r>
-        <w:t>                numbered.append((2, f"{top_counter}.{sub_counter}", text))</w:t>
+        <w:t xml:space="preserve">    # </w:t>
+      </w:r>
+      <w:r>
+        <w:rPr>
+          <w:rFonts w:ascii="Segoe UI Emoji" w:hAnsi="Segoe UI Emoji" w:cs="Segoe UI Emoji"/>
+        </w:rPr>
+        <w:t>✅</w:t>
+      </w:r>
+      <w:r>
+        <w:t xml:space="preserve"> CASE B: ONE H1 + ONLY H2</w:t>
+      </w:r>
+    </w:p>
+    <w:p>
+      <w:r>
+        <w:t>    if level1_count == 1:</w:t>
+      </w:r>
+    </w:p>
+    <w:p>
+      <w:r>
+        <w:t>        subs = [text for lvl, text in cleaned if lvl == 2]</w:t>
       </w:r>
     </w:p>
     <w:p/>
     <w:p>
       <w:r>
+        <w:t>        if not subs:</w:t>
+      </w:r>
+    </w:p>
+    <w:p>
+      <w:r>
+        <w:t>            top = next(text for lvl, text in cleaned if lvl == 1)</w:t>
+      </w:r>
+    </w:p>
+    <w:p>
+      <w:r>
+        <w:t>            return [(1, "1", top)]</w:t>
+      </w:r>
+    </w:p>
+    <w:p/>
+    <w:p>
+      <w:r>
+        <w:t>        for i, text in enumerate(subs, 1):</w:t>
+      </w:r>
+    </w:p>
+    <w:p>
+      <w:r>
+        <w:t>            numbered.append((1, str(i), text))</w:t>
+      </w:r>
+    </w:p>
+    <w:p>
+      <w:r>
         <w:t>        return numbered</w:t>
       </w:r>
     </w:p>
     <w:p/>
     <w:p>
       <w:r>
+        <w:t xml:space="preserve">    # </w:t>
+      </w:r>
+      <w:r>
+        <w:rPr>
+          <w:rFonts w:ascii="Segoe UI Emoji" w:hAnsi="Segoe UI Emoji" w:cs="Segoe UI Emoji"/>
+        </w:rPr>
+        <w:t>✅</w:t>
+      </w:r>
+      <w:r>
+        <w:t xml:space="preserve"> CASE C: MULTIPLE H1 </w:t>
+      </w:r>
+      <w:r>
+        <w:rPr>
+          <w:rFonts w:ascii="Calibri" w:hAnsi="Calibri" w:cs="Calibri"/>
+        </w:rPr>
+        <w:t>→</w:t>
+      </w:r>
+      <w:r>
+        <w:t xml:space="preserve"> NORMAL HIERARCHY</w:t>
+      </w:r>
+    </w:p>
+    <w:p>
+      <w:r>
+        <w:t>    counters = [0, 0, 0, 0]  # H1–H4</w:t>
+      </w:r>
+    </w:p>
+    <w:p/>
+    <w:p>
+      <w:r>
+        <w:t>    for lvl, text in cleaned:</w:t>
+      </w:r>
+    </w:p>
+    <w:p>
+      <w:r>
+        <w:t>        if lvl &gt; 4:</w:t>
+      </w:r>
+    </w:p>
+    <w:p>
+      <w:r>
+        <w:t>            continue</w:t>
+      </w:r>
+    </w:p>
+    <w:p/>
+    <w:p>
+      <w:r>
+        <w:t>        counters[lvl - 1] += 1</w:t>
+      </w:r>
+    </w:p>
+    <w:p>
+      <w:r>
+        <w:t>        for i in range(lvl, 4):</w:t>
+      </w:r>
+    </w:p>
+    <w:p>
+      <w:r>
         <w:lastRenderedPageBreak/>
-        <w:t xml:space="preserve">    # </w:t>
-      </w:r>
-      <w:r>
-        <w:rPr>
-          <w:rFonts w:ascii="Segoe UI Emoji" w:hAnsi="Segoe UI Emoji" w:cs="Segoe UI Emoji"/>
-        </w:rPr>
-        <w:t>✅</w:t>
-      </w:r>
-      <w:r>
-        <w:t xml:space="preserve"> CASE B: ONE H1 + ONLY H2</w:t>
-      </w:r>
-    </w:p>
-    <w:p>
-      <w:r>
-        <w:t>    if level1_count == 1:</w:t>
-      </w:r>
-    </w:p>
-    <w:p>
-      <w:r>
-        <w:t>        subs = [text for lvl, text in cleaned if lvl == 2]</w:t>
+        <w:t>            counters[i] = 0</w:t>
       </w:r>
     </w:p>
     <w:p/>
     <w:p>
       <w:r>
-        <w:t>        if not subs:</w:t>
-      </w:r>
-    </w:p>
-    <w:p>
-      <w:r>
-        <w:t>            top = next(text for lvl, text in cleaned if lvl == 1)</w:t>
-      </w:r>
-    </w:p>
-    <w:p>
-      <w:r>
-        <w:t>            return [(1, "1", top)]</w:t>
+        <w:t>        num = ".".join(str(counters[i]) for i in range(lvl))</w:t>
+      </w:r>
+    </w:p>
+    <w:p>
+      <w:r>
+        <w:t>        numbered.append((lvl, num, text))</w:t>
       </w:r>
     </w:p>
     <w:p/>
     <w:p>
       <w:r>
-        <w:t>        for i, text in enumerate(subs, 1):</w:t>
-      </w:r>
-    </w:p>
-    <w:p>
-      <w:r>
-        <w:t>            numbered.append((1, str(i), text))</w:t>
-      </w:r>
-    </w:p>
-    <w:p>
-      <w:r>
-        <w:t>        return numbered</w:t>
+        <w:t>    return numbered</w:t>
+      </w:r>
+    </w:p>
+    <w:p>
+      <w:r>
+        <w:t xml:space="preserve">    </w:t>
       </w:r>
     </w:p>
     <w:p/>
     <w:p>
       <w:r>
-        <w:t xml:space="preserve">    # </w:t>
-      </w:r>
-      <w:r>
-        <w:rPr>
-          <w:rFonts w:ascii="Segoe UI Emoji" w:hAnsi="Segoe UI Emoji" w:cs="Segoe UI Emoji"/>
-        </w:rPr>
-        <w:t>✅</w:t>
-      </w:r>
-      <w:r>
-        <w:t xml:space="preserve"> CASE C: MULTIPLE H1 </w:t>
-      </w:r>
-      <w:r>
-        <w:rPr>
-          <w:rFonts w:ascii="Calibri" w:hAnsi="Calibri" w:cs="Calibri"/>
-        </w:rPr>
-        <w:t>→</w:t>
-      </w:r>
-      <w:r>
-        <w:t xml:space="preserve"> NORMAL HIERARCHY</w:t>
-      </w:r>
-    </w:p>
-    <w:p>
-      <w:r>
-        <w:t>    counters = [0, 0, 0, 0]  # H1–H4</w:t>
+        <w:t>def write_headings_text(out_path: Path, numbered: List[Tuple[str, str]]) -&gt; None:</w:t>
+      </w:r>
+    </w:p>
+    <w:p>
+      <w:r>
+        <w:t>    out_path.parent.mkdir(parents=True, exist_ok=True)</w:t>
+      </w:r>
+    </w:p>
+    <w:p>
+      <w:r>
+        <w:t>    with out_path.open("w", encoding="utf-8") as f:</w:t>
+      </w:r>
+    </w:p>
+    <w:p>
+      <w:r>
+        <w:t>        for num, text in numbered:</w:t>
+      </w:r>
+    </w:p>
+    <w:p>
+      <w:r>
+        <w:t>            f.write(f"{num} {text}\n")</w:t>
       </w:r>
     </w:p>
     <w:p/>
     <w:p>
       <w:r>
-        <w:t>    for lvl, text in cleaned:</w:t>
-      </w:r>
-    </w:p>
-    <w:p>
-      <w:r>
-        <w:t>        if lvl &gt; 4:</w:t>
-      </w:r>
-    </w:p>
-    <w:p>
-      <w:r>
-        <w:t>            continue</w:t>
+        <w:t>def write_numbered_docx(</w:t>
+      </w:r>
+    </w:p>
+    <w:p>
+      <w:r>
+        <w:t>    original: Path,</w:t>
+      </w:r>
+    </w:p>
+    <w:p>
+      <w:r>
+        <w:t>    out_path: Path,</w:t>
+      </w:r>
+    </w:p>
+    <w:p>
+      <w:r>
+        <w:t>    numbered: list[tuple[int, str, str]]</w:t>
+      </w:r>
+    </w:p>
+    <w:p>
+      <w:r>
+        <w:t>) -&gt; None:</w:t>
+      </w:r>
+    </w:p>
+    <w:p>
+      <w:r>
+        <w:t>    from docx import Document</w:t>
       </w:r>
     </w:p>
     <w:p/>
     <w:p>
       <w:r>
-        <w:t>        counters[lvl - 1] += 1</w:t>
-      </w:r>
-    </w:p>
-    <w:p>
-      <w:r>
-        <w:t>        for i in range(lvl, 4):</w:t>
-      </w:r>
-    </w:p>
-    <w:p>
-      <w:r>
-        <w:t>            counters[i] = 0</w:t>
+        <w:t>    doc = Document(original)</w:t>
+      </w:r>
+    </w:p>
+    <w:p>
+      <w:r>
+        <w:t>    new_doc = Document()</w:t>
       </w:r>
     </w:p>
     <w:p/>
     <w:p>
       <w:r>
-        <w:t>        num = ".".join(str(counters[i]) for i in range(lvl))</w:t>
-      </w:r>
-    </w:p>
-    <w:p>
-      <w:r>
-        <w:t>        numbered.append((lvl, num, text))</w:t>
+        <w:t>    # Build queues by heading level</w:t>
+      </w:r>
+    </w:p>
+    <w:p>
+      <w:r>
+        <w:t>    queues: dict[int, list[tuple[str, str]]] = {}</w:t>
+      </w:r>
+    </w:p>
+    <w:p>
+      <w:r>
+        <w:lastRenderedPageBreak/>
+        <w:t>    for lvl, num, text in numbered:</w:t>
+      </w:r>
+    </w:p>
+    <w:p>
+      <w:r>
+        <w:t>        queues.setdefault(lvl, []).append((num, text))</w:t>
       </w:r>
     </w:p>
     <w:p/>
     <w:p>
       <w:r>
+        <w:t>    for p in doc.paragraphs:</w:t>
+      </w:r>
+    </w:p>
+    <w:p>
+      <w:r>
+        <w:t>        style = getattr(p, "style", None)</w:t>
+      </w:r>
+    </w:p>
+    <w:p>
+      <w:r>
+        <w:t>        name = getattr(style, "name", "") if style else ""</w:t>
+      </w:r>
+    </w:p>
+    <w:p/>
+    <w:p>
+      <w:r>
+        <w:t>        if name.startswith("Heading"):</w:t>
+      </w:r>
+    </w:p>
+    <w:p>
+      <w:r>
+        <w:t>            try:</w:t>
+      </w:r>
+    </w:p>
+    <w:p>
+      <w:r>
+        <w:t>                lvl = int(name.split()[-1])</w:t>
+      </w:r>
+    </w:p>
+    <w:p>
+      <w:r>
+        <w:t>            except Exception:</w:t>
+      </w:r>
+    </w:p>
+    <w:p>
+      <w:r>
+        <w:t>                lvl = 1</w:t>
+      </w:r>
+    </w:p>
+    <w:p/>
+    <w:p>
+      <w:r>
+        <w:t>            if lvl in queues and queues[lvl]:</w:t>
+      </w:r>
+    </w:p>
+    <w:p>
+      <w:r>
+        <w:t>                num, text = queues[lvl].pop(0)</w:t>
+      </w:r>
+    </w:p>
+    <w:p>
+      <w:r>
+        <w:t>                indent = "   " * (lvl - 1)</w:t>
+      </w:r>
+    </w:p>
+    <w:p>
+      <w:r>
+        <w:t>                new_doc.add_paragraph(f"{indent}{num}-{text}", style=name)</w:t>
+      </w:r>
+    </w:p>
+    <w:p>
+      <w:r>
+        <w:t>                continue</w:t>
+      </w:r>
+    </w:p>
+    <w:p/>
+    <w:p>
+      <w:r>
+        <w:t>        new_doc.add_paragraph(p.text, style=name if name else None)</w:t>
+      </w:r>
+    </w:p>
+    <w:p/>
+    <w:p>
+      <w:r>
+        <w:t>    out_path.parent.mkdir(parents=True, exist_ok=True)</w:t>
+      </w:r>
+    </w:p>
+    <w:p>
+      <w:r>
+        <w:t>    new_doc.save(out_path)</w:t>
+      </w:r>
+    </w:p>
+    <w:p/>
+    <w:p>
+      <w:r>
+        <w:t>def process_file(path: Path, out_dir: Path, write_docx: bool) -&gt; None:</w:t>
+      </w:r>
+    </w:p>
+    <w:p>
+      <w:r>
+        <w:t>    headings = extract_headings_from_docx(path)</w:t>
+      </w:r>
+    </w:p>
+    <w:p>
+      <w:r>
         <w:lastRenderedPageBreak/>
-        <w:t>    return numbered</w:t>
+        <w:t>    numbered = number_headings(headings)</w:t>
+      </w:r>
+    </w:p>
+    <w:p>
+      <w:r>
+        <w:t>    base = path.stem</w:t>
+      </w:r>
+    </w:p>
+    <w:p>
+      <w:r>
+        <w:t>    text_out = out_dir / (base + "_headings.txt")</w:t>
+      </w:r>
+    </w:p>
+    <w:p>
+      <w:r>
+        <w:t>    write_headings_text(text_out, numbered)</w:t>
+      </w:r>
+    </w:p>
+    <w:p>
+      <w:r>
+        <w:t>    if write_docx:</w:t>
+      </w:r>
+    </w:p>
+    <w:p>
+      <w:r>
+        <w:t>        docx_out = out_dir / (base + "_numbered.docx")</w:t>
+      </w:r>
+    </w:p>
+    <w:p>
+      <w:r>
+        <w:t>        write_numbered_docx(path, docx_out, numbered)</w:t>
       </w:r>
     </w:p>
     <w:p/>
     <w:p>
       <w:r>
-        <w:t>def write_headings_text(out_path: Path, numbered: List[Tuple[str, str]]) -&gt; None:</w:t>
-      </w:r>
-    </w:p>
-    <w:p>
-      <w:r>
-        <w:t>    out_path.parent.mkdir(parents=True, exist_ok=True)</w:t>
-      </w:r>
-    </w:p>
-    <w:p>
-      <w:r>
-        <w:t>    with out_path.open("w", encoding="utf-8") as f:</w:t>
-      </w:r>
-    </w:p>
-    <w:p>
-      <w:r>
-        <w:t>        for num, text in numbered:</w:t>
-      </w:r>
-    </w:p>
-    <w:p>
-      <w:r>
-        <w:t>            f.write(f"{num} {text}\n")</w:t>
+        <w:t>def process_path(src: Path, out_dir: Path, recursive: bool, pattern: str, write_docx: bool) -&gt; None:</w:t>
+      </w:r>
+    </w:p>
+    <w:p>
+      <w:r>
+        <w:t>    if src.is_file():</w:t>
+      </w:r>
+    </w:p>
+    <w:p>
+      <w:r>
+        <w:t>        if not src.name.startswith("~$"):</w:t>
+      </w:r>
+    </w:p>
+    <w:p>
+      <w:r>
+        <w:t>            process_file(src, out_dir, write_docx)</w:t>
+      </w:r>
+    </w:p>
+    <w:p>
+      <w:r>
+        <w:t>        return</w:t>
       </w:r>
     </w:p>
     <w:p/>
     <w:p>
       <w:r>
-        <w:t>def write_numbered_docx(</w:t>
-      </w:r>
-    </w:p>
-    <w:p>
-      <w:r>
-        <w:t>    original: Path,</w:t>
-      </w:r>
-    </w:p>
-    <w:p>
-      <w:r>
-        <w:t>    out_path: Path,</w:t>
-      </w:r>
-    </w:p>
-    <w:p>
-      <w:r>
-        <w:t>    numbered: list[tuple[int, str, str]]</w:t>
-      </w:r>
-    </w:p>
-    <w:p>
-      <w:r>
-        <w:t>) -&gt; None:</w:t>
-      </w:r>
-    </w:p>
-    <w:p>
-      <w:r>
-        <w:t>    from docx import Document</w:t>
+        <w:t>    if recursive:</w:t>
+      </w:r>
+    </w:p>
+    <w:p>
+      <w:r>
+        <w:t>        matches = src.rglob(pattern)</w:t>
+      </w:r>
+    </w:p>
+    <w:p>
+      <w:r>
+        <w:t>    else:</w:t>
+      </w:r>
+    </w:p>
+    <w:p>
+      <w:r>
+        <w:t>        matches = src.glob(pattern)</w:t>
       </w:r>
     </w:p>
     <w:p/>
     <w:p>
       <w:r>
-        <w:t>    doc = Document(original)</w:t>
-      </w:r>
-    </w:p>
-    <w:p>
-      <w:r>
-        <w:t>    new_doc = Document()</w:t>
+        <w:t>    for p in matches:</w:t>
+      </w:r>
+    </w:p>
+    <w:p>
+      <w:r>
+        <w:t>        if p.is_file() and not p.name.startswith("~$"):</w:t>
+      </w:r>
+    </w:p>
+    <w:p>
+      <w:r>
+        <w:t>            process_file(p, out_dir / p.parent.relative_to(src), write_docx)</w:t>
       </w:r>
     </w:p>
     <w:p/>
     <w:p>
       <w:r>
-        <w:t>    # Build queues by heading level</w:t>
-      </w:r>
-    </w:p>
-    <w:p>
-      <w:r>
-        <w:t>    queues: dict[int, list[tuple[str, str]]] = {}</w:t>
-      </w:r>
-    </w:p>
-    <w:p>
-      <w:r>
-        <w:t>    for lvl, num, text in numbered:</w:t>
-      </w:r>
-    </w:p>
-    <w:p>
-      <w:r>
-        <w:t>        queues.setdefault(lvl, []).append((num, text))</w:t>
-      </w:r>
-    </w:p>
-    <w:p/>
-    <w:p>
-      <w:r>
-        <w:t>    for p in doc.paragraphs:</w:t>
-      </w:r>
-    </w:p>
-    <w:p>
-      <w:r>
-        <w:t>        style = getattr(p, "style", None)</w:t>
-      </w:r>
-    </w:p>
-    <w:p>
-      <w:r>
-        <w:t>        name = getattr(style, "name", "") if style else ""</w:t>
-      </w:r>
-    </w:p>
-    <w:p/>
-    <w:p>
-      <w:r>
-        <w:t>        if name.startswith("Heading"):</w:t>
-      </w:r>
-    </w:p>
-    <w:p>
-      <w:r>
-        <w:t>            try:</w:t>
-      </w:r>
-    </w:p>
-    <w:p>
-      <w:r>
-        <w:t>                lvl = int(name.split()[-1])</w:t>
-      </w:r>
-    </w:p>
-    <w:p>
-      <w:r>
-        <w:t>            except Exception:</w:t>
-      </w:r>
-    </w:p>
-    <w:p>
-      <w:r>
-        <w:t>                lvl = 1</w:t>
-      </w:r>
-    </w:p>
-    <w:p/>
-    <w:p>
-      <w:r>
-        <w:t>            if lvl in queues and queues[lvl]:</w:t>
-      </w:r>
-    </w:p>
-    <w:p>
-      <w:r>
-        <w:t>                num, text = queues[lvl].pop(0)</w:t>
-      </w:r>
-    </w:p>
-    <w:p>
-      <w:r>
-        <w:t>                indent = "   " * (lvl - 1)</w:t>
-      </w:r>
-    </w:p>
-    <w:p>
-      <w:r>
-        <w:t>                new_doc.add_paragraph(f"{indent}{num}-{text}", style=name)</w:t>
-      </w:r>
-    </w:p>
-    <w:p>
-      <w:r>
-        <w:t>                continue</w:t>
-      </w:r>
-    </w:p>
-    <w:p/>
-    <w:p>
-      <w:r>
-        <w:t>        new_doc.add_paragraph(p.text, style=name if name else None)</w:t>
-      </w:r>
-    </w:p>
-    <w:p/>
-    <w:p>
-      <w:r>
-        <w:t>    out_path.parent.mkdir(parents=True, exist_ok=True)</w:t>
-      </w:r>
-    </w:p>
-    <w:p>
-      <w:r>
-        <w:t>    new_doc.save(out_path)</w:t>
-      </w:r>
-    </w:p>
-    <w:p/>
-    <w:p>
-      <w:r>
-        <w:t>def process_file(path: Path, out_dir: Path, write_docx: bool) -&gt; None:</w:t>
-      </w:r>
-    </w:p>
-    <w:p>
-      <w:r>
-        <w:t>    headings = extract_headings_from_docx(path)</w:t>
-      </w:r>
-    </w:p>
-    <w:p>
-      <w:r>
-        <w:t>    numbered = number_headings(headings)</w:t>
-      </w:r>
-    </w:p>
-    <w:p>
-      <w:r>
-        <w:t>    base = path.stem</w:t>
-      </w:r>
-    </w:p>
-    <w:p>
-      <w:r>
-        <w:t>    text_out = out_dir / (base + "_headings.txt")</w:t>
-      </w:r>
-    </w:p>
-    <w:p>
-      <w:r>
-        <w:t>    write_headings_text(text_out, numbered)</w:t>
-      </w:r>
-    </w:p>
-    <w:p>
-      <w:r>
-        <w:t>    if write_docx:</w:t>
-      </w:r>
-    </w:p>
-    <w:p>
-      <w:r>
-        <w:t>        docx_out = out_dir / (base + "_numbered.docx")</w:t>
+        <w:t>def main(argv=None) -&gt; None:</w:t>
+      </w:r>
+    </w:p>
+    <w:p>
+      <w:r>
+        <w:t>    parser = argparse.ArgumentParser(description="Copy and number heading names from .docx files")</w:t>
       </w:r>
     </w:p>
     <w:p>
       <w:r>
         <w:lastRenderedPageBreak/>
-        <w:t>        write_numbered_docx(path, docx_out, numbered)</w:t>
-      </w:r>
-    </w:p>
-    <w:p/>
-    <w:p>
-      <w:r>
-        <w:t>def process_path(src: Path, out_dir: Path, recursive: bool, pattern: str, write_docx: bool) -&gt; None:</w:t>
-      </w:r>
-    </w:p>
-    <w:p>
-      <w:r>
-        <w:t>    if src.is_file():</w:t>
-      </w:r>
-    </w:p>
-    <w:p>
-      <w:r>
-        <w:t>        if not src.name.startswith("~$"):</w:t>
-      </w:r>
-    </w:p>
-    <w:p>
-      <w:r>
-        <w:t>            process_file(src, out_dir, write_docx)</w:t>
-      </w:r>
-    </w:p>
-    <w:p>
-      <w:r>
-        <w:t>        return</w:t>
-      </w:r>
-    </w:p>
-    <w:p/>
-    <w:p>
-      <w:r>
-        <w:t>    if recursive:</w:t>
-      </w:r>
-    </w:p>
-    <w:p>
-      <w:r>
-        <w:t>        matches = src.rglob(pattern)</w:t>
-      </w:r>
-    </w:p>
-    <w:p>
-      <w:r>
-        <w:t>    else:</w:t>
-      </w:r>
-    </w:p>
-    <w:p>
-      <w:r>
-        <w:t>        matches = src.glob(pattern)</w:t>
-      </w:r>
-    </w:p>
-    <w:p/>
-    <w:p>
-      <w:r>
-        <w:t>    for p in matches:</w:t>
-      </w:r>
-    </w:p>
-    <w:p>
-      <w:r>
-        <w:t>        if p.is_file() and not p.name.startswith("~$"):</w:t>
-      </w:r>
-    </w:p>
-    <w:p>
-      <w:r>
-        <w:t>            process_file(p, out_dir / p.parent.relative_to(src), write_docx)</w:t>
-      </w:r>
-    </w:p>
-    <w:p/>
-    <w:p>
-      <w:r>
-        <w:t>def main(argv=None) -&gt; None:</w:t>
-      </w:r>
-    </w:p>
-    <w:p>
-      <w:r>
-        <w:t>    parser = argparse.ArgumentParser(description="Copy and number heading names from .docx files")</w:t>
-      </w:r>
-    </w:p>
-    <w:p>
-      <w:r>
         <w:t>    parser.add_argument("--src", required=True, help="Source .docx file or directory")</w:t>
       </w:r>
     </w:p>
@@ -3732,7 +3811,6 @@
     </w:p>
     <w:p>
       <w:r>
-        <w:lastRenderedPageBreak/>
         <w:t>    parser.add_argument("--write-docx", action="store_true", help="Also write a numbered .docx copy")</w:t>
       </w:r>
     </w:p>
@@ -3781,126 +3859,410 @@
     <w:p/>
     <w:p/>
     <w:p/>
+    <w:p>
+      <w:pPr>
+        <w:rPr>
+          <w:rFonts w:ascii="Roboto Mono" w:hAnsi="Roboto Mono"/>
+        </w:rPr>
+      </w:pPr>
+    </w:p>
+    <w:p>
+      <w:pPr>
+        <w:pStyle w:val="Heading3"/>
+      </w:pPr>
+      <w:r>
+        <w:t>copy_number_headings.py</w:t>
+      </w:r>
+    </w:p>
+    <w:p>
+      <w:r>
+        <w:t>"""GUI for selecting a folder or file, previewing numbered headings, and copying them.</w:t>
+      </w:r>
+    </w:p>
     <w:p/>
+    <w:p>
+      <w:r>
+        <w:t>Simple Tkinter-based UI that uses the functions from `copy_number_headings.py`.</w:t>
+      </w:r>
+    </w:p>
+    <w:p>
+      <w:r>
+        <w:t>"""</w:t>
+      </w:r>
+    </w:p>
+    <w:p>
+      <w:r>
+        <w:lastRenderedPageBreak/>
+        <w:t>from pathlib import Path</w:t>
+      </w:r>
+    </w:p>
+    <w:p>
+      <w:r>
+        <w:t>import sys</w:t>
+      </w:r>
+    </w:p>
+    <w:p>
+      <w:r>
+        <w:t>import tkinter as tk</w:t>
+      </w:r>
+    </w:p>
+    <w:p>
+      <w:r>
+        <w:t>from tkinter import ttk, filedialog, messagebox</w:t>
+      </w:r>
+    </w:p>
     <w:p/>
     <w:p>
-      <w:pPr>
-        <w:rPr>
-          <w:rFonts w:ascii="Roboto Mono" w:hAnsi="Roboto Mono"/>
-        </w:rPr>
-      </w:pPr>
-    </w:p>
-    <w:p>
-      <w:pPr>
-        <w:pStyle w:val="Heading3"/>
-      </w:pPr>
-      <w:r>
-        <w:t>copy_number_headings.py</w:t>
-      </w:r>
-    </w:p>
-    <w:p>
-      <w:r>
-        <w:t>"""GUI for selecting a folder or file, previewing numbered headings, and copying them.</w:t>
+      <w:r>
+        <w:t>from copy_number_headings_core import (</w:t>
+      </w:r>
+    </w:p>
+    <w:p>
+      <w:r>
+        <w:t>    extract_headings_from_docx,</w:t>
+      </w:r>
+    </w:p>
+    <w:p>
+      <w:r>
+        <w:t>    number_headings,</w:t>
+      </w:r>
+    </w:p>
+    <w:p>
+      <w:r>
+        <w:t>    write_numbered_docx,</w:t>
+      </w:r>
+    </w:p>
+    <w:p>
+      <w:r>
+        <w:t>    process_path,</w:t>
+      </w:r>
+    </w:p>
+    <w:p>
+      <w:r>
+        <w:t>    main as cli_main,</w:t>
+      </w:r>
+    </w:p>
+    <w:p>
+      <w:r>
+        <w:t>)</w:t>
       </w:r>
     </w:p>
     <w:p/>
     <w:p>
       <w:r>
-        <w:t>Simple Tkinter-based UI that uses the functions from `copy_number_headings.py`.</w:t>
-      </w:r>
-    </w:p>
-    <w:p>
-      <w:r>
-        <w:t>"""</w:t>
-      </w:r>
-    </w:p>
-    <w:p>
-      <w:r>
-        <w:t>from pathlib import Path</w:t>
-      </w:r>
-    </w:p>
-    <w:p>
-      <w:r>
-        <w:t>import sys</w:t>
-      </w:r>
-    </w:p>
-    <w:p>
-      <w:r>
-        <w:t>import tkinter as tk</w:t>
+        <w:t>class HeadingGUI(tk.Tk):</w:t>
+      </w:r>
+    </w:p>
+    <w:p>
+      <w:r>
+        <w:t>    def __init__(self):</w:t>
+      </w:r>
+    </w:p>
+    <w:p>
+      <w:r>
+        <w:t>        super().__init__()</w:t>
+      </w:r>
+    </w:p>
+    <w:p>
+      <w:r>
+        <w:t>        self.title("Copy &amp; Number Headings")</w:t>
+      </w:r>
+    </w:p>
+    <w:p>
+      <w:r>
+        <w:t>        self.geometry("900x600")</w:t>
+      </w:r>
+    </w:p>
+    <w:p/>
+    <w:p>
+      <w:r>
+        <w:t>        self.folder_path = None</w:t>
+      </w:r>
+    </w:p>
+    <w:p>
+      <w:r>
+        <w:t>        self.files = []</w:t>
+      </w:r>
+    </w:p>
+    <w:p/>
+    <w:p>
+      <w:r>
+        <w:t>        self.create_widgets()</w:t>
+      </w:r>
+    </w:p>
+    <w:p/>
+    <w:p>
+      <w:r>
+        <w:t>    def create_widgets(self):</w:t>
+      </w:r>
+    </w:p>
+    <w:p>
+      <w:r>
+        <w:t>        frm_top = ttk.Frame(self)</w:t>
       </w:r>
     </w:p>
     <w:p>
       <w:r>
         <w:lastRenderedPageBreak/>
-        <w:t>from tkinter import ttk, filedialog, messagebox</w:t>
+        <w:t>        frm_top.pack(fill="x", padx=8, pady=8)</w:t>
       </w:r>
     </w:p>
     <w:p/>
     <w:p>
       <w:r>
-        <w:t>from copy_number_headings_core import (</w:t>
-      </w:r>
-    </w:p>
-    <w:p>
-      <w:r>
-        <w:t>    extract_headings_from_docx,</w:t>
-      </w:r>
-    </w:p>
-    <w:p>
-      <w:r>
-        <w:t>    number_headings,</w:t>
-      </w:r>
-    </w:p>
-    <w:p>
-      <w:r>
-        <w:t>    write_numbered_docx,</w:t>
-      </w:r>
-    </w:p>
-    <w:p>
-      <w:r>
-        <w:t>    process_path,</w:t>
-      </w:r>
-    </w:p>
-    <w:p>
-      <w:r>
-        <w:t>    main as cli_main,</w:t>
-      </w:r>
-    </w:p>
-    <w:p>
-      <w:r>
-        <w:t>)</w:t>
+        <w:t>        btn_select = ttk.Button(frm_top, text="Select Folder", command=self.select_folder)</w:t>
+      </w:r>
+    </w:p>
+    <w:p>
+      <w:r>
+        <w:t>        btn_select.pack(side="left")</w:t>
       </w:r>
     </w:p>
     <w:p/>
     <w:p>
       <w:r>
-        <w:t>class HeadingGUI(tk.Tk):</w:t>
-      </w:r>
-    </w:p>
-    <w:p>
-      <w:r>
-        <w:t>    def __init__(self):</w:t>
-      </w:r>
-    </w:p>
-    <w:p>
-      <w:r>
-        <w:t>        super().__init__()</w:t>
-      </w:r>
-    </w:p>
-    <w:p>
-      <w:r>
-        <w:t>        self.title("Copy &amp; Number Headings")</w:t>
-      </w:r>
-    </w:p>
-    <w:p>
-      <w:r>
-        <w:t>        self.geometry("900x600")</w:t>
+        <w:t>        self.lbl_folder = ttk.Label(frm_top, text="No folder selected")</w:t>
+      </w:r>
+    </w:p>
+    <w:p>
+      <w:r>
+        <w:t>        self.lbl_folder.pack(side="left", padx=8)</w:t>
       </w:r>
     </w:p>
     <w:p/>
     <w:p>
       <w:r>
-        <w:t>        self.folder_path = None</w:t>
+        <w:t>        btn_refresh = ttk.Button(frm_top, text="Refresh", command=self.refresh_file_list)</w:t>
+      </w:r>
+    </w:p>
+    <w:p>
+      <w:r>
+        <w:t>        btn_refresh.pack(side="right")</w:t>
+      </w:r>
+    </w:p>
+    <w:p/>
+    <w:p>
+      <w:r>
+        <w:t>        # Main pane: file list on left, headings preview on right</w:t>
+      </w:r>
+    </w:p>
+    <w:p>
+      <w:r>
+        <w:t>        paned = ttk.Panedwindow(self, orient=tk.HORIZONTAL)</w:t>
+      </w:r>
+    </w:p>
+    <w:p>
+      <w:r>
+        <w:t>        paned.pack(fill="both", expand=True, padx=8, pady=(0, 8))</w:t>
+      </w:r>
+    </w:p>
+    <w:p/>
+    <w:p>
+      <w:r>
+        <w:t>        left_frame = ttk.Frame(paned)</w:t>
+      </w:r>
+    </w:p>
+    <w:p>
+      <w:r>
+        <w:t>        right_frame = ttk.Frame(paned)</w:t>
+      </w:r>
+    </w:p>
+    <w:p>
+      <w:r>
+        <w:t>        paned.add(left_frame, weight=1)</w:t>
+      </w:r>
+    </w:p>
+    <w:p>
+      <w:r>
+        <w:t>        paned.add(right_frame, weight=3)</w:t>
+      </w:r>
+    </w:p>
+    <w:p/>
+    <w:p>
+      <w:r>
+        <w:t>        lbl_files = ttk.Label(left_frame, text=".docx files")</w:t>
+      </w:r>
+    </w:p>
+    <w:p>
+      <w:r>
+        <w:t>        lbl_files.pack(anchor="w")</w:t>
+      </w:r>
+    </w:p>
+    <w:p/>
+    <w:p>
+      <w:r>
+        <w:t>        self.lst_files = tk.Listbox(left_frame, exportselection=False)</w:t>
+      </w:r>
+    </w:p>
+    <w:p>
+      <w:r>
+        <w:t>        self.lst_files.pack(fill="both", expand=True)</w:t>
+      </w:r>
+    </w:p>
+    <w:p>
+      <w:r>
+        <w:t>        self.lst_files.bind("&lt;&lt;ListboxSelect&gt;&gt;", self.on_file_select)</w:t>
+      </w:r>
+    </w:p>
+    <w:p/>
+    <w:p>
+      <w:r>
+        <w:t>        # Buttons under file list</w:t>
+      </w:r>
+    </w:p>
+    <w:p>
+      <w:r>
+        <w:t>        frm_left_buttons = ttk.Frame(left_frame)</w:t>
+      </w:r>
+    </w:p>
+    <w:p>
+      <w:r>
+        <w:t>        frm_left_buttons.pack(fill="x")</w:t>
+      </w:r>
+    </w:p>
+    <w:p>
+      <w:r>
+        <w:t>        btn_copy_all = ttk.Button(frm_left_buttons, text="Copy All Headings", command=self.copy_all)</w:t>
+      </w:r>
+    </w:p>
+    <w:p>
+      <w:r>
+        <w:t>        btn_copy_all.pack(side="left", padx=4, pady=4)</w:t>
+      </w:r>
+    </w:p>
+    <w:p/>
+    <w:p>
+      <w:r>
+        <w:t>        btn_export = ttk.Button(frm_left_buttons, text="Export All to File", command=self.export_all)</w:t>
+      </w:r>
+    </w:p>
+    <w:p>
+      <w:r>
+        <w:t>        btn_export.pack(side="left", padx=4, pady=4)</w:t>
+      </w:r>
+    </w:p>
+    <w:p/>
+    <w:p>
+      <w:r>
+        <w:t>        # Right: headings preview</w:t>
+      </w:r>
+    </w:p>
+    <w:p>
+      <w:r>
+        <w:t>        lbl_preview = ttk.Label(right_frame, text="Headings Preview")</w:t>
+      </w:r>
+    </w:p>
+    <w:p>
+      <w:r>
+        <w:t>        lbl_preview.pack(anchor="w")</w:t>
+      </w:r>
+    </w:p>
+    <w:p/>
+    <w:p>
+      <w:r>
+        <w:t>        self.txt_preview = tk.Text(right_frame, wrap="word")</w:t>
+      </w:r>
+    </w:p>
+    <w:p>
+      <w:r>
+        <w:t>        self.txt_preview.pack(fill="both", expand=True)</w:t>
+      </w:r>
+    </w:p>
+    <w:p/>
+    <w:p>
+      <w:r>
+        <w:t>        frm_right_buttons = ttk.Frame(right_frame)</w:t>
+      </w:r>
+    </w:p>
+    <w:p>
+      <w:r>
+        <w:t>        frm_right_buttons.pack(fill="x")</w:t>
+      </w:r>
+    </w:p>
+    <w:p/>
+    <w:p>
+      <w:r>
+        <w:t>        btn_copy_selected = ttk.Button(frm_right_buttons, text="Copy Selected", command=self.copy_selected)</w:t>
+      </w:r>
+    </w:p>
+    <w:p>
+      <w:r>
+        <w:t>        btn_copy_selected.pack(side="left", padx=4, pady=4)</w:t>
+      </w:r>
+    </w:p>
+    <w:p/>
+    <w:p>
+      <w:r>
+        <w:t>        self.chk_write_docx_var = tk.BooleanVar(value=False)</w:t>
+      </w:r>
+    </w:p>
+    <w:p>
+      <w:r>
+        <w:lastRenderedPageBreak/>
+        <w:t>        chk_write = ttk.Checkbutton(frm_right_buttons, text="Write numbered .docx when exporting", variable=self.chk_write_docx_var)</w:t>
+      </w:r>
+    </w:p>
+    <w:p>
+      <w:r>
+        <w:t>        chk_write.pack(side="left", padx=8)</w:t>
+      </w:r>
+    </w:p>
+    <w:p/>
+    <w:p>
+      <w:r>
+        <w:t>        btn_write_numbered = ttk.Button(frm_right_buttons, text="Write Numbered Docx", command=self.write_numbered_for_current)</w:t>
+      </w:r>
+    </w:p>
+    <w:p>
+      <w:r>
+        <w:t>        btn_write_numbered.pack(side="right", padx=4, pady=4)</w:t>
+      </w:r>
+    </w:p>
+    <w:p/>
+    <w:p>
+      <w:r>
+        <w:t>    def select_folder(self):</w:t>
+      </w:r>
+    </w:p>
+    <w:p>
+      <w:r>
+        <w:t>        folder = filedialog.askdirectory()</w:t>
+      </w:r>
+    </w:p>
+    <w:p>
+      <w:r>
+        <w:t>        if not folder:</w:t>
+      </w:r>
+    </w:p>
+    <w:p>
+      <w:r>
+        <w:t>            return</w:t>
+      </w:r>
+    </w:p>
+    <w:p>
+      <w:r>
+        <w:t>        self.folder_path = Path(folder)</w:t>
+      </w:r>
+    </w:p>
+    <w:p>
+      <w:r>
+        <w:t>        self.lbl_folder.config(text=str(self.folder_path))</w:t>
+      </w:r>
+    </w:p>
+    <w:p>
+      <w:r>
+        <w:t>        self.refresh_file_list()</w:t>
+      </w:r>
+    </w:p>
+    <w:p/>
+    <w:p>
+      <w:r>
+        <w:t>    def refresh_file_list(self):</w:t>
+      </w:r>
+    </w:p>
+    <w:p>
+      <w:r>
+        <w:t>        self.lst_files.delete(0, tk.END)</w:t>
       </w:r>
     </w:p>
     <w:p>
@@ -3908,254 +4270,492 @@
         <w:t>        self.files = []</w:t>
       </w:r>
     </w:p>
+    <w:p>
+      <w:r>
+        <w:t>        if not self.folder_path:</w:t>
+      </w:r>
+    </w:p>
+    <w:p>
+      <w:r>
+        <w:t>            return</w:t>
+      </w:r>
+    </w:p>
+    <w:p>
+      <w:r>
+        <w:t>        for p in sorted(self.folder_path.glob("*.docx")):</w:t>
+      </w:r>
+    </w:p>
+    <w:p>
+      <w:r>
+        <w:t>            if p.name.startswith("~$"):</w:t>
+      </w:r>
+    </w:p>
+    <w:p>
+      <w:r>
+        <w:t>                continue  # skip temporary Word files</w:t>
+      </w:r>
+    </w:p>
+    <w:p>
+      <w:r>
+        <w:t>            self.files.append(p)</w:t>
+      </w:r>
+    </w:p>
+    <w:p>
+      <w:r>
+        <w:t>            self.lst_files.insert(tk.END, p.name)</w:t>
+      </w:r>
+    </w:p>
     <w:p/>
     <w:p>
       <w:r>
-        <w:t>        self.create_widgets()</w:t>
+        <w:lastRenderedPageBreak/>
+        <w:t>    def on_file_select(self, event=None):</w:t>
+      </w:r>
+    </w:p>
+    <w:p>
+      <w:r>
+        <w:t>        sel = self.lst_files.curselection()</w:t>
+      </w:r>
+    </w:p>
+    <w:p>
+      <w:r>
+        <w:t>        if not sel:</w:t>
+      </w:r>
+    </w:p>
+    <w:p>
+      <w:r>
+        <w:t>            return</w:t>
+      </w:r>
+    </w:p>
+    <w:p>
+      <w:r>
+        <w:t>        idx = sel[0]</w:t>
+      </w:r>
+    </w:p>
+    <w:p>
+      <w:r>
+        <w:t>        path = self.files[idx]</w:t>
+      </w:r>
+    </w:p>
+    <w:p>
+      <w:r>
+        <w:t>        try:</w:t>
+      </w:r>
+    </w:p>
+    <w:p>
+      <w:r>
+        <w:t>            headings = extract_headings_from_docx(path)</w:t>
+      </w:r>
+    </w:p>
+    <w:p>
+      <w:r>
+        <w:t>            numbered = number_headings(headings)</w:t>
+      </w:r>
+    </w:p>
+    <w:p>
+      <w:r>
+        <w:t>            self.current_numbered = numbered</w:t>
       </w:r>
     </w:p>
     <w:p/>
     <w:p>
       <w:r>
-        <w:t>    def create_widgets(self):</w:t>
-      </w:r>
-    </w:p>
-    <w:p>
-      <w:r>
-        <w:t>        frm_top = ttk.Frame(self)</w:t>
-      </w:r>
-    </w:p>
-    <w:p>
-      <w:r>
-        <w:t>        frm_top.pack(fill="x", padx=8, pady=8)</w:t>
+        <w:t>            # Detect single top-level heading with subheadings</w:t>
+      </w:r>
+    </w:p>
+    <w:p>
+      <w:r>
+        <w:t>            top_level_count = sum(1 for lvl, _, _ in numbered if lvl == 1)</w:t>
+      </w:r>
+    </w:p>
+    <w:p>
+      <w:r>
+        <w:t>            has_level2 = any(lvl == 2 for lvl, _, _ in numbered)</w:t>
+      </w:r>
+    </w:p>
+    <w:p>
+      <w:r>
+        <w:t>            single_top_with_subs = top_level_count == 0 and has_level2</w:t>
       </w:r>
     </w:p>
     <w:p/>
     <w:p>
       <w:r>
-        <w:t>        btn_select = ttk.Button(frm_top, text="Select Folder", command=self.select_folder)</w:t>
+        <w:t>            self.txt_preview.delete("1.0", tk.END)</w:t>
+      </w:r>
+    </w:p>
+    <w:p>
+      <w:r>
+        <w:t>            for level, num, text in numbered:</w:t>
+      </w:r>
+    </w:p>
+    <w:p>
+      <w:r>
+        <w:t>                if single_top_with_subs:</w:t>
+      </w:r>
+    </w:p>
+    <w:p>
+      <w:r>
+        <w:t>                    # Flat numbering, no indentation</w:t>
+      </w:r>
+    </w:p>
+    <w:p>
+      <w:r>
+        <w:t>                    self.txt_preview.insert(tk.END, f"{num}-{text}\n")</w:t>
+      </w:r>
+    </w:p>
+    <w:p>
+      <w:r>
+        <w:t>                else:</w:t>
+      </w:r>
+    </w:p>
+    <w:p>
+      <w:r>
+        <w:t>                    if level == 1:</w:t>
+      </w:r>
+    </w:p>
+    <w:p>
+      <w:r>
+        <w:t>                        self.txt_preview.insert(tk.END, f"{num}-{text}\n")</w:t>
+      </w:r>
+    </w:p>
+    <w:p>
+      <w:r>
+        <w:t>                    else:</w:t>
+      </w:r>
+    </w:p>
+    <w:p>
+      <w:r>
+        <w:t>                        indent = "   " * (level - 1)  # 3 spaces per level, top-level has 0 spaces</w:t>
       </w:r>
     </w:p>
     <w:p>
       <w:r>
         <w:lastRenderedPageBreak/>
-        <w:t>        btn_select.pack(side="left")</w:t>
+        <w:t>                        self.txt_preview.insert(tk.END, f"{indent}{num}-{text}\n")</w:t>
       </w:r>
     </w:p>
     <w:p/>
     <w:p>
       <w:r>
-        <w:t>        self.lbl_folder = ttk.Label(frm_top, text="No folder selected")</w:t>
-      </w:r>
-    </w:p>
-    <w:p>
-      <w:r>
-        <w:t>        self.lbl_folder.pack(side="left", padx=8)</w:t>
+        <w:t>        except Exception as e:</w:t>
+      </w:r>
+    </w:p>
+    <w:p>
+      <w:r>
+        <w:t>            messagebox.showerror("Error", f"Failed to extract headings: {e}")</w:t>
       </w:r>
     </w:p>
     <w:p/>
     <w:p>
       <w:r>
-        <w:t>        btn_refresh = ttk.Button(frm_top, text="Refresh", command=self.refresh_file_list)</w:t>
-      </w:r>
-    </w:p>
-    <w:p>
-      <w:r>
-        <w:t>        btn_refresh.pack(side="right")</w:t>
+        <w:t>    def copy_selected(self):</w:t>
+      </w:r>
+    </w:p>
+    <w:p>
+      <w:r>
+        <w:t>        try:</w:t>
+      </w:r>
+    </w:p>
+    <w:p>
+      <w:r>
+        <w:t>            sel = self.txt_preview.get(tk.SEL_FIRST, tk.SEL_LAST)</w:t>
+      </w:r>
+    </w:p>
+    <w:p>
+      <w:r>
+        <w:t>        except tk.TclError:</w:t>
+      </w:r>
+    </w:p>
+    <w:p>
+      <w:r>
+        <w:t>            # no selection: copy current line</w:t>
+      </w:r>
+    </w:p>
+    <w:p>
+      <w:r>
+        <w:t>            idx = self.txt_preview.index("insert linestart")</w:t>
+      </w:r>
+    </w:p>
+    <w:p>
+      <w:r>
+        <w:t>            sel = self.txt_preview.get(idx, f"{idx} lineend")</w:t>
+      </w:r>
+    </w:p>
+    <w:p>
+      <w:r>
+        <w:t>        self.clipboard_clear()</w:t>
+      </w:r>
+    </w:p>
+    <w:p>
+      <w:r>
+        <w:t>        self.clipboard_append(sel)</w:t>
+      </w:r>
+    </w:p>
+    <w:p>
+      <w:r>
+        <w:t>        messagebox.showinfo("Copied", "Selected heading copied to clipboard")</w:t>
       </w:r>
     </w:p>
     <w:p/>
     <w:p>
       <w:r>
-        <w:t>        # Main pane: file list on left, headings preview on right</w:t>
-      </w:r>
-    </w:p>
-    <w:p>
-      <w:r>
-        <w:t>        paned = ttk.Panedwindow(self, orient=tk.HORIZONTAL)</w:t>
-      </w:r>
-    </w:p>
-    <w:p>
-      <w:r>
-        <w:t>        paned.pack(fill="both", expand=True, padx=8, pady=(0, 8))</w:t>
+        <w:t>    def copy_all(self):</w:t>
+      </w:r>
+    </w:p>
+    <w:p>
+      <w:r>
+        <w:t>        all_text = self.txt_preview.get("1.0", tk.END).strip()</w:t>
+      </w:r>
+    </w:p>
+    <w:p>
+      <w:r>
+        <w:t>        if not all_text:</w:t>
+      </w:r>
+    </w:p>
+    <w:p>
+      <w:r>
+        <w:t>            messagebox.showinfo("No headings", "No headings to copy")</w:t>
+      </w:r>
+    </w:p>
+    <w:p>
+      <w:r>
+        <w:t>            return</w:t>
+      </w:r>
+    </w:p>
+    <w:p>
+      <w:r>
+        <w:t>        self.clipboard_clear()</w:t>
+      </w:r>
+    </w:p>
+    <w:p>
+      <w:r>
+        <w:t>        self.clipboard_append(all_text)</w:t>
+      </w:r>
+    </w:p>
+    <w:p>
+      <w:r>
+        <w:t>        messagebox.showinfo("Copied", "All headings copied to clipboard")</w:t>
       </w:r>
     </w:p>
     <w:p/>
     <w:p>
       <w:r>
-        <w:t>        left_frame = ttk.Frame(paned)</w:t>
-      </w:r>
-    </w:p>
-    <w:p>
-      <w:r>
-        <w:t>        right_frame = ttk.Frame(paned)</w:t>
-      </w:r>
-    </w:p>
-    <w:p>
-      <w:r>
-        <w:t>        paned.add(left_frame, weight=1)</w:t>
-      </w:r>
-    </w:p>
-    <w:p>
-      <w:r>
-        <w:t>        paned.add(right_frame, weight=3)</w:t>
+        <w:t>    def export_all(self):</w:t>
+      </w:r>
+    </w:p>
+    <w:p>
+      <w:r>
+        <w:lastRenderedPageBreak/>
+        <w:t>        if not hasattr(self, "current_numbered") or not self.current_numbered:</w:t>
+      </w:r>
+    </w:p>
+    <w:p>
+      <w:r>
+        <w:t>            messagebox.showinfo("No headings", "No headings to export")</w:t>
+      </w:r>
+    </w:p>
+    <w:p>
+      <w:r>
+        <w:t>            return</w:t>
       </w:r>
     </w:p>
     <w:p/>
     <w:p>
       <w:r>
-        <w:t>        lbl_files = ttk.Label(left_frame, text=".docx files")</w:t>
-      </w:r>
-    </w:p>
-    <w:p>
-      <w:r>
-        <w:t>        lbl_files.pack(anchor="w")</w:t>
+        <w:t>        # Detect single top-level heading with subheadings</w:t>
+      </w:r>
+    </w:p>
+    <w:p>
+      <w:r>
+        <w:t>        top_level_count = sum(1 for lvl, _, _ in self.current_numbered if lvl == 1)</w:t>
+      </w:r>
+    </w:p>
+    <w:p>
+      <w:r>
+        <w:t>        has_level2 = any(lvl == 2 for lvl, _, _ in self.current_numbered)</w:t>
+      </w:r>
+    </w:p>
+    <w:p>
+      <w:r>
+        <w:t>        single_top_with_subs = top_level_count == 0 and has_level2</w:t>
       </w:r>
     </w:p>
     <w:p/>
     <w:p>
       <w:r>
-        <w:t>        self.lst_files = tk.Listbox(left_frame, exportselection=False)</w:t>
-      </w:r>
-    </w:p>
-    <w:p>
-      <w:r>
-        <w:t>        self.lst_files.pack(fill="both", expand=True)</w:t>
-      </w:r>
-    </w:p>
-    <w:p>
-      <w:r>
-        <w:t>        self.lst_files.bind("&lt;&lt;ListboxSelect&gt;&gt;", self.on_file_select)</w:t>
+        <w:t>        out_file = filedialog.asksaveasfilename(</w:t>
+      </w:r>
+    </w:p>
+    <w:p>
+      <w:r>
+        <w:t>            defaultextension=".txt", filetypes=[("Text files", "*.txt")]</w:t>
+      </w:r>
+    </w:p>
+    <w:p>
+      <w:r>
+        <w:t>        )</w:t>
+      </w:r>
+    </w:p>
+    <w:p>
+      <w:r>
+        <w:t>        if not out_file:</w:t>
+      </w:r>
+    </w:p>
+    <w:p>
+      <w:r>
+        <w:t>            return</w:t>
       </w:r>
     </w:p>
     <w:p/>
     <w:p>
       <w:r>
-        <w:t>        # Buttons under file list</w:t>
-      </w:r>
-    </w:p>
-    <w:p>
-      <w:r>
-        <w:t>        frm_left_buttons = ttk.Frame(left_frame)</w:t>
+        <w:t>        out_path = Path(out_file)</w:t>
+      </w:r>
+    </w:p>
+    <w:p>
+      <w:r>
+        <w:t>        out_path.parent.mkdir(parents=True, exist_ok=True)</w:t>
+      </w:r>
+    </w:p>
+    <w:p/>
+    <w:p>
+      <w:r>
+        <w:t>        with out_path.open("w", encoding="utf-8") as f:</w:t>
+      </w:r>
+    </w:p>
+    <w:p>
+      <w:r>
+        <w:t>            for level, num, text in self.current_numbered:</w:t>
+      </w:r>
+    </w:p>
+    <w:p>
+      <w:r>
+        <w:t>                if single_top_with_subs:</w:t>
+      </w:r>
+    </w:p>
+    <w:p>
+      <w:r>
+        <w:t>                    f.write(f"{num}-{text}\n")  # no indentation</w:t>
+      </w:r>
+    </w:p>
+    <w:p>
+      <w:r>
+        <w:t>                else:</w:t>
+      </w:r>
+    </w:p>
+    <w:p>
+      <w:r>
+        <w:t>                    if level == 1:</w:t>
+      </w:r>
+    </w:p>
+    <w:p>
+      <w:r>
+        <w:t>                        f.write(f"{num}-{text}\n")</w:t>
+      </w:r>
+    </w:p>
+    <w:p>
+      <w:r>
+        <w:t>                    else:</w:t>
       </w:r>
     </w:p>
     <w:p>
       <w:r>
         <w:lastRenderedPageBreak/>
-        <w:t>        frm_left_buttons.pack(fill="x")</w:t>
-      </w:r>
-    </w:p>
-    <w:p>
-      <w:r>
-        <w:t>        btn_copy_all = ttk.Button(frm_left_buttons, text="Copy All Headings", command=self.copy_all)</w:t>
-      </w:r>
-    </w:p>
-    <w:p>
-      <w:r>
-        <w:t>        btn_copy_all.pack(side="left", padx=4, pady=4)</w:t>
+        <w:t>                        f.write(f"   {num}-{text}\n")</w:t>
       </w:r>
     </w:p>
     <w:p/>
     <w:p>
       <w:r>
-        <w:t>        btn_export = ttk.Button(frm_left_buttons, text="Export All to File", command=self.export_all)</w:t>
-      </w:r>
-    </w:p>
-    <w:p>
-      <w:r>
-        <w:t>        btn_export.pack(side="left", padx=4, pady=4)</w:t>
+        <w:t>        messagebox.showinfo("Exported", f"Headings exported to {out_path}")</w:t>
       </w:r>
     </w:p>
     <w:p/>
     <w:p>
       <w:r>
-        <w:t>        # Right: headings preview</w:t>
-      </w:r>
-    </w:p>
-    <w:p>
-      <w:r>
-        <w:t>        lbl_preview = ttk.Label(right_frame, text="Headings Preview")</w:t>
-      </w:r>
-    </w:p>
-    <w:p>
-      <w:r>
-        <w:t>        lbl_preview.pack(anchor="w")</w:t>
+        <w:t>        # Optionally write numbered DOCX</w:t>
+      </w:r>
+    </w:p>
+    <w:p>
+      <w:r>
+        <w:t>        if self.chk_write_docx_var.get():</w:t>
+      </w:r>
+    </w:p>
+    <w:p>
+      <w:r>
+        <w:t>            try:</w:t>
+      </w:r>
+    </w:p>
+    <w:p>
+      <w:r>
+        <w:t>                sel = self.lst_files.curselection()</w:t>
+      </w:r>
+    </w:p>
+    <w:p>
+      <w:r>
+        <w:t>                if not sel:</w:t>
+      </w:r>
+    </w:p>
+    <w:p>
+      <w:r>
+        <w:t>                    return</w:t>
+      </w:r>
+    </w:p>
+    <w:p>
+      <w:r>
+        <w:t>                idx = sel[0]</w:t>
+      </w:r>
+    </w:p>
+    <w:p>
+      <w:r>
+        <w:t>                path = self.files[idx]</w:t>
+      </w:r>
+    </w:p>
+    <w:p>
+      <w:r>
+        <w:t>                docx_out = out_path.with_suffix("_numbered.docx")</w:t>
+      </w:r>
+    </w:p>
+    <w:p>
+      <w:r>
+        <w:t>                write_numbered_docx(path, docx_out, self.current_numbered)</w:t>
+      </w:r>
+    </w:p>
+    <w:p>
+      <w:r>
+        <w:t>                messagebox.showinfo("Docx written", f"Numbered docx written to {docx_out}")</w:t>
+      </w:r>
+    </w:p>
+    <w:p>
+      <w:r>
+        <w:t>            except Exception as e:</w:t>
+      </w:r>
+    </w:p>
+    <w:p>
+      <w:r>
+        <w:t>                messagebox.showerror("Error", f"Failed to write numbered docx: {e}")</w:t>
       </w:r>
     </w:p>
     <w:p/>
     <w:p>
       <w:r>
-        <w:t>        self.txt_preview = tk.Text(right_frame, wrap="word")</w:t>
-      </w:r>
-    </w:p>
-    <w:p>
-      <w:r>
-        <w:t>        self.txt_preview.pack(fill="both", expand=True)</w:t>
-      </w:r>
-    </w:p>
-    <w:p/>
-    <w:p>
-      <w:r>
-        <w:t>        frm_right_buttons = ttk.Frame(right_frame)</w:t>
-      </w:r>
-    </w:p>
-    <w:p>
-      <w:r>
-        <w:t>        frm_right_buttons.pack(fill="x")</w:t>
-      </w:r>
-    </w:p>
-    <w:p/>
-    <w:p>
-      <w:r>
-        <w:t>        btn_copy_selected = ttk.Button(frm_right_buttons, text="Copy Selected", command=self.copy_selected)</w:t>
-      </w:r>
-    </w:p>
-    <w:p>
-      <w:r>
-        <w:t>        btn_copy_selected.pack(side="left", padx=4, pady=4)</w:t>
-      </w:r>
-    </w:p>
-    <w:p/>
-    <w:p>
-      <w:r>
-        <w:t>        self.chk_write_docx_var = tk.BooleanVar(value=False)</w:t>
-      </w:r>
-    </w:p>
-    <w:p>
-      <w:r>
-        <w:t>        chk_write = ttk.Checkbutton(frm_right_buttons, text="Write numbered .docx when exporting", variable=self.chk_write_docx_var)</w:t>
-      </w:r>
-    </w:p>
-    <w:p>
-      <w:r>
-        <w:t>        chk_write.pack(side="left", padx=8)</w:t>
-      </w:r>
-    </w:p>
-    <w:p/>
-    <w:p>
-      <w:r>
-        <w:t>        btn_write_numbered = ttk.Button(frm_right_buttons, text="Write Numbered Docx", command=self.write_numbered_for_current)</w:t>
-      </w:r>
-    </w:p>
-    <w:p>
-      <w:r>
-        <w:t>        btn_write_numbered.pack(side="right", padx=4, pady=4)</w:t>
-      </w:r>
-    </w:p>
-    <w:p/>
-    <w:p>
-      <w:r>
-        <w:t>    def select_folder(self):</w:t>
-      </w:r>
-    </w:p>
-    <w:p>
-      <w:r>
-        <w:t>        folder = filedialog.askdirectory()</w:t>
-      </w:r>
-    </w:p>
-    <w:p>
-      <w:r>
-        <w:t>        if not folder:</w:t>
+        <w:t>    def write_numbered_for_current(self):</w:t>
+      </w:r>
+    </w:p>
+    <w:p>
+      <w:r>
+        <w:t>        sel = self.lst_files.curselection()</w:t>
+      </w:r>
+    </w:p>
+    <w:p>
+      <w:r>
+        <w:t>        if not sel:</w:t>
+      </w:r>
+    </w:p>
+    <w:p>
+      <w:r>
+        <w:t>            messagebox.showinfo("No file", "Select a .docx file first")</w:t>
       </w:r>
     </w:p>
     <w:p>
@@ -4165,38 +4765,23 @@
     </w:p>
     <w:p>
       <w:r>
-        <w:t>        self.folder_path = Path(folder)</w:t>
-      </w:r>
-    </w:p>
-    <w:p>
-      <w:r>
-        <w:t>        self.lbl_folder.config(text=str(self.folder_path))</w:t>
-      </w:r>
-    </w:p>
-    <w:p>
-      <w:r>
-        <w:t>        self.refresh_file_list()</w:t>
-      </w:r>
-    </w:p>
-    <w:p/>
-    <w:p>
-      <w:r>
-        <w:t>    def refresh_file_list(self):</w:t>
-      </w:r>
-    </w:p>
-    <w:p>
-      <w:r>
-        <w:t>        self.lst_files.delete(0, tk.END)</w:t>
-      </w:r>
-    </w:p>
-    <w:p>
-      <w:r>
-        <w:t>        self.files = []</w:t>
-      </w:r>
-    </w:p>
-    <w:p>
-      <w:r>
-        <w:t>        if not self.folder_path:</w:t>
+        <w:t>        idx = sel[0]</w:t>
+      </w:r>
+    </w:p>
+    <w:p>
+      <w:r>
+        <w:t>        path = self.files[idx]</w:t>
+      </w:r>
+    </w:p>
+    <w:p>
+      <w:r>
+        <w:t>        if not hasattr(self, "current_numbered") or not self.current_numbered:</w:t>
+      </w:r>
+    </w:p>
+    <w:p>
+      <w:r>
+        <w:lastRenderedPageBreak/>
+        <w:t>            messagebox.showinfo("No headings", "No headings for selected file")</w:t>
       </w:r>
     </w:p>
     <w:p>
@@ -4206,513 +4791,11 @@
     </w:p>
     <w:p>
       <w:r>
-        <w:t>        for p in sorted(self.folder_path.glob("*.docx")):</w:t>
-      </w:r>
-    </w:p>
-    <w:p>
-      <w:r>
-        <w:t>            if p.name.startswith("~$"):</w:t>
-      </w:r>
-    </w:p>
-    <w:p>
-      <w:r>
-        <w:t>                continue  # skip temporary Word files</w:t>
-      </w:r>
-    </w:p>
-    <w:p>
-      <w:r>
-        <w:t>            self.files.append(p)</w:t>
-      </w:r>
-    </w:p>
-    <w:p>
-      <w:r>
-        <w:t>            self.lst_files.insert(tk.END, p.name)</w:t>
-      </w:r>
-    </w:p>
-    <w:p/>
-    <w:p>
-      <w:r>
-        <w:t>    def on_file_select(self, event=None):</w:t>
-      </w:r>
-    </w:p>
-    <w:p>
-      <w:r>
-        <w:t>        sel = self.lst_files.curselection()</w:t>
-      </w:r>
-    </w:p>
-    <w:p>
-      <w:r>
-        <w:lastRenderedPageBreak/>
-        <w:t>        if not sel:</w:t>
-      </w:r>
-    </w:p>
-    <w:p>
-      <w:r>
-        <w:t>            return</w:t>
-      </w:r>
-    </w:p>
-    <w:p>
-      <w:r>
-        <w:t>        idx = sel[0]</w:t>
-      </w:r>
-    </w:p>
-    <w:p>
-      <w:r>
-        <w:t>        path = self.files[idx]</w:t>
-      </w:r>
-    </w:p>
-    <w:p>
-      <w:r>
-        <w:t>        try:</w:t>
-      </w:r>
-    </w:p>
-    <w:p>
-      <w:r>
-        <w:t>            headings = extract_headings_from_docx(path)</w:t>
-      </w:r>
-    </w:p>
-    <w:p>
-      <w:r>
-        <w:t>            numbered = number_headings(headings)</w:t>
-      </w:r>
-    </w:p>
-    <w:p>
-      <w:r>
-        <w:t>            self.current_numbered = numbered</w:t>
-      </w:r>
-    </w:p>
-    <w:p/>
-    <w:p>
-      <w:r>
-        <w:t>            # Detect single top-level heading with subheadings</w:t>
-      </w:r>
-    </w:p>
-    <w:p>
-      <w:r>
-        <w:t>            top_level_count = sum(1 for lvl, _, _ in numbered if lvl == 1)</w:t>
-      </w:r>
-    </w:p>
-    <w:p>
-      <w:r>
-        <w:t>            has_level2 = any(lvl == 2 for lvl, _, _ in numbered)</w:t>
-      </w:r>
-    </w:p>
-    <w:p>
-      <w:r>
-        <w:t>            single_top_with_subs = top_level_count == 0 and has_level2</w:t>
-      </w:r>
-    </w:p>
-    <w:p/>
-    <w:p>
-      <w:r>
-        <w:t>            self.txt_preview.delete("1.0", tk.END)</w:t>
-      </w:r>
-    </w:p>
-    <w:p>
-      <w:r>
-        <w:t>            for level, num, text in numbered:</w:t>
-      </w:r>
-    </w:p>
-    <w:p>
-      <w:r>
-        <w:t>                if single_top_with_subs:</w:t>
-      </w:r>
-    </w:p>
-    <w:p>
-      <w:r>
-        <w:t>                    # Flat numbering, no indentation</w:t>
-      </w:r>
-    </w:p>
-    <w:p>
-      <w:r>
-        <w:t>                    self.txt_preview.insert(tk.END, f"{num}-{text}\n")</w:t>
-      </w:r>
-    </w:p>
-    <w:p>
-      <w:r>
-        <w:t>                else:</w:t>
-      </w:r>
-    </w:p>
-    <w:p>
-      <w:r>
-        <w:t>                    if level == 1:</w:t>
-      </w:r>
-    </w:p>
-    <w:p>
-      <w:r>
-        <w:t>                        self.txt_preview.insert(tk.END, f"{num}-{text}\n")</w:t>
-      </w:r>
-    </w:p>
-    <w:p>
-      <w:r>
-        <w:t>                    else:</w:t>
-      </w:r>
-    </w:p>
-    <w:p>
-      <w:r>
-        <w:t>                        self.txt_preview.insert(tk.END, f"   {num}-{text}\n")</w:t>
-      </w:r>
-    </w:p>
-    <w:p/>
-    <w:p>
-      <w:r>
-        <w:t>        except Exception as e:</w:t>
-      </w:r>
-    </w:p>
-    <w:p>
-      <w:r>
-        <w:lastRenderedPageBreak/>
-        <w:t>            messagebox.showerror("Error", f"Failed to extract headings: {e}")</w:t>
-      </w:r>
-    </w:p>
-    <w:p/>
-    <w:p>
-      <w:r>
-        <w:t>    def copy_selected(self):</w:t>
-      </w:r>
-    </w:p>
-    <w:p>
-      <w:r>
-        <w:t>        try:</w:t>
-      </w:r>
-    </w:p>
-    <w:p>
-      <w:r>
-        <w:t>            sel = self.txt_preview.get(tk.SEL_FIRST, tk.SEL_LAST)</w:t>
-      </w:r>
-    </w:p>
-    <w:p>
-      <w:r>
-        <w:t>        except tk.TclError:</w:t>
-      </w:r>
-    </w:p>
-    <w:p>
-      <w:r>
-        <w:t>            # no selection: copy current line</w:t>
-      </w:r>
-    </w:p>
-    <w:p>
-      <w:r>
-        <w:t>            idx = self.txt_preview.index("insert linestart")</w:t>
-      </w:r>
-    </w:p>
-    <w:p>
-      <w:r>
-        <w:t>            sel = self.txt_preview.get(idx, f"{idx} lineend")</w:t>
-      </w:r>
-    </w:p>
-    <w:p>
-      <w:r>
-        <w:t>        self.clipboard_clear()</w:t>
-      </w:r>
-    </w:p>
-    <w:p>
-      <w:r>
-        <w:t>        self.clipboard_append(sel)</w:t>
-      </w:r>
-    </w:p>
-    <w:p>
-      <w:r>
-        <w:t>        messagebox.showinfo("Copied", "Selected heading copied to clipboard")</w:t>
-      </w:r>
-    </w:p>
-    <w:p/>
-    <w:p>
-      <w:r>
-        <w:t>    def copy_all(self):</w:t>
-      </w:r>
-    </w:p>
-    <w:p>
-      <w:r>
-        <w:t>        all_text = self.txt_preview.get("1.0", tk.END).strip()</w:t>
-      </w:r>
-    </w:p>
-    <w:p>
-      <w:r>
-        <w:t>        if not all_text:</w:t>
-      </w:r>
-    </w:p>
-    <w:p>
-      <w:r>
-        <w:t>            messagebox.showinfo("No headings", "No headings to copy")</w:t>
-      </w:r>
-    </w:p>
-    <w:p>
-      <w:r>
-        <w:t>            return</w:t>
-      </w:r>
-    </w:p>
-    <w:p>
-      <w:r>
-        <w:t>        self.clipboard_clear()</w:t>
-      </w:r>
-    </w:p>
-    <w:p>
-      <w:r>
-        <w:t>        self.clipboard_append(all_text)</w:t>
-      </w:r>
-    </w:p>
-    <w:p>
-      <w:r>
-        <w:t>        messagebox.showinfo("Copied", "All headings copied to clipboard")</w:t>
-      </w:r>
-    </w:p>
-    <w:p/>
-    <w:p>
-      <w:r>
-        <w:t>    def export_all(self):</w:t>
-      </w:r>
-    </w:p>
-    <w:p>
-      <w:r>
-        <w:t>        if not hasattr(self, "current_numbered") or not self.current_numbered:</w:t>
-      </w:r>
-    </w:p>
-    <w:p>
-      <w:r>
-        <w:t>            messagebox.showinfo("No headings", "No headings to export")</w:t>
-      </w:r>
-    </w:p>
-    <w:p>
-      <w:r>
-        <w:t>            return</w:t>
-      </w:r>
-    </w:p>
-    <w:p/>
-    <w:p>
-      <w:r>
-        <w:t>        # Detect single top-level heading with subheadings</w:t>
-      </w:r>
-    </w:p>
-    <w:p>
-      <w:r>
-        <w:t>        top_level_count = sum(1 for lvl, _, _ in self.current_numbered if lvl == 1)</w:t>
-      </w:r>
-    </w:p>
-    <w:p>
-      <w:r>
-        <w:t>        has_level2 = any(lvl == 2 for lvl, _, _ in self.current_numbered)</w:t>
-      </w:r>
-    </w:p>
-    <w:p>
-      <w:r>
-        <w:t>        single_top_with_subs = top_level_count == 0 and has_level2</w:t>
-      </w:r>
-    </w:p>
-    <w:p/>
-    <w:p>
-      <w:r>
-        <w:t>        out_file = filedialog.asksaveasfilename(</w:t>
-      </w:r>
-    </w:p>
-    <w:p>
-      <w:r>
-        <w:t>            defaultextension=".txt", filetypes=[("Text files", "*.txt")]</w:t>
-      </w:r>
-    </w:p>
-    <w:p>
-      <w:r>
-        <w:t>        )</w:t>
-      </w:r>
-    </w:p>
-    <w:p>
-      <w:r>
-        <w:t>        if not out_file:</w:t>
-      </w:r>
-    </w:p>
-    <w:p>
-      <w:r>
-        <w:t>            return</w:t>
-      </w:r>
-    </w:p>
-    <w:p/>
-    <w:p>
-      <w:r>
-        <w:t>        out_path = Path(out_file)</w:t>
-      </w:r>
-    </w:p>
-    <w:p>
-      <w:r>
-        <w:t>        out_path.parent.mkdir(parents=True, exist_ok=True)</w:t>
-      </w:r>
-    </w:p>
-    <w:p/>
-    <w:p>
-      <w:r>
-        <w:t>        with out_path.open("w", encoding="utf-8") as f:</w:t>
-      </w:r>
-    </w:p>
-    <w:p>
-      <w:r>
-        <w:t>            for level, num, text in self.current_numbered:</w:t>
-      </w:r>
-    </w:p>
-    <w:p>
-      <w:r>
-        <w:t>                if single_top_with_subs:</w:t>
-      </w:r>
-    </w:p>
-    <w:p>
-      <w:r>
-        <w:t>                    f.write(f"{num}-{text}\n")  # no indentation</w:t>
-      </w:r>
-    </w:p>
-    <w:p>
-      <w:r>
-        <w:t>                else:</w:t>
-      </w:r>
-    </w:p>
-    <w:p>
-      <w:r>
-        <w:t>                    if level == 1:</w:t>
-      </w:r>
-    </w:p>
-    <w:p>
-      <w:r>
-        <w:t>                        f.write(f"{num}-{text}\n")</w:t>
-      </w:r>
-    </w:p>
-    <w:p>
-      <w:r>
-        <w:t>                    else:</w:t>
-      </w:r>
-    </w:p>
-    <w:p>
-      <w:r>
-        <w:t>                        f.write(f"   {num}-{text}\n")</w:t>
-      </w:r>
-    </w:p>
-    <w:p/>
-    <w:p>
-      <w:r>
-        <w:t>        messagebox.showinfo("Exported", f"Headings exported to {out_path}")</w:t>
-      </w:r>
-    </w:p>
-    <w:p/>
-    <w:p>
-      <w:r>
-        <w:t>        # Optionally write numbered DOCX</w:t>
-      </w:r>
-    </w:p>
-    <w:p>
-      <w:r>
-        <w:t>        if self.chk_write_docx_var.get():</w:t>
-      </w:r>
-    </w:p>
-    <w:p>
-      <w:r>
-        <w:t>            try:</w:t>
-      </w:r>
-    </w:p>
-    <w:p>
-      <w:r>
-        <w:t>                sel = self.lst_files.curselection()</w:t>
-      </w:r>
-    </w:p>
-    <w:p>
-      <w:r>
-        <w:t>                if not sel:</w:t>
-      </w:r>
-    </w:p>
-    <w:p>
-      <w:r>
-        <w:t>                    return</w:t>
-      </w:r>
-    </w:p>
-    <w:p>
-      <w:r>
-        <w:t>                idx = sel[0]</w:t>
-      </w:r>
-    </w:p>
-    <w:p>
-      <w:r>
-        <w:t>                path = self.files[idx]</w:t>
-      </w:r>
-    </w:p>
-    <w:p>
-      <w:r>
-        <w:t>                docx_out = out_path.with_suffix("_numbered.docx")</w:t>
-      </w:r>
-    </w:p>
-    <w:p>
-      <w:r>
-        <w:t>                write_numbered_docx(path, docx_out, self.current_numbered)</w:t>
-      </w:r>
-    </w:p>
-    <w:p>
-      <w:r>
-        <w:t>                messagebox.showinfo("Docx written", f"Numbered docx written to {docx_out}")</w:t>
-      </w:r>
-    </w:p>
-    <w:p>
-      <w:r>
-        <w:t>            except Exception as e:</w:t>
-      </w:r>
-    </w:p>
-    <w:p>
-      <w:r>
-        <w:t>                messagebox.showerror("Error", f"Failed to write numbered docx: {e}")</w:t>
-      </w:r>
-    </w:p>
-    <w:p/>
-    <w:p>
-      <w:r>
-        <w:t>    def write_numbered_for_current(self):</w:t>
-      </w:r>
-    </w:p>
-    <w:p>
-      <w:r>
-        <w:t>        sel = self.lst_files.curselection()</w:t>
-      </w:r>
-    </w:p>
-    <w:p>
-      <w:r>
-        <w:t>        if not sel:</w:t>
-      </w:r>
-    </w:p>
-    <w:p>
-      <w:r>
-        <w:t>            messagebox.showinfo("No file", "Select a .docx file first")</w:t>
-      </w:r>
-    </w:p>
-    <w:p>
-      <w:r>
-        <w:t>            return</w:t>
-      </w:r>
-    </w:p>
-    <w:p>
-      <w:r>
-        <w:t>        idx = sel[0]</w:t>
-      </w:r>
-    </w:p>
-    <w:p>
-      <w:r>
-        <w:t>        path = self.files[idx]</w:t>
-      </w:r>
-    </w:p>
-    <w:p>
-      <w:r>
-        <w:t>        if not hasattr(self, "current_numbered") or not self.current_numbered:</w:t>
-      </w:r>
-    </w:p>
-    <w:p>
-      <w:r>
-        <w:t>            messagebox.showinfo("No headings", "No headings for selected file")</w:t>
-      </w:r>
-    </w:p>
-    <w:p>
-      <w:r>
-        <w:t>            return</w:t>
-      </w:r>
-    </w:p>
-    <w:p>
-      <w:r>
         <w:t>        out_dir = filedialog.askdirectory(title="Select output folder for numbered docx")</w:t>
       </w:r>
     </w:p>
     <w:p>
       <w:r>
-        <w:lastRenderedPageBreak/>
         <w:t>        if not out_dir:</w:t>
       </w:r>
     </w:p>

</xml_diff>

<commit_message>
Standards - Automation - 1/18/2026
</commit_message>
<xml_diff>
--- a/6-Automation/Python/6-CopyNumberHeadings - Ver 1.0 - id 10/CopyNumberHeadings - Code Source.docx
+++ b/6-Automation/Python/6-CopyNumberHeadings - Ver 1.0 - id 10/CopyNumberHeadings - Code Source.docx
@@ -2757,6 +2757,135 @@
     </w:p>
     <w:p>
       <w:pPr>
+        <w:rPr>
+          <w:rFonts w:ascii="Roboto Mono" w:hAnsi="Roboto Mono"/>
+        </w:rPr>
+      </w:pPr>
+      <w:r>
+        <w:rPr>
+          <w:rFonts w:ascii="Roboto Mono" w:hAnsi="Roboto Mono"/>
+        </w:rPr>
+        <w:t xml:space="preserve">- </w:t>
+      </w:r>
+      <w:r>
+        <w:rPr>
+          <w:rFonts w:ascii="Roboto Mono" w:hAnsi="Roboto Mono"/>
+        </w:rPr>
+        <w:t>i want to add button to copy selected file name</w:t>
+      </w:r>
+      <w:r>
+        <w:rPr>
+          <w:rFonts w:ascii="Roboto Mono" w:hAnsi="Roboto Mono"/>
+        </w:rPr>
+        <w:t xml:space="preserve"> </w:t>
+      </w:r>
+      <w:r>
+        <w:rPr>
+          <w:rFonts w:ascii="Roboto Mono" w:hAnsi="Roboto Mono"/>
+        </w:rPr>
+        <w:t>Remove extension and number with dash</w:t>
+      </w:r>
+    </w:p>
+    <w:p>
+      <w:pPr>
+        <w:rPr>
+          <w:rFonts w:ascii="Roboto Mono" w:hAnsi="Roboto Mono"/>
+        </w:rPr>
+      </w:pPr>
+      <w:r>
+        <w:rPr>
+          <w:rFonts w:ascii="Roboto Mono" w:hAnsi="Roboto Mono"/>
+          <w:b/>
+          <w:bCs/>
+        </w:rPr>
+        <w:t xml:space="preserve">- </w:t>
+      </w:r>
+      <w:r>
+        <w:rPr>
+          <w:rFonts w:ascii="Roboto Mono" w:hAnsi="Roboto Mono"/>
+        </w:rPr>
+        <w:t xml:space="preserve">copy selected button change it to copy </w:t>
+      </w:r>
+      <w:r>
+        <w:rPr>
+          <w:rFonts w:ascii="Roboto Mono" w:hAnsi="Roboto Mono"/>
+        </w:rPr>
+        <w:t>heading preview</w:t>
+      </w:r>
+      <w:r>
+        <w:rPr>
+          <w:rFonts w:ascii="Roboto Mono" w:hAnsi="Roboto Mono"/>
+        </w:rPr>
+        <w:t xml:space="preserve"> content</w:t>
+      </w:r>
+      <w:r>
+        <w:rPr>
+          <w:rFonts w:ascii="Roboto Mono" w:hAnsi="Roboto Mono"/>
+        </w:rPr>
+        <w:t xml:space="preserve"> </w:t>
+      </w:r>
+      <w:r>
+        <w:rPr>
+          <w:rFonts w:ascii="Roboto Mono" w:hAnsi="Roboto Mono"/>
+        </w:rPr>
+        <w:t>of selected file</w:t>
+      </w:r>
+    </w:p>
+    <w:p>
+      <w:pPr>
+        <w:rPr>
+          <w:rFonts w:ascii="Roboto Mono" w:hAnsi="Roboto Mono"/>
+        </w:rPr>
+      </w:pPr>
+      <w:r>
+        <w:rPr>
+          <w:rFonts w:ascii="Roboto Mono" w:hAnsi="Roboto Mono"/>
+        </w:rPr>
+        <w:lastRenderedPageBreak/>
+        <w:t xml:space="preserve">- </w:t>
+      </w:r>
+      <w:r>
+        <w:rPr>
+          <w:rFonts w:ascii="Roboto Mono" w:hAnsi="Roboto Mono"/>
+        </w:rPr>
+        <w:t>add new button to copy headings 1 of heading preview</w:t>
+      </w:r>
+    </w:p>
+    <w:p>
+      <w:pPr>
+        <w:rPr>
+          <w:rFonts w:ascii="Roboto Mono" w:hAnsi="Roboto Mono"/>
+        </w:rPr>
+      </w:pPr>
+      <w:r>
+        <w:rPr>
+          <w:rFonts w:ascii="Roboto Mono" w:hAnsi="Roboto Mono"/>
+        </w:rPr>
+        <w:t xml:space="preserve">- add new button to copy headings 2 of heading preview with headings 1 </w:t>
+      </w:r>
+    </w:p>
+    <w:p>
+      <w:pPr>
+        <w:rPr>
+          <w:rFonts w:ascii="Roboto Mono" w:hAnsi="Roboto Mono"/>
+        </w:rPr>
+      </w:pPr>
+      <w:r>
+        <w:rPr>
+          <w:rFonts w:ascii="Roboto Mono" w:hAnsi="Roboto Mono"/>
+        </w:rPr>
+        <w:t>- add new button to copy headings 3 of heading preview with headings 2 and headings 1</w:t>
+      </w:r>
+    </w:p>
+    <w:p>
+      <w:pPr>
+        <w:rPr>
+          <w:rFonts w:ascii="Roboto Mono" w:hAnsi="Roboto Mono"/>
+        </w:rPr>
+      </w:pPr>
+    </w:p>
+    <w:p>
+      <w:pPr>
         <w:pStyle w:val="Heading2"/>
       </w:pPr>
       <w:r>
@@ -2853,95 +2982,293 @@
     </w:p>
     <w:p>
       <w:r>
-        <w:t>"""Core functions for extracting and numbering headings from .docx files.</w:t>
+        <w:t>"""Core functions for extracting and numbering headings from .docx files."""</w:t>
+      </w:r>
+    </w:p>
+    <w:p>
+      <w:r>
+        <w:t>from __future__ import annotations</w:t>
       </w:r>
     </w:p>
     <w:p/>
     <w:p>
       <w:r>
-        <w:t>This module is separate so GUI and CLI can both import it without circular imports.</w:t>
-      </w:r>
-    </w:p>
-    <w:p>
-      <w:r>
-        <w:t>"""</w:t>
-      </w:r>
-    </w:p>
-    <w:p>
-      <w:r>
-        <w:t>from __future__ import annotations</w:t>
+        <w:t>from pathlib import Path</w:t>
+      </w:r>
+    </w:p>
+    <w:p>
+      <w:r>
+        <w:t>from typing import List, Tuple</w:t>
+      </w:r>
+    </w:p>
+    <w:p>
+      <w:r>
+        <w:t>import argparse</w:t>
+      </w:r>
+    </w:p>
+    <w:p>
+      <w:r>
+        <w:t>import re</w:t>
+      </w:r>
+    </w:p>
+    <w:p>
+      <w:r>
+        <w:t>from docx import Document</w:t>
       </w:r>
     </w:p>
     <w:p/>
     <w:p>
       <w:r>
-        <w:t>from pathlib import Path</w:t>
-      </w:r>
-    </w:p>
-    <w:p>
-      <w:r>
-        <w:t>from typing import List, Tuple</w:t>
-      </w:r>
-    </w:p>
-    <w:p>
-      <w:r>
-        <w:t>import argparse</w:t>
-      </w:r>
-    </w:p>
-    <w:p>
-      <w:r>
-        <w:t>import re</w:t>
-      </w:r>
-    </w:p>
-    <w:p>
-      <w:r>
-        <w:t>from docx import Document</w:t>
-      </w:r>
-    </w:p>
-    <w:p>
-      <w:r>
-        <w:t>from pathlib import Path</w:t>
-      </w:r>
-    </w:p>
-    <w:p>
-      <w:r>
-        <w:t>from typing import List, Tuple</w:t>
-      </w:r>
-    </w:p>
-    <w:p>
-      <w:r>
-        <w:t>from docx import Document</w:t>
+        <w:t>def extract_headings_from_docx(path: Path) -&gt; List[Tuple[int, str]]:</w:t>
+      </w:r>
+    </w:p>
+    <w:p>
+      <w:r>
+        <w:t>    doc = Document(path)</w:t>
+      </w:r>
+    </w:p>
+    <w:p>
+      <w:r>
+        <w:t>    headings: List[Tuple[int, str]] = []</w:t>
+      </w:r>
+    </w:p>
+    <w:p>
+      <w:r>
+        <w:t>    for p in doc.paragraphs:</w:t>
+      </w:r>
+    </w:p>
+    <w:p>
+      <w:r>
+        <w:t>        style = p.style</w:t>
+      </w:r>
+    </w:p>
+    <w:p>
+      <w:r>
+        <w:t>        if style is None:</w:t>
+      </w:r>
+    </w:p>
+    <w:p>
+      <w:r>
+        <w:t>            continue</w:t>
+      </w:r>
+    </w:p>
+    <w:p>
+      <w:r>
+        <w:t>        name = getattr(style, "name", "")</w:t>
+      </w:r>
+    </w:p>
+    <w:p>
+      <w:r>
+        <w:lastRenderedPageBreak/>
+        <w:t>        if not name:</w:t>
+      </w:r>
+    </w:p>
+    <w:p>
+      <w:r>
+        <w:t>            continue</w:t>
+      </w:r>
+    </w:p>
+    <w:p>
+      <w:r>
+        <w:t>        if name.startswith("Heading"):</w:t>
+      </w:r>
+    </w:p>
+    <w:p>
+      <w:r>
+        <w:t>            parts = name.split()</w:t>
+      </w:r>
+    </w:p>
+    <w:p>
+      <w:r>
+        <w:t>            level = 1</w:t>
+      </w:r>
+    </w:p>
+    <w:p>
+      <w:r>
+        <w:t>            if len(parts) &gt;= 2 and parts[-1].isdigit():</w:t>
+      </w:r>
+    </w:p>
+    <w:p>
+      <w:r>
+        <w:t>                level = int(parts[-1])</w:t>
+      </w:r>
+    </w:p>
+    <w:p>
+      <w:r>
+        <w:t>            headings.append((level, p.text.strip()))</w:t>
+      </w:r>
+    </w:p>
+    <w:p>
+      <w:r>
+        <w:t>    return headings</w:t>
       </w:r>
     </w:p>
     <w:p/>
     <w:p>
       <w:r>
-        <w:t>def extract_headings_from_docx(path: Path) -&gt; List[Tuple[int, str]]:</w:t>
-      </w:r>
-    </w:p>
-    <w:p>
-      <w:r>
-        <w:t>    doc = Document(path)</w:t>
-      </w:r>
-    </w:p>
-    <w:p>
-      <w:r>
-        <w:t>    headings: List[Tuple[int, str]] = []</w:t>
-      </w:r>
-    </w:p>
-    <w:p>
-      <w:r>
-        <w:t>    for p in doc.paragraphs:</w:t>
-      </w:r>
-    </w:p>
-    <w:p>
-      <w:r>
-        <w:t>        style = p.style</w:t>
-      </w:r>
-    </w:p>
-    <w:p>
-      <w:r>
-        <w:t>        if style is None:</w:t>
+        <w:t>def clean_heading_text(text: str) -&gt; str:</w:t>
+      </w:r>
+    </w:p>
+    <w:p>
+      <w:r>
+        <w:t>    text = re.sub(r'^\s*\d+(?:\.\d+)*\s*-\s*', '', text)</w:t>
+      </w:r>
+    </w:p>
+    <w:p>
+      <w:r>
+        <w:t>    text = re.sub(r'[^\w\s\/\?\:\-\(\)]', '', text)</w:t>
+      </w:r>
+    </w:p>
+    <w:p>
+      <w:r>
+        <w:t>    text = re.sub(r':\s*$', '', text)</w:t>
+      </w:r>
+    </w:p>
+    <w:p>
+      <w:r>
+        <w:t>    text = re.sub(r'\s{2,}', ' ', text)</w:t>
+      </w:r>
+    </w:p>
+    <w:p>
+      <w:r>
+        <w:t>    return text.strip()</w:t>
+      </w:r>
+    </w:p>
+    <w:p/>
+    <w:p>
+      <w:r>
+        <w:t>def number_headings(headings: list[tuple[int, str]]) -&gt; list[tuple[int, str, str]]:</w:t>
+      </w:r>
+    </w:p>
+    <w:p>
+      <w:r>
+        <w:t>    cleaned = [(lvl, clean_heading_text(text)) for lvl, text in headings]</w:t>
+      </w:r>
+    </w:p>
+    <w:p/>
+    <w:p>
+      <w:r>
+        <w:t>    level1_count = sum(1 for lvl, _ in cleaned if lvl == 1)</w:t>
+      </w:r>
+    </w:p>
+    <w:p>
+      <w:r>
+        <w:t>    has_h3 = any(lvl &gt;= 3 for lvl, _ in cleaned)</w:t>
+      </w:r>
+    </w:p>
+    <w:p/>
+    <w:p>
+      <w:r>
+        <w:t>    numbered: list[tuple[int, str, str]] = []</w:t>
+      </w:r>
+    </w:p>
+    <w:p/>
+    <w:p>
+      <w:r>
+        <w:t>    if level1_count == 1 and has_h3:</w:t>
+      </w:r>
+    </w:p>
+    <w:p>
+      <w:r>
+        <w:lastRenderedPageBreak/>
+        <w:t>        counters = [0, 0, 0, 0]</w:t>
+      </w:r>
+    </w:p>
+    <w:p>
+      <w:r>
+        <w:t>        for lvl, text in cleaned:</w:t>
+      </w:r>
+    </w:p>
+    <w:p>
+      <w:r>
+        <w:t>            if lvl == 1:</w:t>
+      </w:r>
+    </w:p>
+    <w:p>
+      <w:r>
+        <w:t>                continue</w:t>
+      </w:r>
+    </w:p>
+    <w:p>
+      <w:r>
+        <w:t>            new_lvl = lvl - 1</w:t>
+      </w:r>
+    </w:p>
+    <w:p>
+      <w:r>
+        <w:t>            counters[new_lvl - 1] += 1</w:t>
+      </w:r>
+    </w:p>
+    <w:p>
+      <w:r>
+        <w:t>            for i in range(new_lvl, 4):</w:t>
+      </w:r>
+    </w:p>
+    <w:p>
+      <w:r>
+        <w:t>                counters[i] = 0</w:t>
+      </w:r>
+    </w:p>
+    <w:p>
+      <w:r>
+        <w:t>            num = ".".join(str(counters[i]) for i in range(new_lvl))</w:t>
+      </w:r>
+    </w:p>
+    <w:p>
+      <w:r>
+        <w:t>            numbered.append((new_lvl, num, text))</w:t>
+      </w:r>
+    </w:p>
+    <w:p>
+      <w:r>
+        <w:t>        return numbered</w:t>
+      </w:r>
+    </w:p>
+    <w:p/>
+    <w:p>
+      <w:r>
+        <w:t>    if level1_count == 1:</w:t>
+      </w:r>
+    </w:p>
+    <w:p>
+      <w:r>
+        <w:t>        subs = [text for lvl, text in cleaned if lvl == 2]</w:t>
+      </w:r>
+    </w:p>
+    <w:p>
+      <w:r>
+        <w:t>        if not subs:</w:t>
+      </w:r>
+    </w:p>
+    <w:p>
+      <w:r>
+        <w:t>            top = next(text for lvl, text in cleaned if lvl == 1)</w:t>
+      </w:r>
+    </w:p>
+    <w:p>
+      <w:r>
+        <w:t>            return [(1, "1", top)]</w:t>
+      </w:r>
+    </w:p>
+    <w:p>
+      <w:r>
+        <w:t>        return [(1, str(i), text) for i, text in enumerate(subs, 1)]</w:t>
+      </w:r>
+    </w:p>
+    <w:p/>
+    <w:p>
+      <w:r>
+        <w:t>    counters = [0, 0, 0, 0]</w:t>
+      </w:r>
+    </w:p>
+    <w:p>
+      <w:r>
+        <w:t>    for lvl, text in cleaned:</w:t>
+      </w:r>
+    </w:p>
+    <w:p>
+      <w:r>
+        <w:t>        if lvl &gt; 4:</w:t>
       </w:r>
     </w:p>
     <w:p>
@@ -2951,498 +3278,6 @@
     </w:p>
     <w:p>
       <w:r>
-        <w:t>        name = getattr(style, "name", "")</w:t>
-      </w:r>
-    </w:p>
-    <w:p>
-      <w:r>
-        <w:t>        if not name:</w:t>
-      </w:r>
-    </w:p>
-    <w:p>
-      <w:r>
-        <w:t>            continue</w:t>
-      </w:r>
-    </w:p>
-    <w:p>
-      <w:r>
-        <w:t>        if name.startswith("Heading"):</w:t>
-      </w:r>
-    </w:p>
-    <w:p>
-      <w:r>
-        <w:t>            parts = name.split()</w:t>
-      </w:r>
-    </w:p>
-    <w:p>
-      <w:r>
-        <w:lastRenderedPageBreak/>
-        <w:t>            level = 1</w:t>
-      </w:r>
-    </w:p>
-    <w:p>
-      <w:r>
-        <w:t>            if len(parts) &gt;= 2 and parts[-1].isdigit():</w:t>
-      </w:r>
-    </w:p>
-    <w:p>
-      <w:r>
-        <w:t>                try:</w:t>
-      </w:r>
-    </w:p>
-    <w:p>
-      <w:r>
-        <w:t>                    level = int(parts[-1])</w:t>
-      </w:r>
-    </w:p>
-    <w:p>
-      <w:r>
-        <w:t>                except Exception:</w:t>
-      </w:r>
-    </w:p>
-    <w:p>
-      <w:r>
-        <w:t>                    level = 1</w:t>
-      </w:r>
-    </w:p>
-    <w:p>
-      <w:r>
-        <w:t>            headings.append((level, p.text.strip()))</w:t>
-      </w:r>
-    </w:p>
-    <w:p>
-      <w:r>
-        <w:t>    return headings</w:t>
-      </w:r>
-    </w:p>
-    <w:p/>
-    <w:p>
-      <w:r>
-        <w:t>def clean_heading_text(text: str) -&gt; str:</w:t>
-      </w:r>
-    </w:p>
-    <w:p>
-      <w:r>
-        <w:t>    """</w:t>
-      </w:r>
-    </w:p>
-    <w:p>
-      <w:r>
-        <w:t>    Clean heading text WITHOUT breaking real punctuation.</w:t>
-      </w:r>
-    </w:p>
-    <w:p>
-      <w:r>
-        <w:t>    Keeps: / ? : ( )</w:t>
-      </w:r>
-    </w:p>
-    <w:p>
-      <w:r>
-        <w:t>    Removes emojis, symbols, and leading numbering.</w:t>
-      </w:r>
-    </w:p>
-    <w:p>
-      <w:r>
-        <w:t>    """</w:t>
-      </w:r>
-    </w:p>
-    <w:p/>
-    <w:p>
-      <w:r>
-        <w:t>    # Remove leading numbering like:</w:t>
-      </w:r>
-    </w:p>
-    <w:p>
-      <w:r>
-        <w:t>    # 1- , 1.2- , 22- , 1.2.3-</w:t>
-      </w:r>
-    </w:p>
-    <w:p>
-      <w:r>
-        <w:t>    text = re.sub(r'^\s*\d+(?:\.\d+)*\s*-\s*', '', text)</w:t>
-      </w:r>
-    </w:p>
-    <w:p/>
-    <w:p>
-      <w:r>
-        <w:t>    # Remove emojis &amp; symbols BUT keep:</w:t>
-      </w:r>
-    </w:p>
-    <w:p>
-      <w:r>
-        <w:t>    # letters, numbers, spaces, / ? : - ( )</w:t>
-      </w:r>
-    </w:p>
-    <w:p>
-      <w:r>
-        <w:t>    text = re.sub(r'[^\w\s\/\?\:\-\(\)]', '', text)</w:t>
-      </w:r>
-    </w:p>
-    <w:p/>
-    <w:p>
-      <w:r>
-        <w:t>    # Remove trailing colon only (optional, keeps meaning clean)</w:t>
-      </w:r>
-    </w:p>
-    <w:p>
-      <w:r>
-        <w:t>    text = re.sub(r':\s*$', '', text)</w:t>
-      </w:r>
-    </w:p>
-    <w:p/>
-    <w:p>
-      <w:r>
-        <w:t>    # Normalize spaces</w:t>
-      </w:r>
-    </w:p>
-    <w:p>
-      <w:r>
-        <w:t>    text = re.sub(r'\s{2,}', ' ', text)</w:t>
-      </w:r>
-    </w:p>
-    <w:p/>
-    <w:p>
-      <w:r>
-        <w:t>    return text.strip()</w:t>
-      </w:r>
-    </w:p>
-    <w:p/>
-    <w:p>
-      <w:r>
-        <w:t>def number_headings(headings: list[tuple[int, str]]) -&gt; list[tuple[int, str, str]]:</w:t>
-      </w:r>
-    </w:p>
-    <w:p>
-      <w:r>
-        <w:t>    """</w:t>
-      </w:r>
-    </w:p>
-    <w:p>
-      <w:r>
-        <w:t>    Custom numbering rules:</w:t>
-      </w:r>
-    </w:p>
-    <w:p/>
-    <w:p>
-      <w:r>
-        <w:t>    CASE A:</w:t>
-      </w:r>
-    </w:p>
-    <w:p>
-      <w:r>
-        <w:t>    - Exactly ONE Heading-1</w:t>
-      </w:r>
-    </w:p>
-    <w:p>
-      <w:r>
-        <w:t>    - Heading-3+ EXISTS</w:t>
-      </w:r>
-    </w:p>
-    <w:p>
-      <w:r>
-        <w:t>    → DROP Heading-1</w:t>
-      </w:r>
-    </w:p>
-    <w:p>
-      <w:r>
-        <w:t>    → Promote Heading-2 to top-level (1,2,3…)</w:t>
-      </w:r>
-    </w:p>
-    <w:p>
-      <w:r>
-        <w:t>    → Heading-3 becomes X.1, X.2…</w:t>
-      </w:r>
-    </w:p>
-    <w:p/>
-    <w:p>
-      <w:r>
-        <w:t>    CASE B:</w:t>
-      </w:r>
-    </w:p>
-    <w:p>
-      <w:r>
-        <w:t>    - Exactly ONE Heading-1</w:t>
-      </w:r>
-    </w:p>
-    <w:p>
-      <w:r>
-        <w:t>    - Only Heading-2</w:t>
-      </w:r>
-    </w:p>
-    <w:p>
-      <w:r>
-        <w:t>    → Drop Heading-1, flat numbering</w:t>
-      </w:r>
-    </w:p>
-    <w:p/>
-    <w:p>
-      <w:r>
-        <w:t>    CASE C:</w:t>
-      </w:r>
-    </w:p>
-    <w:p>
-      <w:r>
-        <w:t>    - Multiple Heading-1</w:t>
-      </w:r>
-    </w:p>
-    <w:p>
-      <w:r>
-        <w:t>    → Normal hierarchy</w:t>
-      </w:r>
-    </w:p>
-    <w:p>
-      <w:r>
-        <w:t>    """</w:t>
-      </w:r>
-    </w:p>
-    <w:p/>
-    <w:p>
-      <w:r>
-        <w:t>    cleaned = [(lvl, clean_heading_text(text)) for lvl, text in headings]</w:t>
-      </w:r>
-    </w:p>
-    <w:p/>
-    <w:p>
-      <w:r>
-        <w:t>    level1_count = sum(1 for lvl, _ in cleaned if lvl == 1)</w:t>
-      </w:r>
-    </w:p>
-    <w:p>
-      <w:r>
-        <w:t>    has_h3 = any(lvl &gt;= 3 for lvl, _ in cleaned)</w:t>
-      </w:r>
-    </w:p>
-    <w:p/>
-    <w:p>
-      <w:r>
-        <w:t>    numbered: list[tuple[int, str, str]] = []</w:t>
-      </w:r>
-    </w:p>
-    <w:p/>
-    <w:p>
-      <w:r>
-        <w:t xml:space="preserve">    # </w:t>
-      </w:r>
-      <w:r>
-        <w:rPr>
-          <w:rFonts w:ascii="Segoe UI Emoji" w:hAnsi="Segoe UI Emoji" w:cs="Segoe UI Emoji"/>
-        </w:rPr>
-        <w:t>✅</w:t>
-      </w:r>
-      <w:r>
-        <w:t xml:space="preserve"> CASE A: ONE H1 + H3 exists </w:t>
-      </w:r>
-      <w:r>
-        <w:rPr>
-          <w:rFonts w:ascii="Calibri" w:hAnsi="Calibri" w:cs="Calibri"/>
-        </w:rPr>
-        <w:t>→</w:t>
-      </w:r>
-      <w:r>
-        <w:t xml:space="preserve"> RE-ROOT AT H2</w:t>
-      </w:r>
-    </w:p>
-    <w:p>
-      <w:r>
-        <w:t>    if level1_count == 1 and has_h3:</w:t>
-      </w:r>
-    </w:p>
-    <w:p>
-      <w:r>
-        <w:t>        counters = [0, 0, 0, 0]  # H1–H4, extendable</w:t>
-      </w:r>
-    </w:p>
-    <w:p>
-      <w:r>
-        <w:t>        for lvl, text in cleaned:</w:t>
-      </w:r>
-    </w:p>
-    <w:p>
-      <w:r>
-        <w:t>            if lvl == 1:</w:t>
-      </w:r>
-    </w:p>
-    <w:p>
-      <w:r>
-        <w:t>                continue  # drop original H1</w:t>
-      </w:r>
-    </w:p>
-    <w:p>
-      <w:r>
-        <w:t>            # Promote H2 to top-level</w:t>
-      </w:r>
-    </w:p>
-    <w:p>
-      <w:r>
-        <w:t>            if lvl &gt;= 2:</w:t>
-      </w:r>
-    </w:p>
-    <w:p>
-      <w:r>
-        <w:t>                # new level = lvl - 1</w:t>
-      </w:r>
-    </w:p>
-    <w:p>
-      <w:r>
-        <w:t>                new_lvl = lvl - 1</w:t>
-      </w:r>
-    </w:p>
-    <w:p>
-      <w:r>
-        <w:t>                if new_lvl &gt; len(counters):</w:t>
-      </w:r>
-    </w:p>
-    <w:p>
-      <w:r>
-        <w:t>                    # extend counters if deeper</w:t>
-      </w:r>
-    </w:p>
-    <w:p>
-      <w:r>
-        <w:t>                    counters.extend([0] * (new_lvl - len(counters)))</w:t>
-      </w:r>
-    </w:p>
-    <w:p>
-      <w:r>
-        <w:t>                counters[new_lvl - 1] += 1</w:t>
-      </w:r>
-    </w:p>
-    <w:p>
-      <w:r>
-        <w:t>                # reset deeper counters</w:t>
-      </w:r>
-    </w:p>
-    <w:p>
-      <w:r>
-        <w:t>                for i in range(new_lvl, len(counters)):</w:t>
-      </w:r>
-    </w:p>
-    <w:p>
-      <w:r>
-        <w:t>                    counters[i] = 0</w:t>
-      </w:r>
-    </w:p>
-    <w:p>
-      <w:r>
-        <w:t>                num = ".".join(str(counters[i]) for i in range(new_lvl))</w:t>
-      </w:r>
-    </w:p>
-    <w:p>
-      <w:r>
-        <w:lastRenderedPageBreak/>
-        <w:t>                numbered.append((new_lvl, num, text))</w:t>
-      </w:r>
-    </w:p>
-    <w:p>
-      <w:r>
-        <w:t>        return numbered</w:t>
-      </w:r>
-    </w:p>
-    <w:p/>
-    <w:p>
-      <w:r>
-        <w:t xml:space="preserve">    # </w:t>
-      </w:r>
-      <w:r>
-        <w:rPr>
-          <w:rFonts w:ascii="Segoe UI Emoji" w:hAnsi="Segoe UI Emoji" w:cs="Segoe UI Emoji"/>
-        </w:rPr>
-        <w:t>✅</w:t>
-      </w:r>
-      <w:r>
-        <w:t xml:space="preserve"> CASE B: ONE H1 + ONLY H2</w:t>
-      </w:r>
-    </w:p>
-    <w:p>
-      <w:r>
-        <w:t>    if level1_count == 1:</w:t>
-      </w:r>
-    </w:p>
-    <w:p>
-      <w:r>
-        <w:t>        subs = [text for lvl, text in cleaned if lvl == 2]</w:t>
-      </w:r>
-    </w:p>
-    <w:p/>
-    <w:p>
-      <w:r>
-        <w:t>        if not subs:</w:t>
-      </w:r>
-    </w:p>
-    <w:p>
-      <w:r>
-        <w:t>            top = next(text for lvl, text in cleaned if lvl == 1)</w:t>
-      </w:r>
-    </w:p>
-    <w:p>
-      <w:r>
-        <w:t>            return [(1, "1", top)]</w:t>
-      </w:r>
-    </w:p>
-    <w:p/>
-    <w:p>
-      <w:r>
-        <w:t>        for i, text in enumerate(subs, 1):</w:t>
-      </w:r>
-    </w:p>
-    <w:p>
-      <w:r>
-        <w:t>            numbered.append((1, str(i), text))</w:t>
-      </w:r>
-    </w:p>
-    <w:p>
-      <w:r>
-        <w:t>        return numbered</w:t>
-      </w:r>
-    </w:p>
-    <w:p/>
-    <w:p>
-      <w:r>
-        <w:t xml:space="preserve">    # </w:t>
-      </w:r>
-      <w:r>
-        <w:rPr>
-          <w:rFonts w:ascii="Segoe UI Emoji" w:hAnsi="Segoe UI Emoji" w:cs="Segoe UI Emoji"/>
-        </w:rPr>
-        <w:t>✅</w:t>
-      </w:r>
-      <w:r>
-        <w:t xml:space="preserve"> CASE C: MULTIPLE H1 </w:t>
-      </w:r>
-      <w:r>
-        <w:rPr>
-          <w:rFonts w:ascii="Calibri" w:hAnsi="Calibri" w:cs="Calibri"/>
-        </w:rPr>
-        <w:t>→</w:t>
-      </w:r>
-      <w:r>
-        <w:t xml:space="preserve"> NORMAL HIERARCHY</w:t>
-      </w:r>
-    </w:p>
-    <w:p>
-      <w:r>
-        <w:t>    counters = [0, 0, 0, 0]  # H1–H4</w:t>
-      </w:r>
-    </w:p>
-    <w:p/>
-    <w:p>
-      <w:r>
-        <w:t>    for lvl, text in cleaned:</w:t>
-      </w:r>
-    </w:p>
-    <w:p>
-      <w:r>
-        <w:t>        if lvl &gt; 4:</w:t>
-      </w:r>
-    </w:p>
-    <w:p>
-      <w:r>
-        <w:t>            continue</w:t>
-      </w:r>
-    </w:p>
-    <w:p/>
-    <w:p>
-      <w:r>
         <w:t>        counters[lvl - 1] += 1</w:t>
       </w:r>
     </w:p>
@@ -3456,7 +3291,6 @@
         <w:t>            counters[i] = 0</w:t>
       </w:r>
     </w:p>
-    <w:p/>
     <w:p>
       <w:r>
         <w:lastRenderedPageBreak/>
@@ -3474,17 +3308,90 @@
         <w:t>    return numbered</w:t>
       </w:r>
     </w:p>
-    <w:p>
-      <w:r>
-        <w:t xml:space="preserve">    </w:t>
-      </w:r>
-    </w:p>
     <w:p/>
     <w:p>
       <w:r>
-        <w:t>def write_headings_text(out_path: Path, numbered: List[Tuple[str, str]]) -&gt; None:</w:t>
-      </w:r>
-    </w:p>
+        <w:t>def write_numbered_docx(original: Path, out_path: Path, numbered):</w:t>
+      </w:r>
+    </w:p>
+    <w:p>
+      <w:r>
+        <w:t>    doc = Document(original)</w:t>
+      </w:r>
+    </w:p>
+    <w:p>
+      <w:r>
+        <w:t>    new_doc = Document()</w:t>
+      </w:r>
+    </w:p>
+    <w:p/>
+    <w:p>
+      <w:r>
+        <w:t>    queues = {}</w:t>
+      </w:r>
+    </w:p>
+    <w:p>
+      <w:r>
+        <w:t>    for lvl, num, text in numbered:</w:t>
+      </w:r>
+    </w:p>
+    <w:p>
+      <w:r>
+        <w:t>        queues.setdefault(lvl, []).append((num, text))</w:t>
+      </w:r>
+    </w:p>
+    <w:p/>
+    <w:p>
+      <w:r>
+        <w:t>    for p in doc.paragraphs:</w:t>
+      </w:r>
+    </w:p>
+    <w:p>
+      <w:r>
+        <w:t>        name = getattr(p.style, "name", "")</w:t>
+      </w:r>
+    </w:p>
+    <w:p>
+      <w:r>
+        <w:t>        if name.startswith("Heading"):</w:t>
+      </w:r>
+    </w:p>
+    <w:p>
+      <w:r>
+        <w:t>            lvl = int(name.split()[-1])</w:t>
+      </w:r>
+    </w:p>
+    <w:p>
+      <w:r>
+        <w:t>            if lvl in queues and queues[lvl]:</w:t>
+      </w:r>
+    </w:p>
+    <w:p>
+      <w:r>
+        <w:t>                num, text = queues[lvl].pop(0)</w:t>
+      </w:r>
+    </w:p>
+    <w:p>
+      <w:r>
+        <w:t>                indent = "   " * (lvl - 1)</w:t>
+      </w:r>
+    </w:p>
+    <w:p>
+      <w:r>
+        <w:t>                new_doc.add_paragraph(f"{indent}{num}-{text}", style=name)</w:t>
+      </w:r>
+    </w:p>
+    <w:p>
+      <w:r>
+        <w:t>                continue</w:t>
+      </w:r>
+    </w:p>
+    <w:p>
+      <w:r>
+        <w:t>        new_doc.add_paragraph(p.text, style=name if name else None)</w:t>
+      </w:r>
+    </w:p>
+    <w:p/>
     <w:p>
       <w:r>
         <w:t>    out_path.parent.mkdir(parents=True, exist_ok=True)</w:t>
@@ -3492,1351 +3399,1053 @@
     </w:p>
     <w:p>
       <w:r>
-        <w:t>    with out_path.open("w", encoding="utf-8") as f:</w:t>
-      </w:r>
-    </w:p>
-    <w:p>
-      <w:r>
-        <w:t>        for num, text in numbered:</w:t>
-      </w:r>
-    </w:p>
-    <w:p>
-      <w:r>
-        <w:t>            f.write(f"{num} {text}\n")</w:t>
+        <w:t>    new_doc.save(out_path)</w:t>
       </w:r>
     </w:p>
     <w:p/>
     <w:p>
       <w:r>
-        <w:t>def write_numbered_docx(</w:t>
-      </w:r>
-    </w:p>
-    <w:p>
-      <w:r>
-        <w:t>    original: Path,</w:t>
-      </w:r>
-    </w:p>
-    <w:p>
-      <w:r>
-        <w:t>    out_path: Path,</w:t>
-      </w:r>
-    </w:p>
-    <w:p>
-      <w:r>
-        <w:t>    numbered: list[tuple[int, str, str]]</w:t>
-      </w:r>
-    </w:p>
-    <w:p>
-      <w:r>
-        <w:t>) -&gt; None:</w:t>
-      </w:r>
-    </w:p>
-    <w:p>
-      <w:r>
-        <w:t>    from docx import Document</w:t>
+        <w:t>def main(argv=None):</w:t>
+      </w:r>
+    </w:p>
+    <w:p>
+      <w:r>
+        <w:t>    parser = argparse.ArgumentParser()</w:t>
+      </w:r>
+    </w:p>
+    <w:p>
+      <w:r>
+        <w:t>    parser.add_argument("--src", required=True)</w:t>
+      </w:r>
+    </w:p>
+    <w:p>
+      <w:r>
+        <w:t>    parser.add_argument("--out", default="output")</w:t>
+      </w:r>
+    </w:p>
+    <w:p>
+      <w:r>
+        <w:t>    parser.add_argument("--write-docx", action="store_true")</w:t>
+      </w:r>
+    </w:p>
+    <w:p>
+      <w:r>
+        <w:t>    args = parser.parse_args(argv)</w:t>
       </w:r>
     </w:p>
     <w:p/>
     <w:p>
       <w:r>
-        <w:t>    doc = Document(original)</w:t>
-      </w:r>
-    </w:p>
-    <w:p>
-      <w:r>
-        <w:t>    new_doc = Document()</w:t>
+        <w:t>    src = Path(args.src)</w:t>
+      </w:r>
+    </w:p>
+    <w:p>
+      <w:r>
+        <w:t>    out = Path(args.out)</w:t>
+      </w:r>
+    </w:p>
+    <w:p>
+      <w:r>
+        <w:t>    out.mkdir(exist_ok=True)</w:t>
       </w:r>
     </w:p>
     <w:p/>
     <w:p>
       <w:r>
-        <w:t>    # Build queues by heading level</w:t>
-      </w:r>
-    </w:p>
-    <w:p>
-      <w:r>
-        <w:t>    queues: dict[int, list[tuple[str, str]]] = {}</w:t>
-      </w:r>
-    </w:p>
-    <w:p>
-      <w:r>
-        <w:t>    for lvl, num, text in numbered:</w:t>
-      </w:r>
-    </w:p>
-    <w:p>
-      <w:r>
-        <w:t>        queues.setdefault(lvl, []).append((num, text))</w:t>
+        <w:t>    headings = extract_headings_from_docx(src)</w:t>
+      </w:r>
+    </w:p>
+    <w:p>
+      <w:r>
+        <w:t>    numbered = number_headings(headings)</w:t>
       </w:r>
     </w:p>
     <w:p/>
     <w:p>
       <w:r>
-        <w:t>    for p in doc.paragraphs:</w:t>
-      </w:r>
-    </w:p>
-    <w:p>
-      <w:r>
-        <w:t>        style = getattr(p, "style", None)</w:t>
-      </w:r>
-    </w:p>
-    <w:p>
-      <w:r>
-        <w:t>        name = getattr(style, "name", "") if style else ""</w:t>
-      </w:r>
-    </w:p>
-    <w:p/>
-    <w:p>
-      <w:r>
-        <w:t>        if name.startswith("Heading"):</w:t>
-      </w:r>
-    </w:p>
-    <w:p>
-      <w:r>
-        <w:t>            try:</w:t>
-      </w:r>
-    </w:p>
-    <w:p>
-      <w:r>
-        <w:t>                lvl = int(name.split()[-1])</w:t>
-      </w:r>
-    </w:p>
-    <w:p>
-      <w:r>
-        <w:t>            except Exception:</w:t>
-      </w:r>
-    </w:p>
-    <w:p>
-      <w:r>
-        <w:t>                lvl = 1</w:t>
-      </w:r>
-    </w:p>
-    <w:p/>
-    <w:p>
-      <w:r>
-        <w:t>            if lvl in queues and queues[lvl]:</w:t>
-      </w:r>
-    </w:p>
-    <w:p>
-      <w:r>
-        <w:t>                num, text = queues[lvl].pop(0)</w:t>
-      </w:r>
-    </w:p>
-    <w:p>
-      <w:r>
-        <w:t>                indent = "   " * (lvl - 1)</w:t>
-      </w:r>
-    </w:p>
-    <w:p>
-      <w:r>
-        <w:t>                new_doc.add_paragraph(f"{indent}{num}-{text}", style=name)</w:t>
-      </w:r>
-    </w:p>
-    <w:p>
-      <w:r>
-        <w:t>                continue</w:t>
-      </w:r>
-    </w:p>
-    <w:p/>
-    <w:p>
-      <w:r>
-        <w:t>        new_doc.add_paragraph(p.text, style=name if name else None)</w:t>
-      </w:r>
-    </w:p>
-    <w:p/>
-    <w:p>
-      <w:r>
-        <w:t>    out_path.parent.mkdir(parents=True, exist_ok=True)</w:t>
-      </w:r>
-    </w:p>
-    <w:p>
-      <w:r>
-        <w:t>    new_doc.save(out_path)</w:t>
-      </w:r>
-    </w:p>
-    <w:p/>
-    <w:p>
-      <w:r>
-        <w:t>def process_file(path: Path, out_dir: Path, write_docx: bool) -&gt; None:</w:t>
-      </w:r>
-    </w:p>
-    <w:p>
-      <w:r>
-        <w:t>    headings = extract_headings_from_docx(path)</w:t>
-      </w:r>
-    </w:p>
-    <w:p>
-      <w:r>
-        <w:t>    numbered = number_headings(headings)</w:t>
-      </w:r>
-    </w:p>
-    <w:p>
-      <w:r>
-        <w:t>    base = path.stem</w:t>
-      </w:r>
-    </w:p>
-    <w:p>
-      <w:r>
-        <w:lastRenderedPageBreak/>
-        <w:t>    text_out = out_dir / (base + "_headings.txt")</w:t>
-      </w:r>
-    </w:p>
-    <w:p>
-      <w:r>
-        <w:t>    write_headings_text(text_out, numbered)</w:t>
-      </w:r>
-    </w:p>
-    <w:p>
-      <w:r>
-        <w:t>    if write_docx:</w:t>
-      </w:r>
-    </w:p>
-    <w:p>
-      <w:r>
-        <w:t>        docx_out = out_dir / (base + "_numbered.docx")</w:t>
-      </w:r>
-    </w:p>
-    <w:p>
-      <w:r>
-        <w:t>        write_numbered_docx(path, docx_out, numbered)</w:t>
-      </w:r>
-    </w:p>
-    <w:p/>
-    <w:p>
-      <w:r>
-        <w:t>def process_path(src: Path, out_dir: Path, recursive: bool, pattern: str, write_docx: bool) -&gt; None:</w:t>
-      </w:r>
-    </w:p>
-    <w:p>
-      <w:r>
-        <w:t>    if src.is_file():</w:t>
-      </w:r>
-    </w:p>
-    <w:p>
-      <w:r>
-        <w:t>        if not src.name.startswith("~$"):</w:t>
-      </w:r>
-    </w:p>
-    <w:p>
-      <w:r>
-        <w:t>            process_file(src, out_dir, write_docx)</w:t>
-      </w:r>
-    </w:p>
-    <w:p>
-      <w:r>
-        <w:t>        return</w:t>
-      </w:r>
-    </w:p>
-    <w:p/>
-    <w:p>
-      <w:r>
-        <w:t>    if recursive:</w:t>
-      </w:r>
-    </w:p>
-    <w:p>
-      <w:r>
-        <w:t>        matches = src.rglob(pattern)</w:t>
-      </w:r>
-    </w:p>
-    <w:p>
-      <w:r>
-        <w:t>    else:</w:t>
-      </w:r>
-    </w:p>
-    <w:p>
-      <w:r>
-        <w:t>        matches = src.glob(pattern)</w:t>
-      </w:r>
-    </w:p>
-    <w:p/>
-    <w:p>
-      <w:r>
-        <w:t>    for p in matches:</w:t>
-      </w:r>
-    </w:p>
-    <w:p>
-      <w:r>
-        <w:t>        if p.is_file() and not p.name.startswith("~$"):</w:t>
-      </w:r>
-    </w:p>
-    <w:p>
-      <w:r>
-        <w:t>            process_file(p, out_dir / p.parent.relative_to(src), write_docx)</w:t>
-      </w:r>
-    </w:p>
-    <w:p/>
-    <w:p>
-      <w:r>
-        <w:t>def main(argv=None) -&gt; None:</w:t>
-      </w:r>
-    </w:p>
-    <w:p>
-      <w:r>
-        <w:t>    parser = argparse.ArgumentParser(description="Copy and number heading names from .docx files")</w:t>
-      </w:r>
-    </w:p>
-    <w:p>
-      <w:r>
-        <w:t>    parser.add_argument("--src", required=True, help="Source .docx file or directory")</w:t>
-      </w:r>
-    </w:p>
-    <w:p>
-      <w:r>
-        <w:t>    parser.add_argument("--out", default="output", help="Output directory")</w:t>
-      </w:r>
-    </w:p>
-    <w:p>
-      <w:r>
-        <w:lastRenderedPageBreak/>
-        <w:t>    parser.add_argument("--recursive", action="store_true", help="Search directories recursively")</w:t>
-      </w:r>
-    </w:p>
-    <w:p>
-      <w:r>
-        <w:t>    parser.add_argument("--pattern", default="*.docx", help="Glob pattern for files")</w:t>
-      </w:r>
-    </w:p>
-    <w:p>
-      <w:r>
-        <w:t>    parser.add_argument("--write-docx", action="store_true", help="Also write a numbered .docx copy")</w:t>
-      </w:r>
-    </w:p>
-    <w:p>
-      <w:r>
-        <w:t>    args = parser.parse_args(argv)</w:t>
-      </w:r>
-    </w:p>
-    <w:p/>
-    <w:p>
-      <w:r>
-        <w:t>    src = Path(args.src)</w:t>
-      </w:r>
-    </w:p>
-    <w:p>
-      <w:r>
-        <w:t>    out = Path(args.out)</w:t>
-      </w:r>
-    </w:p>
-    <w:p>
-      <w:r>
-        <w:t>    if not src.exists():</w:t>
-      </w:r>
-    </w:p>
-    <w:p>
-      <w:r>
-        <w:t>        raise SystemExit(f"Source not found: {src}")</w:t>
-      </w:r>
-    </w:p>
-    <w:p>
-      <w:r>
-        <w:t>    process_path(src, out, args.recursive, args.pattern, args.write_docx)</w:t>
-      </w:r>
-    </w:p>
-    <w:p/>
-    <w:p>
-      <w:r>
-        <w:t>if __name__ == "__main__":</w:t>
-      </w:r>
-    </w:p>
-    <w:p>
-      <w:r>
-        <w:t>    main()</w:t>
+        <w:t>    if args.write_docx:</w:t>
+      </w:r>
+    </w:p>
+    <w:p>
+      <w:r>
+        <w:t>        write_numbered_docx(src, out / f"{src.stem}_numbered.docx", numbered)</w:t>
       </w:r>
     </w:p>
     <w:p/>
     <w:p/>
+    <w:p>
+      <w:pPr>
+        <w:pStyle w:val="Heading3"/>
+      </w:pPr>
+      <w:r>
+        <w:t>copy_number_headings.py</w:t>
+      </w:r>
+    </w:p>
+    <w:p>
+      <w:r>
+        <w:t>"""GUI for selecting a folder or file, previewing numbered headings, and copying them.</w:t>
+      </w:r>
+    </w:p>
     <w:p/>
     <w:p>
-      <w:pPr>
-        <w:rPr>
-          <w:rFonts w:ascii="Roboto Mono" w:hAnsi="Roboto Mono"/>
-        </w:rPr>
-      </w:pPr>
-    </w:p>
-    <w:p>
-      <w:pPr>
-        <w:pStyle w:val="Heading3"/>
-      </w:pPr>
-      <w:r>
-        <w:t>copy_number_headings.py</w:t>
-      </w:r>
-    </w:p>
-    <w:p>
-      <w:r>
-        <w:t>"""GUI for selecting a folder or file, previewing numbered headings, and copying them.</w:t>
+      <w:r>
+        <w:t>Simple Tkinter-based UI that uses the functions from `copy_number_headings_core.py`.</w:t>
+      </w:r>
+    </w:p>
+    <w:p>
+      <w:r>
+        <w:t>"""</w:t>
+      </w:r>
+    </w:p>
+    <w:p>
+      <w:r>
+        <w:t>from pathlib import Path</w:t>
+      </w:r>
+    </w:p>
+    <w:p>
+      <w:r>
+        <w:t>import sys</w:t>
+      </w:r>
+    </w:p>
+    <w:p>
+      <w:r>
+        <w:lastRenderedPageBreak/>
+        <w:t>import re</w:t>
+      </w:r>
+    </w:p>
+    <w:p>
+      <w:r>
+        <w:t>import tkinter as tk</w:t>
+      </w:r>
+    </w:p>
+    <w:p>
+      <w:r>
+        <w:t>from tkinter import ttk, filedialog, messagebox</w:t>
       </w:r>
     </w:p>
     <w:p/>
     <w:p>
       <w:r>
-        <w:t>Simple Tkinter-based UI that uses the functions from `copy_number_headings.py`.</w:t>
-      </w:r>
-    </w:p>
-    <w:p>
-      <w:r>
-        <w:t>"""</w:t>
-      </w:r>
-    </w:p>
-    <w:p>
-      <w:r>
-        <w:t>from pathlib import Path</w:t>
-      </w:r>
-    </w:p>
-    <w:p>
-      <w:r>
-        <w:t>import sys</w:t>
-      </w:r>
-    </w:p>
+        <w:t>from copy_number_headings_core import (</w:t>
+      </w:r>
+    </w:p>
+    <w:p>
+      <w:r>
+        <w:t>    extract_headings_from_docx,</w:t>
+      </w:r>
+    </w:p>
+    <w:p>
+      <w:r>
+        <w:t>    number_headings,</w:t>
+      </w:r>
+    </w:p>
+    <w:p>
+      <w:r>
+        <w:t>    write_numbered_docx,</w:t>
+      </w:r>
+    </w:p>
+    <w:p>
+      <w:r>
+        <w:t>    main as cli_main,</w:t>
+      </w:r>
+    </w:p>
+    <w:p>
+      <w:r>
+        <w:t>)</w:t>
+      </w:r>
+    </w:p>
+    <w:p/>
+    <w:p>
+      <w:r>
+        <w:t>class HeadingGUI(tk.Tk):</w:t>
+      </w:r>
+    </w:p>
+    <w:p>
+      <w:r>
+        <w:t>    def __init__(self):</w:t>
+      </w:r>
+    </w:p>
+    <w:p>
+      <w:r>
+        <w:t>        super().__init__()</w:t>
+      </w:r>
+    </w:p>
+    <w:p>
+      <w:r>
+        <w:t>        self.title("Copy &amp; Number Headings")</w:t>
+      </w:r>
+    </w:p>
+    <w:p>
+      <w:r>
+        <w:t>        self.geometry("900x600")</w:t>
+      </w:r>
+    </w:p>
+    <w:p/>
+    <w:p>
+      <w:r>
+        <w:t>        self.folder_path = None</w:t>
+      </w:r>
+    </w:p>
+    <w:p>
+      <w:r>
+        <w:t>        self.files = []</w:t>
+      </w:r>
+    </w:p>
+    <w:p/>
+    <w:p>
+      <w:r>
+        <w:t>        self.create_widgets()</w:t>
+      </w:r>
+    </w:p>
+    <w:p/>
+    <w:p>
+      <w:r>
+        <w:t>    def create_widgets(self):</w:t>
+      </w:r>
+    </w:p>
+    <w:p>
+      <w:r>
+        <w:t>        frm_top = ttk.Frame(self)</w:t>
+      </w:r>
+    </w:p>
+    <w:p>
+      <w:r>
+        <w:t>        frm_top.pack(fill="x", padx=8, pady=8)</w:t>
+      </w:r>
+    </w:p>
+    <w:p/>
     <w:p>
       <w:r>
         <w:lastRenderedPageBreak/>
-        <w:t>import tkinter as tk</w:t>
-      </w:r>
-    </w:p>
-    <w:p>
-      <w:r>
-        <w:t>from tkinter import ttk, filedialog, messagebox</w:t>
+        <w:t>        ttk.Button(frm_top, text="Select Folder", command=self.select_folder).pack(side="left")</w:t>
       </w:r>
     </w:p>
     <w:p/>
     <w:p>
       <w:r>
-        <w:t>from copy_number_headings_core import (</w:t>
-      </w:r>
-    </w:p>
-    <w:p>
-      <w:r>
-        <w:t>    extract_headings_from_docx,</w:t>
-      </w:r>
-    </w:p>
-    <w:p>
-      <w:r>
-        <w:t>    number_headings,</w:t>
-      </w:r>
-    </w:p>
-    <w:p>
-      <w:r>
-        <w:t>    write_numbered_docx,</w:t>
-      </w:r>
-    </w:p>
-    <w:p>
-      <w:r>
-        <w:t>    process_path,</w:t>
-      </w:r>
-    </w:p>
-    <w:p>
-      <w:r>
-        <w:t>    main as cli_main,</w:t>
-      </w:r>
-    </w:p>
-    <w:p>
-      <w:r>
-        <w:t>)</w:t>
+        <w:t>        self.lbl_folder = ttk.Label(frm_top, text="No folder selected")</w:t>
+      </w:r>
+    </w:p>
+    <w:p>
+      <w:r>
+        <w:t>        self.lbl_folder.pack(side="left", padx=8)</w:t>
       </w:r>
     </w:p>
     <w:p/>
     <w:p>
       <w:r>
-        <w:t>class HeadingGUI(tk.Tk):</w:t>
-      </w:r>
-    </w:p>
-    <w:p>
-      <w:r>
-        <w:t>    def __init__(self):</w:t>
-      </w:r>
-    </w:p>
-    <w:p>
-      <w:r>
-        <w:t>        super().__init__()</w:t>
-      </w:r>
-    </w:p>
-    <w:p>
-      <w:r>
-        <w:t>        self.title("Copy &amp; Number Headings")</w:t>
-      </w:r>
-    </w:p>
-    <w:p>
-      <w:r>
-        <w:t>        self.geometry("900x600")</w:t>
+        <w:t>        ttk.Button(frm_top, text="Refresh", command=self.refresh_file_list).pack(side="right")</w:t>
       </w:r>
     </w:p>
     <w:p/>
     <w:p>
       <w:r>
-        <w:t>        self.folder_path = None</w:t>
-      </w:r>
-    </w:p>
-    <w:p>
-      <w:r>
-        <w:t>        self.files = []</w:t>
+        <w:t>        paned = ttk.Panedwindow(self, orient=tk.HORIZONTAL)</w:t>
+      </w:r>
+    </w:p>
+    <w:p>
+      <w:r>
+        <w:t>        paned.pack(fill="both", expand=True, padx=8, pady=(0, 8))</w:t>
       </w:r>
     </w:p>
     <w:p/>
     <w:p>
       <w:r>
-        <w:t>        self.create_widgets()</w:t>
+        <w:t>        left_frame = ttk.Frame(paned)</w:t>
+      </w:r>
+    </w:p>
+    <w:p>
+      <w:r>
+        <w:t>        right_frame = ttk.Frame(paned)</w:t>
+      </w:r>
+    </w:p>
+    <w:p>
+      <w:r>
+        <w:t>        paned.add(left_frame, weight=1)</w:t>
+      </w:r>
+    </w:p>
+    <w:p>
+      <w:r>
+        <w:t>        paned.add(right_frame, weight=3)</w:t>
       </w:r>
     </w:p>
     <w:p/>
     <w:p>
       <w:r>
-        <w:t>    def create_widgets(self):</w:t>
-      </w:r>
-    </w:p>
-    <w:p>
-      <w:r>
-        <w:t>        frm_top = ttk.Frame(self)</w:t>
-      </w:r>
-    </w:p>
-    <w:p>
-      <w:r>
-        <w:t>        frm_top.pack(fill="x", padx=8, pady=8)</w:t>
+        <w:t>        ttk.Label(left_frame, text=".docx files").pack(anchor="w")</w:t>
       </w:r>
     </w:p>
     <w:p/>
     <w:p>
       <w:r>
+        <w:t>        self.lst_files = tk.Listbox(left_frame, exportselection=False)</w:t>
+      </w:r>
+    </w:p>
+    <w:p>
+      <w:r>
+        <w:t>        self.lst_files.pack(fill="both", expand=True)</w:t>
+      </w:r>
+    </w:p>
+    <w:p>
+      <w:r>
+        <w:t>        self.lst_files.bind("&lt;&lt;ListboxSelect&gt;&gt;", self.on_file_select)</w:t>
+      </w:r>
+    </w:p>
+    <w:p/>
+    <w:p>
+      <w:r>
+        <w:t>        frm_left_buttons = ttk.Frame(left_frame)</w:t>
+      </w:r>
+    </w:p>
+    <w:p>
+      <w:r>
+        <w:t>        frm_left_buttons.pack(fill="x")</w:t>
+      </w:r>
+    </w:p>
+    <w:p/>
+    <w:p>
+      <w:r>
+        <w:t>        ttk.Button(</w:t>
+      </w:r>
+    </w:p>
+    <w:p>
+      <w:r>
+        <w:t>            frm_left_buttons,</w:t>
+      </w:r>
+    </w:p>
+    <w:p>
+      <w:r>
         <w:lastRenderedPageBreak/>
-        <w:t>        btn_select = ttk.Button(frm_top, text="Select Folder", command=self.select_folder)</w:t>
-      </w:r>
-    </w:p>
-    <w:p>
-      <w:r>
-        <w:t>        btn_select.pack(side="left")</w:t>
+        <w:t>            text="Copy Clean File Name",</w:t>
+      </w:r>
+    </w:p>
+    <w:p>
+      <w:r>
+        <w:t>            command=self.copy_clean_filename</w:t>
+      </w:r>
+    </w:p>
+    <w:p>
+      <w:r>
+        <w:t>        ).pack(side="left", padx=4, pady=4)</w:t>
       </w:r>
     </w:p>
     <w:p/>
     <w:p>
       <w:r>
-        <w:t>        self.lbl_folder = ttk.Label(frm_top, text="No folder selected")</w:t>
-      </w:r>
-    </w:p>
-    <w:p>
-      <w:r>
-        <w:t>        self.lbl_folder.pack(side="left", padx=8)</w:t>
+        <w:t>        ttk.Button(</w:t>
+      </w:r>
+    </w:p>
+    <w:p>
+      <w:r>
+        <w:t>            frm_left_buttons,</w:t>
+      </w:r>
+    </w:p>
+    <w:p>
+      <w:r>
+        <w:t>            text="Copy All Headings",</w:t>
+      </w:r>
+    </w:p>
+    <w:p>
+      <w:r>
+        <w:t>            command=self.copy_all</w:t>
+      </w:r>
+    </w:p>
+    <w:p>
+      <w:r>
+        <w:t>        ).pack(side="left", padx=4, pady=4)</w:t>
       </w:r>
     </w:p>
     <w:p/>
     <w:p>
       <w:r>
-        <w:t>        btn_refresh = ttk.Button(frm_top, text="Refresh", command=self.refresh_file_list)</w:t>
-      </w:r>
-    </w:p>
-    <w:p>
-      <w:r>
-        <w:t>        btn_refresh.pack(side="right")</w:t>
+        <w:t>        ttk.Button(</w:t>
+      </w:r>
+    </w:p>
+    <w:p>
+      <w:r>
+        <w:t>            frm_left_buttons,</w:t>
+      </w:r>
+    </w:p>
+    <w:p>
+      <w:r>
+        <w:t>            text="Export All to File",</w:t>
+      </w:r>
+    </w:p>
+    <w:p>
+      <w:r>
+        <w:t>            command=self.export_all</w:t>
+      </w:r>
+    </w:p>
+    <w:p>
+      <w:r>
+        <w:t>        ).pack(side="left", padx=4, pady=4)</w:t>
       </w:r>
     </w:p>
     <w:p/>
     <w:p>
       <w:r>
-        <w:t>        # Main pane: file list on left, headings preview on right</w:t>
-      </w:r>
-    </w:p>
-    <w:p>
-      <w:r>
-        <w:t>        paned = ttk.Panedwindow(self, orient=tk.HORIZONTAL)</w:t>
-      </w:r>
-    </w:p>
-    <w:p>
-      <w:r>
-        <w:t>        paned.pack(fill="both", expand=True, padx=8, pady=(0, 8))</w:t>
+        <w:t>        ttk.Label(right_frame, text="Headings Preview").pack(anchor="w")</w:t>
       </w:r>
     </w:p>
     <w:p/>
     <w:p>
       <w:r>
-        <w:t>        left_frame = ttk.Frame(paned)</w:t>
-      </w:r>
-    </w:p>
-    <w:p>
-      <w:r>
-        <w:t>        right_frame = ttk.Frame(paned)</w:t>
-      </w:r>
-    </w:p>
-    <w:p>
-      <w:r>
-        <w:t>        paned.add(left_frame, weight=1)</w:t>
-      </w:r>
-    </w:p>
-    <w:p>
-      <w:r>
-        <w:t>        paned.add(right_frame, weight=3)</w:t>
+        <w:t>        self.txt_preview = tk.Text(right_frame, wrap="word")</w:t>
+      </w:r>
+    </w:p>
+    <w:p>
+      <w:r>
+        <w:t>        self.txt_preview.pack(fill="both", expand=True)</w:t>
       </w:r>
     </w:p>
     <w:p/>
     <w:p>
       <w:r>
-        <w:t>        lbl_files = ttk.Label(left_frame, text=".docx files")</w:t>
-      </w:r>
-    </w:p>
-    <w:p>
-      <w:r>
-        <w:t>        lbl_files.pack(anchor="w")</w:t>
+        <w:t>        frm_right_buttons = ttk.Frame(right_frame)</w:t>
+      </w:r>
+    </w:p>
+    <w:p>
+      <w:r>
+        <w:t>        frm_right_buttons.pack(fill="x")</w:t>
       </w:r>
     </w:p>
     <w:p/>
     <w:p>
       <w:r>
-        <w:t>        self.lst_files = tk.Listbox(left_frame, exportselection=False)</w:t>
-      </w:r>
-    </w:p>
-    <w:p>
-      <w:r>
-        <w:t>        self.lst_files.pack(fill="both", expand=True)</w:t>
-      </w:r>
-    </w:p>
-    <w:p>
-      <w:r>
-        <w:t>        self.lst_files.bind("&lt;&lt;ListboxSelect&gt;&gt;", self.on_file_select)</w:t>
+        <w:t>        ttk.Button(</w:t>
+      </w:r>
+    </w:p>
+    <w:p>
+      <w:r>
+        <w:t>            frm_right_buttons,</w:t>
+      </w:r>
+    </w:p>
+    <w:p>
+      <w:r>
+        <w:lastRenderedPageBreak/>
+        <w:t>            text="Copy H1 Only",</w:t>
+      </w:r>
+    </w:p>
+    <w:p>
+      <w:r>
+        <w:t>            command=self.copy_h1_only</w:t>
+      </w:r>
+    </w:p>
+    <w:p>
+      <w:r>
+        <w:t>        ).pack(side="left", padx=4, pady=4)</w:t>
       </w:r>
     </w:p>
     <w:p/>
     <w:p>
       <w:r>
-        <w:t>        # Buttons under file list</w:t>
+        <w:t>        ttk.Button(</w:t>
+      </w:r>
+    </w:p>
+    <w:p>
+      <w:r>
+        <w:t>            frm_right_buttons,</w:t>
+      </w:r>
+    </w:p>
+    <w:p>
+      <w:r>
+        <w:t>            text="Copy H1 + H2",</w:t>
+      </w:r>
+    </w:p>
+    <w:p>
+      <w:r>
+        <w:t>            command=self.copy_h1_h2</w:t>
+      </w:r>
+    </w:p>
+    <w:p>
+      <w:r>
+        <w:t>        ).pack(side="left", padx=4, pady=4)</w:t>
+      </w:r>
+    </w:p>
+    <w:p/>
+    <w:p>
+      <w:r>
+        <w:t>        ttk.Button(</w:t>
+      </w:r>
+    </w:p>
+    <w:p>
+      <w:r>
+        <w:t>            frm_right_buttons,</w:t>
+      </w:r>
+    </w:p>
+    <w:p>
+      <w:r>
+        <w:t>            text="Copy H1 + H2 + H3",</w:t>
+      </w:r>
+    </w:p>
+    <w:p>
+      <w:r>
+        <w:t>            command=self.copy_h1_h2_h3</w:t>
+      </w:r>
+    </w:p>
+    <w:p>
+      <w:r>
+        <w:t>        ).pack(side="left", padx=4, pady=4)</w:t>
+      </w:r>
+    </w:p>
+    <w:p/>
+    <w:p>
+      <w:r>
+        <w:t>        ttk.Button(</w:t>
+      </w:r>
+    </w:p>
+    <w:p>
+      <w:r>
+        <w:t>            frm_right_buttons,</w:t>
+      </w:r>
+    </w:p>
+    <w:p>
+      <w:r>
+        <w:t>            text="Copy Preview",</w:t>
+      </w:r>
+    </w:p>
+    <w:p>
+      <w:r>
+        <w:t>            command=self.copy_preview_for_selected_file</w:t>
+      </w:r>
+    </w:p>
+    <w:p>
+      <w:r>
+        <w:t>        ).pack(side="left", padx=4, pady=4)</w:t>
+      </w:r>
+    </w:p>
+    <w:p/>
+    <w:p>
+      <w:r>
+        <w:t>        self.chk_write_docx_var = tk.BooleanVar(value=False)</w:t>
+      </w:r>
+    </w:p>
+    <w:p>
+      <w:r>
+        <w:t>        ttk.Checkbutton(</w:t>
+      </w:r>
+    </w:p>
+    <w:p>
+      <w:r>
+        <w:t>            frm_right_buttons,</w:t>
+      </w:r>
+    </w:p>
+    <w:p>
+      <w:r>
+        <w:t>            text="Write numbered .docx when exporting",</w:t>
       </w:r>
     </w:p>
     <w:p>
       <w:r>
         <w:lastRenderedPageBreak/>
-        <w:t>        frm_left_buttons = ttk.Frame(left_frame)</w:t>
-      </w:r>
-    </w:p>
-    <w:p>
-      <w:r>
-        <w:t>        frm_left_buttons.pack(fill="x")</w:t>
-      </w:r>
-    </w:p>
-    <w:p>
-      <w:r>
-        <w:t>        btn_copy_all = ttk.Button(frm_left_buttons, text="Copy All Headings", command=self.copy_all)</w:t>
-      </w:r>
-    </w:p>
-    <w:p>
-      <w:r>
-        <w:t>        btn_copy_all.pack(side="left", padx=4, pady=4)</w:t>
+        <w:t>            variable=self.chk_write_docx_var</w:t>
+      </w:r>
+    </w:p>
+    <w:p>
+      <w:r>
+        <w:t>        ).pack(side="left", padx=8)</w:t>
       </w:r>
     </w:p>
     <w:p/>
     <w:p>
       <w:r>
-        <w:t>        btn_export = ttk.Button(frm_left_buttons, text="Export All to File", command=self.export_all)</w:t>
-      </w:r>
-    </w:p>
-    <w:p>
-      <w:r>
-        <w:t>        btn_export.pack(side="left", padx=4, pady=4)</w:t>
+        <w:t>        ttk.Button(</w:t>
+      </w:r>
+    </w:p>
+    <w:p>
+      <w:r>
+        <w:t>            frm_right_buttons,</w:t>
+      </w:r>
+    </w:p>
+    <w:p>
+      <w:r>
+        <w:t>            text="Write Numbered Docx",</w:t>
+      </w:r>
+    </w:p>
+    <w:p>
+      <w:r>
+        <w:t>            command=self.write_numbered_for_current</w:t>
+      </w:r>
+    </w:p>
+    <w:p>
+      <w:r>
+        <w:t>        ).pack(side="right", padx=4, pady=4)</w:t>
       </w:r>
     </w:p>
     <w:p/>
     <w:p>
       <w:r>
-        <w:t>        # Right: headings preview</w:t>
-      </w:r>
-    </w:p>
-    <w:p>
-      <w:r>
-        <w:t>        lbl_preview = ttk.Label(right_frame, text="Headings Preview")</w:t>
-      </w:r>
-    </w:p>
-    <w:p>
-      <w:r>
-        <w:t>        lbl_preview.pack(anchor="w")</w:t>
+        <w:t>    def select_folder(self):</w:t>
+      </w:r>
+    </w:p>
+    <w:p>
+      <w:r>
+        <w:t>        folder = filedialog.askdirectory()</w:t>
+      </w:r>
+    </w:p>
+    <w:p>
+      <w:r>
+        <w:t>        if folder:</w:t>
+      </w:r>
+    </w:p>
+    <w:p>
+      <w:r>
+        <w:t>            self.folder_path = Path(folder)</w:t>
+      </w:r>
+    </w:p>
+    <w:p>
+      <w:r>
+        <w:t>            self.lbl_folder.config(text=str(self.folder_path))</w:t>
+      </w:r>
+    </w:p>
+    <w:p>
+      <w:r>
+        <w:t>            self.refresh_file_list()</w:t>
       </w:r>
     </w:p>
     <w:p/>
     <w:p>
       <w:r>
-        <w:t>        self.txt_preview = tk.Text(right_frame, wrap="word")</w:t>
-      </w:r>
-    </w:p>
-    <w:p>
-      <w:r>
-        <w:t>        self.txt_preview.pack(fill="both", expand=True)</w:t>
+        <w:t>    def refresh_file_list(self):</w:t>
+      </w:r>
+    </w:p>
+    <w:p>
+      <w:r>
+        <w:t>        self.lst_files.delete(0, tk.END)</w:t>
+      </w:r>
+    </w:p>
+    <w:p>
+      <w:r>
+        <w:t>        self.files.clear()</w:t>
+      </w:r>
+    </w:p>
+    <w:p>
+      <w:r>
+        <w:t>        if not self.folder_path:</w:t>
+      </w:r>
+    </w:p>
+    <w:p>
+      <w:r>
+        <w:t>            return</w:t>
+      </w:r>
+    </w:p>
+    <w:p>
+      <w:r>
+        <w:t>        for p in sorted(self.folder_path.glob("*.docx")):</w:t>
+      </w:r>
+    </w:p>
+    <w:p>
+      <w:r>
+        <w:t>            if not p.name.startswith("~$"):</w:t>
+      </w:r>
+    </w:p>
+    <w:p>
+      <w:r>
+        <w:t>                self.files.append(p)</w:t>
+      </w:r>
+    </w:p>
+    <w:p>
+      <w:r>
+        <w:t>                self.lst_files.insert(tk.END, p.name)</w:t>
       </w:r>
     </w:p>
     <w:p/>
     <w:p>
       <w:r>
-        <w:t>        frm_right_buttons = ttk.Frame(right_frame)</w:t>
-      </w:r>
-    </w:p>
-    <w:p>
-      <w:r>
-        <w:t>        frm_right_buttons.pack(fill="x")</w:t>
+        <w:lastRenderedPageBreak/>
+        <w:t>    def on_file_select(self, event=None):</w:t>
+      </w:r>
+    </w:p>
+    <w:p>
+      <w:r>
+        <w:t>        sel = self.lst_files.curselection()</w:t>
+      </w:r>
+    </w:p>
+    <w:p>
+      <w:r>
+        <w:t>        if not sel:</w:t>
+      </w:r>
+    </w:p>
+    <w:p>
+      <w:r>
+        <w:t>            return</w:t>
+      </w:r>
+    </w:p>
+    <w:p>
+      <w:r>
+        <w:t>        path = self.files[sel[0]]</w:t>
+      </w:r>
+    </w:p>
+    <w:p>
+      <w:r>
+        <w:t>        headings = extract_headings_from_docx(path)</w:t>
+      </w:r>
+    </w:p>
+    <w:p>
+      <w:r>
+        <w:t>        self.current_numbered = number_headings(headings)</w:t>
       </w:r>
     </w:p>
     <w:p/>
     <w:p>
       <w:r>
-        <w:t>        btn_copy_selected = ttk.Button(frm_right_buttons, text="Copy Selected", command=self.copy_selected)</w:t>
-      </w:r>
-    </w:p>
-    <w:p>
-      <w:r>
-        <w:t>        btn_copy_selected.pack(side="left", padx=4, pady=4)</w:t>
+        <w:t>        self.txt_preview.delete("1.0", tk.END)</w:t>
+      </w:r>
+    </w:p>
+    <w:p>
+      <w:r>
+        <w:t>        for level, num, text in self.current_numbered:</w:t>
+      </w:r>
+    </w:p>
+    <w:p>
+      <w:r>
+        <w:t>            indent = "   " * (level - 1)</w:t>
+      </w:r>
+    </w:p>
+    <w:p>
+      <w:r>
+        <w:t>            self.txt_preview.insert(tk.END, f"{indent}{num}-{text}\n")</w:t>
       </w:r>
     </w:p>
     <w:p/>
     <w:p>
       <w:r>
-        <w:t>        self.chk_write_docx_var = tk.BooleanVar(value=False)</w:t>
-      </w:r>
-    </w:p>
-    <w:p>
-      <w:r>
-        <w:t>        chk_write = ttk.Checkbutton(frm_right_buttons, text="Write numbered .docx when exporting", variable=self.chk_write_docx_var)</w:t>
+        <w:t>    def copy_clean_filename(self):</w:t>
+      </w:r>
+    </w:p>
+    <w:p>
+      <w:r>
+        <w:t>        sel = self.lst_files.curselection()</w:t>
+      </w:r>
+    </w:p>
+    <w:p>
+      <w:r>
+        <w:t>        if not sel:</w:t>
+      </w:r>
+    </w:p>
+    <w:p>
+      <w:r>
+        <w:t>            return</w:t>
+      </w:r>
+    </w:p>
+    <w:p>
+      <w:r>
+        <w:t>        name = re.sub(r'^\s*\d+(?:\.\d+)*\s*-\s*', '', self.files[sel[0]].stem)</w:t>
+      </w:r>
+    </w:p>
+    <w:p>
+      <w:r>
+        <w:t>        self.clipboard_clear()</w:t>
+      </w:r>
+    </w:p>
+    <w:p>
+      <w:r>
+        <w:t>        self.clipboard_append(name)</w:t>
+      </w:r>
+    </w:p>
+    <w:p/>
+    <w:p>
+      <w:r>
+        <w:t>    def copy_preview_for_selected_file(self):</w:t>
+      </w:r>
+    </w:p>
+    <w:p>
+      <w:r>
+        <w:t>        text = self.txt_preview.get("1.0", tk.END).strip()</w:t>
+      </w:r>
+    </w:p>
+    <w:p>
+      <w:r>
+        <w:t>        if text:</w:t>
+      </w:r>
+    </w:p>
+    <w:p>
+      <w:r>
+        <w:t>            self.clipboard_clear()</w:t>
+      </w:r>
+    </w:p>
+    <w:p>
+      <w:r>
+        <w:t>            self.clipboard_append(text)</w:t>
+      </w:r>
+    </w:p>
+    <w:p/>
+    <w:p>
+      <w:r>
+        <w:t>    def copy_h1_only(self):</w:t>
+      </w:r>
+    </w:p>
+    <w:p>
+      <w:r>
+        <w:t>        self._copy_by_max_level(1, "Heading-1 copied")</w:t>
+      </w:r>
+    </w:p>
+    <w:p/>
+    <w:p>
+      <w:r>
+        <w:t>    def copy_h1_h2(self):</w:t>
+      </w:r>
+    </w:p>
+    <w:p>
+      <w:r>
+        <w:t>        self._copy_by_max_level(2, "Heading-1 &amp; Heading-2 copied")</w:t>
+      </w:r>
+    </w:p>
+    <w:p/>
+    <w:p>
+      <w:r>
+        <w:t>    def copy_h1_h2_h3(self):</w:t>
+      </w:r>
+    </w:p>
+    <w:p>
+      <w:r>
+        <w:t>        self._copy_by_max_level(3, "Heading-1, Heading-2 &amp; Heading-3 copied")</w:t>
+      </w:r>
+    </w:p>
+    <w:p/>
+    <w:p>
+      <w:r>
+        <w:t>    def _copy_by_max_level(self, max_level: int, msg: str):</w:t>
+      </w:r>
+    </w:p>
+    <w:p>
+      <w:r>
+        <w:t>        if not hasattr(self, "current_numbered"):</w:t>
+      </w:r>
+    </w:p>
+    <w:p>
+      <w:r>
+        <w:t>            return</w:t>
+      </w:r>
+    </w:p>
+    <w:p/>
+    <w:p>
+      <w:r>
+        <w:t>        lines = []</w:t>
+      </w:r>
+    </w:p>
+    <w:p>
+      <w:r>
+        <w:t>        for level, num, text in self.current_numbered:</w:t>
+      </w:r>
+    </w:p>
+    <w:p>
+      <w:r>
+        <w:t>            if level &lt;= max_level:</w:t>
+      </w:r>
+    </w:p>
+    <w:p>
+      <w:r>
+        <w:t>                indent = "   " * (level - 1)</w:t>
+      </w:r>
+    </w:p>
+    <w:p>
+      <w:r>
+        <w:t>                lines.append(f"{indent}{num}-{text}")</w:t>
+      </w:r>
+    </w:p>
+    <w:p/>
+    <w:p>
+      <w:r>
+        <w:t>        if not lines:</w:t>
+      </w:r>
+    </w:p>
+    <w:p>
+      <w:r>
+        <w:t>            return</w:t>
+      </w:r>
+    </w:p>
+    <w:p/>
+    <w:p>
+      <w:r>
+        <w:t>        self.clipboard_clear()</w:t>
+      </w:r>
+    </w:p>
+    <w:p>
+      <w:r>
+        <w:t>        self.clipboard_append("\n".join(lines))</w:t>
+      </w:r>
+    </w:p>
+    <w:p>
+      <w:r>
+        <w:t>        messagebox.showinfo("Copied", msg)</w:t>
+      </w:r>
+    </w:p>
+    <w:p/>
+    <w:p>
+      <w:r>
+        <w:t>    def copy_all(self):</w:t>
+      </w:r>
+    </w:p>
+    <w:p>
+      <w:r>
+        <w:t>        self.copy_preview_for_selected_file()</w:t>
+      </w:r>
+    </w:p>
+    <w:p/>
+    <w:p>
+      <w:r>
+        <w:t>    def export_all(self):</w:t>
+      </w:r>
+    </w:p>
+    <w:p>
+      <w:r>
+        <w:t>        if not hasattr(self, "current_numbered"):</w:t>
+      </w:r>
+    </w:p>
+    <w:p>
+      <w:r>
+        <w:t>            return</w:t>
+      </w:r>
+    </w:p>
+    <w:p/>
+    <w:p>
+      <w:r>
+        <w:t>        out_file = filedialog.asksaveasfilename(</w:t>
+      </w:r>
+    </w:p>
+    <w:p>
+      <w:r>
+        <w:t>            defaultextension=".txt",</w:t>
+      </w:r>
+    </w:p>
+    <w:p>
+      <w:r>
+        <w:t>            filetypes=[("Text files", "*.txt")]</w:t>
+      </w:r>
+    </w:p>
+    <w:p>
+      <w:r>
+        <w:t>        )</w:t>
+      </w:r>
+    </w:p>
+    <w:p>
+      <w:r>
+        <w:t>        if not out_file:</w:t>
+      </w:r>
+    </w:p>
+    <w:p>
+      <w:r>
+        <w:t>            return</w:t>
+      </w:r>
+    </w:p>
+    <w:p/>
+    <w:p>
+      <w:r>
+        <w:t>        with open(out_file, "w", encoding="utf-8") as f:</w:t>
+      </w:r>
+    </w:p>
+    <w:p>
+      <w:r>
+        <w:t>            for level, num, text in self.current_numbered:</w:t>
+      </w:r>
+    </w:p>
+    <w:p>
+      <w:r>
+        <w:t>                indent = "   " * (level - 1)</w:t>
+      </w:r>
+    </w:p>
+    <w:p>
+      <w:r>
+        <w:t>                f.write(f"{indent}{num}-{text}\n")</w:t>
+      </w:r>
+    </w:p>
+    <w:p/>
+    <w:p>
+      <w:r>
+        <w:t>        if self.chk_write_docx_var.get():</w:t>
+      </w:r>
+    </w:p>
+    <w:p>
+      <w:r>
+        <w:t>            idx = self.lst_files.curselection()[0]</w:t>
+      </w:r>
+    </w:p>
+    <w:p>
+      <w:r>
+        <w:t>            write_numbered_docx(</w:t>
+      </w:r>
+    </w:p>
+    <w:p>
+      <w:r>
+        <w:t>                self.files[idx],</w:t>
+      </w:r>
+    </w:p>
+    <w:p>
+      <w:r>
+        <w:t>                Path(out_file).with_suffix("_numbered.docx"),</w:t>
+      </w:r>
+    </w:p>
+    <w:p>
+      <w:r>
+        <w:t>                self.current_numbered</w:t>
       </w:r>
     </w:p>
     <w:p>
       <w:r>
         <w:lastRenderedPageBreak/>
-        <w:t>        chk_write.pack(side="left", padx=8)</w:t>
+        <w:t>            )</w:t>
       </w:r>
     </w:p>
     <w:p/>
     <w:p>
       <w:r>
-        <w:t>        btn_write_numbered = ttk.Button(frm_right_buttons, text="Write Numbered Docx", command=self.write_numbered_for_current)</w:t>
-      </w:r>
-    </w:p>
-    <w:p>
-      <w:r>
-        <w:t>        btn_write_numbered.pack(side="right", padx=4, pady=4)</w:t>
+        <w:t>    def write_numbered_for_current(self):</w:t>
+      </w:r>
+    </w:p>
+    <w:p>
+      <w:r>
+        <w:t>        sel = self.lst_files.curselection()</w:t>
+      </w:r>
+    </w:p>
+    <w:p>
+      <w:r>
+        <w:t>        if not sel:</w:t>
+      </w:r>
+    </w:p>
+    <w:p>
+      <w:r>
+        <w:t>            return</w:t>
+      </w:r>
+    </w:p>
+    <w:p>
+      <w:r>
+        <w:t>        out_dir = filedialog.askdirectory()</w:t>
+      </w:r>
+    </w:p>
+    <w:p>
+      <w:r>
+        <w:t>        if not out_dir:</w:t>
+      </w:r>
+    </w:p>
+    <w:p>
+      <w:r>
+        <w:t>            return</w:t>
+      </w:r>
+    </w:p>
+    <w:p>
+      <w:r>
+        <w:t>        path = self.files[sel[0]]</w:t>
+      </w:r>
+    </w:p>
+    <w:p>
+      <w:r>
+        <w:t>        out_path = Path(out_dir) / f"{path.stem}_numbered.docx"</w:t>
+      </w:r>
+    </w:p>
+    <w:p>
+      <w:r>
+        <w:t>        write_numbered_docx(path, out_path, self.current_numbered)</w:t>
       </w:r>
     </w:p>
     <w:p/>
     <w:p>
       <w:r>
-        <w:t>    def select_folder(self):</w:t>
-      </w:r>
-    </w:p>
-    <w:p>
-      <w:r>
-        <w:t>        folder = filedialog.askdirectory()</w:t>
-      </w:r>
-    </w:p>
-    <w:p>
-      <w:r>
-        <w:t>        if not folder:</w:t>
-      </w:r>
-    </w:p>
-    <w:p>
-      <w:r>
-        <w:t>            return</w:t>
-      </w:r>
-    </w:p>
-    <w:p>
-      <w:r>
-        <w:t>        self.folder_path = Path(folder)</w:t>
-      </w:r>
-    </w:p>
-    <w:p>
-      <w:r>
-        <w:t>        self.lbl_folder.config(text=str(self.folder_path))</w:t>
-      </w:r>
-    </w:p>
-    <w:p>
-      <w:r>
-        <w:t>        self.refresh_file_list()</w:t>
-      </w:r>
-    </w:p>
-    <w:p/>
-    <w:p>
-      <w:r>
-        <w:t>    def refresh_file_list(self):</w:t>
-      </w:r>
-    </w:p>
-    <w:p>
-      <w:r>
-        <w:t>        self.lst_files.delete(0, tk.END)</w:t>
-      </w:r>
-    </w:p>
-    <w:p>
-      <w:r>
-        <w:t>        self.files = []</w:t>
-      </w:r>
-    </w:p>
-    <w:p>
-      <w:r>
-        <w:t>        if not self.folder_path:</w:t>
-      </w:r>
-    </w:p>
-    <w:p>
-      <w:r>
-        <w:t>            return</w:t>
-      </w:r>
-    </w:p>
-    <w:p>
-      <w:r>
-        <w:t>        for p in sorted(self.folder_path.glob("*.docx")):</w:t>
-      </w:r>
-    </w:p>
-    <w:p>
-      <w:r>
-        <w:t>            if p.name.startswith("~$"):</w:t>
-      </w:r>
-    </w:p>
-    <w:p>
-      <w:r>
-        <w:t>                continue  # skip temporary Word files</w:t>
-      </w:r>
-    </w:p>
-    <w:p>
-      <w:r>
-        <w:t>            self.files.append(p)</w:t>
-      </w:r>
-    </w:p>
-    <w:p>
-      <w:r>
-        <w:t>            self.lst_files.insert(tk.END, p.name)</w:t>
-      </w:r>
-    </w:p>
-    <w:p/>
-    <w:p>
-      <w:r>
-        <w:t>    def on_file_select(self, event=None):</w:t>
-      </w:r>
-    </w:p>
-    <w:p>
-      <w:r>
-        <w:lastRenderedPageBreak/>
-        <w:t>        sel = self.lst_files.curselection()</w:t>
-      </w:r>
-    </w:p>
-    <w:p>
-      <w:r>
-        <w:t>        if not sel:</w:t>
-      </w:r>
-    </w:p>
-    <w:p>
-      <w:r>
-        <w:t>            return</w:t>
-      </w:r>
-    </w:p>
-    <w:p>
-      <w:r>
-        <w:t>        idx = sel[0]</w:t>
-      </w:r>
-    </w:p>
-    <w:p>
-      <w:r>
-        <w:t>        path = self.files[idx]</w:t>
-      </w:r>
-    </w:p>
-    <w:p>
-      <w:r>
-        <w:t>        try:</w:t>
-      </w:r>
-    </w:p>
-    <w:p>
-      <w:r>
-        <w:t>            headings = extract_headings_from_docx(path)</w:t>
-      </w:r>
-    </w:p>
-    <w:p>
-      <w:r>
-        <w:t>            numbered = number_headings(headings)</w:t>
-      </w:r>
-    </w:p>
-    <w:p>
-      <w:r>
-        <w:t>            self.current_numbered = numbered</w:t>
-      </w:r>
-    </w:p>
-    <w:p/>
-    <w:p>
-      <w:r>
-        <w:t>            # Detect single top-level heading with subheadings</w:t>
-      </w:r>
-    </w:p>
-    <w:p>
-      <w:r>
-        <w:t>            top_level_count = sum(1 for lvl, _, _ in numbered if lvl == 1)</w:t>
-      </w:r>
-    </w:p>
-    <w:p>
-      <w:r>
-        <w:t>            has_level2 = any(lvl == 2 for lvl, _, _ in numbered)</w:t>
-      </w:r>
-    </w:p>
-    <w:p>
-      <w:r>
-        <w:t>            single_top_with_subs = top_level_count == 0 and has_level2</w:t>
-      </w:r>
-    </w:p>
-    <w:p/>
-    <w:p>
-      <w:r>
-        <w:t>            self.txt_preview.delete("1.0", tk.END)</w:t>
-      </w:r>
-    </w:p>
-    <w:p>
-      <w:r>
-        <w:t>            for level, num, text in numbered:</w:t>
-      </w:r>
-    </w:p>
-    <w:p>
-      <w:r>
-        <w:t>                if single_top_with_subs:</w:t>
-      </w:r>
-    </w:p>
-    <w:p>
-      <w:r>
-        <w:t>                    # Flat numbering, no indentation</w:t>
-      </w:r>
-    </w:p>
-    <w:p>
-      <w:r>
-        <w:t>                    self.txt_preview.insert(tk.END, f"{num}-{text}\n")</w:t>
-      </w:r>
-    </w:p>
-    <w:p>
-      <w:r>
-        <w:t>                else:</w:t>
-      </w:r>
-    </w:p>
-    <w:p>
-      <w:r>
-        <w:t>                    if level == 1:</w:t>
-      </w:r>
-    </w:p>
-    <w:p>
-      <w:r>
-        <w:t>                        self.txt_preview.insert(tk.END, f"{num}-{text}\n")</w:t>
-      </w:r>
-    </w:p>
-    <w:p>
-      <w:r>
-        <w:t>                    else:</w:t>
-      </w:r>
-    </w:p>
-    <w:p>
-      <w:r>
-        <w:t>                        indent = "   " * (level - 1)  # 3 spaces per level, top-level has 0 spaces</w:t>
-      </w:r>
-    </w:p>
-    <w:p>
-      <w:r>
-        <w:t>                        self.txt_preview.insert(tk.END, f"{indent}{num}-{text}\n")</w:t>
-      </w:r>
-    </w:p>
-    <w:p/>
-    <w:p>
-      <w:r>
-        <w:t>        except Exception as e:</w:t>
-      </w:r>
-    </w:p>
-    <w:p>
-      <w:r>
-        <w:t>            messagebox.showerror("Error", f"Failed to extract headings: {e}")</w:t>
-      </w:r>
-    </w:p>
-    <w:p/>
-    <w:p>
-      <w:r>
-        <w:t>    def copy_selected(self):</w:t>
-      </w:r>
-    </w:p>
-    <w:p>
-      <w:r>
-        <w:t>        try:</w:t>
-      </w:r>
-    </w:p>
-    <w:p>
-      <w:r>
-        <w:t>            sel = self.txt_preview.get(tk.SEL_FIRST, tk.SEL_LAST)</w:t>
-      </w:r>
-    </w:p>
-    <w:p>
-      <w:r>
-        <w:t>        except tk.TclError:</w:t>
-      </w:r>
-    </w:p>
-    <w:p>
-      <w:r>
-        <w:t>            # no selection: copy current line</w:t>
-      </w:r>
-    </w:p>
-    <w:p>
-      <w:r>
-        <w:t>            idx = self.txt_preview.index("insert linestart")</w:t>
-      </w:r>
-    </w:p>
-    <w:p>
-      <w:r>
-        <w:t>            sel = self.txt_preview.get(idx, f"{idx} lineend")</w:t>
-      </w:r>
-    </w:p>
-    <w:p>
-      <w:r>
-        <w:t>        self.clipboard_clear()</w:t>
-      </w:r>
-    </w:p>
-    <w:p>
-      <w:r>
-        <w:t>        self.clipboard_append(sel)</w:t>
-      </w:r>
-    </w:p>
-    <w:p>
-      <w:r>
-        <w:t>        messagebox.showinfo("Copied", "Selected heading copied to clipboard")</w:t>
-      </w:r>
-    </w:p>
-    <w:p/>
-    <w:p>
-      <w:r>
-        <w:t>    def copy_all(self):</w:t>
-      </w:r>
-    </w:p>
-    <w:p>
-      <w:r>
-        <w:t>        all_text = self.txt_preview.get("1.0", tk.END).strip()</w:t>
-      </w:r>
-    </w:p>
-    <w:p>
-      <w:r>
-        <w:t>        if not all_text:</w:t>
-      </w:r>
-    </w:p>
-    <w:p>
-      <w:r>
-        <w:t>            messagebox.showinfo("No headings", "No headings to copy")</w:t>
-      </w:r>
-    </w:p>
-    <w:p>
-      <w:r>
-        <w:t>            return</w:t>
-      </w:r>
-    </w:p>
-    <w:p>
-      <w:r>
-        <w:t>        self.clipboard_clear()</w:t>
-      </w:r>
-    </w:p>
-    <w:p>
-      <w:r>
-        <w:t>        self.clipboard_append(all_text)</w:t>
-      </w:r>
-    </w:p>
-    <w:p>
-      <w:r>
-        <w:t>        messagebox.showinfo("Copied", "All headings copied to clipboard")</w:t>
-      </w:r>
-    </w:p>
-    <w:p/>
-    <w:p>
-      <w:r>
-        <w:t>    def export_all(self):</w:t>
-      </w:r>
-    </w:p>
-    <w:p>
-      <w:r>
-        <w:t>        if not hasattr(self, "current_numbered") or not self.current_numbered:</w:t>
-      </w:r>
-    </w:p>
-    <w:p>
-      <w:r>
-        <w:lastRenderedPageBreak/>
-        <w:t>            messagebox.showinfo("No headings", "No headings to export")</w:t>
-      </w:r>
-    </w:p>
-    <w:p>
-      <w:r>
-        <w:t>            return</w:t>
-      </w:r>
-    </w:p>
-    <w:p/>
-    <w:p>
-      <w:r>
-        <w:t>        # Detect single top-level heading with subheadings</w:t>
-      </w:r>
-    </w:p>
-    <w:p>
-      <w:r>
-        <w:t>        top_level_count = sum(1 for lvl, _, _ in self.current_numbered if lvl == 1)</w:t>
-      </w:r>
-    </w:p>
-    <w:p>
-      <w:r>
-        <w:t>        has_level2 = any(lvl == 2 for lvl, _, _ in self.current_numbered)</w:t>
-      </w:r>
-    </w:p>
-    <w:p>
-      <w:r>
-        <w:t>        single_top_with_subs = top_level_count == 0 and has_level2</w:t>
-      </w:r>
-    </w:p>
-    <w:p/>
-    <w:p>
-      <w:r>
-        <w:t>        out_file = filedialog.asksaveasfilename(</w:t>
-      </w:r>
-    </w:p>
-    <w:p>
-      <w:r>
-        <w:t>            defaultextension=".txt", filetypes=[("Text files", "*.txt")]</w:t>
-      </w:r>
-    </w:p>
-    <w:p>
-      <w:r>
-        <w:t>        )</w:t>
-      </w:r>
-    </w:p>
-    <w:p>
-      <w:r>
-        <w:t>        if not out_file:</w:t>
-      </w:r>
-    </w:p>
-    <w:p>
-      <w:r>
-        <w:t>            return</w:t>
-      </w:r>
-    </w:p>
-    <w:p/>
-    <w:p>
-      <w:r>
-        <w:t>        out_path = Path(out_file)</w:t>
-      </w:r>
-    </w:p>
-    <w:p>
-      <w:r>
-        <w:t>        out_path.parent.mkdir(parents=True, exist_ok=True)</w:t>
-      </w:r>
-    </w:p>
-    <w:p/>
-    <w:p>
-      <w:r>
-        <w:t>        with out_path.open("w", encoding="utf-8") as f:</w:t>
-      </w:r>
-    </w:p>
-    <w:p>
-      <w:r>
-        <w:t>            for level, num, text in self.current_numbered:</w:t>
-      </w:r>
-    </w:p>
-    <w:p>
-      <w:r>
-        <w:t>                if single_top_with_subs:</w:t>
-      </w:r>
-    </w:p>
-    <w:p>
-      <w:r>
-        <w:t>                    f.write(f"{num}-{text}\n")  # no indentation</w:t>
-      </w:r>
-    </w:p>
-    <w:p>
-      <w:r>
-        <w:t>                else:</w:t>
-      </w:r>
-    </w:p>
-    <w:p>
-      <w:r>
-        <w:t>                    if level == 1:</w:t>
-      </w:r>
-    </w:p>
-    <w:p>
-      <w:r>
-        <w:t>                        f.write(f"{num}-{text}\n")</w:t>
-      </w:r>
-    </w:p>
-    <w:p>
-      <w:r>
-        <w:t>                    else:</w:t>
-      </w:r>
-    </w:p>
-    <w:p>
-      <w:r>
-        <w:t>                        f.write(f"   {num}-{text}\n")</w:t>
-      </w:r>
-    </w:p>
-    <w:p/>
-    <w:p>
-      <w:r>
-        <w:t>        messagebox.showinfo("Exported", f"Headings exported to {out_path}")</w:t>
-      </w:r>
-    </w:p>
-    <w:p/>
-    <w:p>
-      <w:r>
-        <w:t>        # Optionally write numbered DOCX</w:t>
-      </w:r>
-    </w:p>
-    <w:p>
-      <w:r>
-        <w:t>        if self.chk_write_docx_var.get():</w:t>
-      </w:r>
-    </w:p>
-    <w:p>
-      <w:r>
-        <w:t>            try:</w:t>
-      </w:r>
-    </w:p>
-    <w:p>
-      <w:r>
-        <w:t>                sel = self.lst_files.curselection()</w:t>
-      </w:r>
-    </w:p>
-    <w:p>
-      <w:r>
-        <w:t>                if not sel:</w:t>
-      </w:r>
-    </w:p>
-    <w:p>
-      <w:r>
-        <w:t>                    return</w:t>
-      </w:r>
-    </w:p>
-    <w:p>
-      <w:r>
-        <w:t>                idx = sel[0]</w:t>
-      </w:r>
-    </w:p>
-    <w:p>
-      <w:r>
-        <w:t>                path = self.files[idx]</w:t>
-      </w:r>
-    </w:p>
-    <w:p>
-      <w:r>
-        <w:t>                docx_out = out_path.with_suffix("_numbered.docx")</w:t>
-      </w:r>
-    </w:p>
-    <w:p>
-      <w:r>
-        <w:t>                write_numbered_docx(path, docx_out, self.current_numbered)</w:t>
-      </w:r>
-    </w:p>
-    <w:p>
-      <w:r>
-        <w:t>                messagebox.showinfo("Docx written", f"Numbered docx written to {docx_out}")</w:t>
-      </w:r>
-    </w:p>
-    <w:p>
-      <w:r>
-        <w:t>            except Exception as e:</w:t>
-      </w:r>
-    </w:p>
-    <w:p>
-      <w:r>
-        <w:t>                messagebox.showerror("Error", f"Failed to write numbered docx: {e}")</w:t>
-      </w:r>
-    </w:p>
-    <w:p/>
-    <w:p>
-      <w:r>
-        <w:t>    def write_numbered_for_current(self):</w:t>
-      </w:r>
-    </w:p>
-    <w:p>
-      <w:r>
-        <w:t>        sel = self.lst_files.curselection()</w:t>
-      </w:r>
-    </w:p>
-    <w:p>
-      <w:r>
-        <w:t>        if not sel:</w:t>
-      </w:r>
-    </w:p>
-    <w:p>
-      <w:r>
-        <w:t>            messagebox.showinfo("No file", "Select a .docx file first")</w:t>
-      </w:r>
-    </w:p>
-    <w:p>
-      <w:r>
-        <w:t>            return</w:t>
-      </w:r>
-    </w:p>
-    <w:p>
-      <w:r>
-        <w:t>        idx = sel[0]</w:t>
-      </w:r>
-    </w:p>
-    <w:p>
-      <w:r>
-        <w:t>        path = self.files[idx]</w:t>
-      </w:r>
-    </w:p>
-    <w:p>
-      <w:r>
-        <w:t>        if not hasattr(self, "current_numbered") or not self.current_numbered:</w:t>
-      </w:r>
-    </w:p>
-    <w:p>
-      <w:r>
-        <w:t>            messagebox.showinfo("No headings", "No headings for selected file")</w:t>
-      </w:r>
-    </w:p>
-    <w:p>
-      <w:r>
-        <w:lastRenderedPageBreak/>
-        <w:t>            return</w:t>
-      </w:r>
-    </w:p>
-    <w:p>
-      <w:r>
-        <w:t>        out_dir = filedialog.askdirectory(title="Select output folder for numbered docx")</w:t>
-      </w:r>
-    </w:p>
-    <w:p>
-      <w:r>
-        <w:t>        if not out_dir:</w:t>
-      </w:r>
-    </w:p>
-    <w:p>
-      <w:r>
-        <w:t>            return</w:t>
-      </w:r>
-    </w:p>
-    <w:p>
-      <w:r>
-        <w:t>        out_path = Path(out_dir) / (path.stem + "_numbered.docx")</w:t>
-      </w:r>
-    </w:p>
-    <w:p>
-      <w:r>
-        <w:t>        try:</w:t>
-      </w:r>
-    </w:p>
-    <w:p>
-      <w:r>
-        <w:t>            write_numbered_docx(path, out_path, self.current_numbered)</w:t>
-      </w:r>
-    </w:p>
-    <w:p>
-      <w:r>
-        <w:t>            messagebox.showinfo("Written", f"Numbered docx written to {out_path}")</w:t>
-      </w:r>
-    </w:p>
-    <w:p>
-      <w:r>
-        <w:t>        except Exception as e:</w:t>
-      </w:r>
-    </w:p>
-    <w:p>
-      <w:r>
-        <w:t>            messagebox.showerror("Error", f"Failed to write numbered docx: {e}")</w:t>
-      </w:r>
-    </w:p>
-    <w:p/>
-    <w:p>
-      <w:r>
         <w:t>if __name__ == "__main__":</w:t>
       </w:r>
     </w:p>
     <w:p>
       <w:r>
-        <w:t>    # If CLI arguments are provided, run the CLI entrypoint from the core module.</w:t>
-      </w:r>
-    </w:p>
-    <w:p>
-      <w:r>
-        <w:t>    # Otherwise launch the GUI.</w:t>
-      </w:r>
-    </w:p>
-    <w:p>
-      <w:r>
         <w:t>    if len(sys.argv) &gt; 1:</w:t>
       </w:r>
     </w:p>
@@ -4852,12 +4461,7 @@
     </w:p>
     <w:p>
       <w:r>
-        <w:t>        app = HeadingGUI()</w:t>
-      </w:r>
-    </w:p>
-    <w:p>
-      <w:r>
-        <w:t>        app.mainloop()</w:t>
+        <w:t>        HeadingGUI().mainloop()</w:t>
       </w:r>
     </w:p>
     <w:p/>
@@ -11451,7 +11055,6 @@
   <w:style w:type="character" w:default="1" w:styleId="DefaultParagraphFont">
     <w:name w:val="Default Paragraph Font"/>
     <w:uiPriority w:val="1"/>
-    <w:semiHidden/>
     <w:unhideWhenUsed/>
   </w:style>
   <w:style w:type="table" w:default="1" w:styleId="TableNormal">

</xml_diff>